<commit_message>
UI/UX Streamlit improvments, additional commits
</commit_message>
<xml_diff>
--- a/Docs/Screenshots_schemas.docx
+++ b/Docs/Screenshots_schemas.docx
@@ -40,55 +40,15 @@
         <w:t xml:space="preserve"> IDE to generate codes and iterations. </w:t>
       </w:r>
       <w:r>
-        <w:t xml:space="preserve">Claude code is very good and vague </w:t>
-      </w:r>
-      <w:proofErr w:type="gramStart"/>
-      <w:r>
-        <w:t>prompt</w:t>
-      </w:r>
-      <w:proofErr w:type="gramEnd"/>
-      <w:r>
-        <w:t xml:space="preserve"> to propose a plan and give you idea when not sure. </w:t>
-      </w:r>
-      <w:proofErr w:type="gramStart"/>
-      <w:r>
-        <w:t>Very</w:t>
-      </w:r>
-      <w:proofErr w:type="gramEnd"/>
-      <w:r>
-        <w:t xml:space="preserve"> good at </w:t>
-      </w:r>
-      <w:r>
-        <w:t xml:space="preserve">making sure all files in the repo are up to date. </w:t>
-      </w:r>
-      <w:proofErr w:type="gramStart"/>
-      <w:r>
-        <w:t>However</w:t>
-      </w:r>
-      <w:proofErr w:type="gramEnd"/>
-      <w:r>
-        <w:t xml:space="preserve"> use lots of credits very fast. </w:t>
-      </w:r>
-      <w:proofErr w:type="gramStart"/>
-      <w:r>
-        <w:t>So</w:t>
-      </w:r>
-      <w:proofErr w:type="gramEnd"/>
-      <w:r>
-        <w:t xml:space="preserve"> I learn to get use of Codex more. And improve my prompt. </w:t>
-      </w:r>
-    </w:p>
-    <w:p>
-      <w:r>
-        <w:t xml:space="preserve">Claude code clearly </w:t>
-      </w:r>
-      <w:proofErr w:type="gramStart"/>
-      <w:r>
-        <w:t>excel</w:t>
-      </w:r>
-      <w:proofErr w:type="gramEnd"/>
-      <w:r>
-        <w:t xml:space="preserve"> at figuring things out and this is very helpful in exploration [</w:t>
+        <w:t xml:space="preserve">Claude code is very good and vague prompt to propose a plan and give you idea when not sure. Very good at </w:t>
+      </w:r>
+      <w:r>
+        <w:t xml:space="preserve">making sure all files in the repo are up to date. However use lots of credits very fast. So I learn to get use of Codex more. And improve my prompt. </w:t>
+      </w:r>
+    </w:p>
+    <w:p>
+      <w:r>
+        <w:t>Claude code clearly excel at figuring things out and this is very helpful in exploration [</w:t>
       </w:r>
       <w:proofErr w:type="spellStart"/>
       <w:r>
@@ -96,15 +56,7 @@
       </w:r>
       <w:proofErr w:type="spellEnd"/>
       <w:r>
-        <w:t xml:space="preserve">. </w:t>
-      </w:r>
-      <w:proofErr w:type="gramStart"/>
-      <w:r>
-        <w:t>So</w:t>
-      </w:r>
-      <w:proofErr w:type="gramEnd"/>
-      <w:r>
-        <w:t xml:space="preserve"> I </w:t>
+        <w:t xml:space="preserve">. So I </w:t>
       </w:r>
       <w:proofErr w:type="spellStart"/>
       <w:r>
@@ -139,15 +91,7 @@
       </w:r>
       <w:proofErr w:type="spellEnd"/>
       <w:r>
-        <w:t xml:space="preserve"> with </w:t>
-      </w:r>
-      <w:proofErr w:type="gramStart"/>
-      <w:r>
-        <w:t>most of the time clear instructions</w:t>
-      </w:r>
-      <w:proofErr w:type="gramEnd"/>
-      <w:r>
-        <w:t xml:space="preserve">. </w:t>
+        <w:t xml:space="preserve"> with most of the time clear instructions. </w:t>
       </w:r>
       <w:proofErr w:type="spellStart"/>
       <w:r>
@@ -243,19 +187,11 @@
       </w:r>
       <w:r>
         <w:tab/>
-        <w:t>Ingest page — bulk mode — progress bar, summary table (saved/skipped/failed</w:t>
-      </w:r>
-      <w:proofErr w:type="gramStart"/>
-      <w:r>
-        <w:t>)</w:t>
-      </w:r>
-      <w:r>
-        <w:tab/>
-        <w:t>§</w:t>
-      </w:r>
-      <w:proofErr w:type="gramEnd"/>
-      <w:r>
-        <w:t>7.2 step 15</w:t>
+        <w:t>Ingest page — bulk mode — progress bar, summary table (saved/skipped/failed)</w:t>
+      </w:r>
+      <w:r>
+        <w:tab/>
+        <w:t>§7.2 step 15</w:t>
       </w:r>
       <w:r>
         <w:tab/>
@@ -263,8 +199,47 @@
       </w:r>
     </w:p>
     <w:p/>
+    <w:p>
+      <w:r>
+        <w:lastRenderedPageBreak/>
+        <w:drawing>
+          <wp:inline distT="0" distB="0" distL="0" distR="0" wp14:anchorId="510E27F9" wp14:editId="56C58D8A">
+            <wp:extent cx="5943600" cy="4143375"/>
+            <wp:effectExtent l="0" t="0" r="0" b="9525"/>
+            <wp:docPr id="435604773" name="Picture 1" descr="The image displays a user interface for uploading PDF documents for bulk processing, with a list of example documents and a summary of the extraction process.&#10;&#10;AI-generated content may be incorrect."/>
+            <wp:cNvGraphicFramePr>
+              <a:graphicFrameLocks xmlns:a="http://schemas.openxmlformats.org/drawingml/2006/main" noChangeAspect="1"/>
+            </wp:cNvGraphicFramePr>
+            <a:graphic xmlns:a="http://schemas.openxmlformats.org/drawingml/2006/main">
+              <a:graphicData uri="http://schemas.openxmlformats.org/drawingml/2006/picture">
+                <pic:pic xmlns:pic="http://schemas.openxmlformats.org/drawingml/2006/picture">
+                  <pic:nvPicPr>
+                    <pic:cNvPr id="435604773" name="Picture 1" descr="The image displays a user interface for uploading PDF documents for bulk processing, with a list of example documents and a summary of the extraction process.&#10;&#10;AI-generated content may be incorrect."/>
+                    <pic:cNvPicPr/>
+                  </pic:nvPicPr>
+                  <pic:blipFill>
+                    <a:blip r:embed="rId5"/>
+                    <a:stretch>
+                      <a:fillRect/>
+                    </a:stretch>
+                  </pic:blipFill>
+                  <pic:spPr>
+                    <a:xfrm>
+                      <a:off x="0" y="0"/>
+                      <a:ext cx="5943600" cy="4143375"/>
+                    </a:xfrm>
+                    <a:prstGeom prst="rect">
+                      <a:avLst/>
+                    </a:prstGeom>
+                  </pic:spPr>
+                </pic:pic>
+              </a:graphicData>
+            </a:graphic>
+          </wp:inline>
+        </w:drawing>
+      </w:r>
+    </w:p>
     <w:p/>
-    <w:p/>
     <w:p>
       <w:r>
         <w:t>3</w:t>
@@ -284,12 +259,136 @@
     </w:p>
     <w:p>
       <w:r>
+        <w:t>4</w:t>
+      </w:r>
+      <w:r>
+        <w:tab/>
+        <w:t>Record detail page — confidence detail breakdown, Quick Approve button</w:t>
+      </w:r>
+      <w:r>
+        <w:tab/>
+        <w:t>§4.1</w:t>
+      </w:r>
+      <w:r>
+        <w:tab/>
+        <w:t>Open one record, expand confidence detail</w:t>
+      </w:r>
+    </w:p>
+    <w:p>
+      <w:r>
+        <w:t>5</w:t>
+      </w:r>
+      <w:r>
+        <w:tab/>
+        <w:t>Dashboard — Topic Momentum — Altair chart with Emerging/Fading labels</w:t>
+      </w:r>
+      <w:r>
+        <w:tab/>
+        <w:t>§4.1</w:t>
+      </w:r>
+      <w:r>
+        <w:tab/>
+        <w:t>Open Dashboard with 10+ records</w:t>
+      </w:r>
+    </w:p>
+    <w:p>
+      <w:r>
+        <w:t>6</w:t>
+      </w:r>
+      <w:r>
+        <w:tab/>
+        <w:t>Dashboard — Priority Distribution — stacked bars + High-Ratio line</w:t>
+      </w:r>
+      <w:r>
+        <w:tab/>
+        <w:t>§4.1</w:t>
+      </w:r>
+      <w:r>
+        <w:tab/>
+        <w:t>Same dashboard view</w:t>
+      </w:r>
+    </w:p>
+    <w:p>
+      <w:r>
+        <w:t>7</w:t>
+      </w:r>
+      <w:r>
+        <w:tab/>
+        <w:t>Weekly Brief — AI-generated — executive brief output with citations</w:t>
+      </w:r>
+      <w:r>
+        <w:tab/>
+        <w:t>§4.1</w:t>
+      </w:r>
+      <w:r>
+        <w:tab/>
+        <w:t>Generate one AI brief</w:t>
+      </w:r>
+    </w:p>
+    <w:p>
+      <w:r>
+        <w:t>8</w:t>
+      </w:r>
+      <w:r>
+        <w:tab/>
+        <w:t>API quota sidebar — progress bars showing per-model usage</w:t>
+      </w:r>
+      <w:r>
+        <w:tab/>
+        <w:t>§7.5.9</w:t>
+      </w:r>
+      <w:r>
+        <w:tab/>
+        <w:t>Open Ingest page with some calls used</w:t>
+      </w:r>
+    </w:p>
+    <w:p>
+      <w:r>
+        <w:t>9</w:t>
+      </w:r>
+      <w:r>
+        <w:tab/>
+        <w:t>Documents library — filtered view with evidence previews</w:t>
+      </w:r>
+      <w:r>
+        <w:tab/>
+        <w:t>§4.1</w:t>
+      </w:r>
+      <w:r>
+        <w:tab/>
+        <w:t>Open Documents page with filters applied</w:t>
+      </w:r>
+    </w:p>
+    <w:p>
+      <w:r>
         <w:lastRenderedPageBreak/>
-        <w:t>4</w:t>
-      </w:r>
-      <w:r>
-        <w:tab/>
-        <w:t>Record detail page — confidence detail breakdown, Quick Approve button</w:t>
+        <w:t>Diagrams to create</w:t>
+      </w:r>
+    </w:p>
+    <w:p>
+      <w:r>
+        <w:t>#</w:t>
+      </w:r>
+      <w:r>
+        <w:tab/>
+        <w:t>What to diagram</w:t>
+      </w:r>
+      <w:r>
+        <w:tab/>
+        <w:t>Where in report</w:t>
+      </w:r>
+      <w:r>
+        <w:tab/>
+        <w:t>Content</w:t>
+      </w:r>
+    </w:p>
+    <w:p>
+      <w:r>
+        <w:t>10</w:t>
+      </w:r>
+      <w:r>
+        <w:tab/>
+        <w:t>System architecture — end-to-end flow from PDF upload to executive brief</w:t>
       </w:r>
       <w:r>
         <w:tab/>
@@ -297,97 +396,63 @@
       </w:r>
       <w:r>
         <w:tab/>
-        <w:t>Open one record, expand confidence detail</w:t>
-      </w:r>
-    </w:p>
-    <w:p>
-      <w:r>
-        <w:t>5</w:t>
-      </w:r>
-      <w:r>
-        <w:tab/>
-        <w:t>Dashboard — Topic Momentum — Altair chart with Emerging/Fading labels</w:t>
-      </w:r>
-      <w:r>
-        <w:tab/>
-        <w:t>§4.1</w:t>
-      </w:r>
-      <w:r>
-        <w:tab/>
-        <w:t>Open Dashboard with 10+ records</w:t>
-      </w:r>
-    </w:p>
-    <w:p>
-      <w:r>
-        <w:t>6</w:t>
-      </w:r>
-      <w:r>
-        <w:tab/>
-        <w:t>Dashboard — Priority Distribution — stacked bars + High-Ratio line</w:t>
-      </w:r>
-      <w:r>
-        <w:tab/>
-        <w:t>§4.1</w:t>
-      </w:r>
-      <w:r>
-        <w:tab/>
-        <w:t>Same dashboard view</w:t>
-      </w:r>
-    </w:p>
-    <w:p>
-      <w:r>
-        <w:t>7</w:t>
-      </w:r>
-      <w:r>
-        <w:tab/>
-        <w:t>Weekly Brief — AI-generated — executive brief output with citations</w:t>
-      </w:r>
-      <w:r>
-        <w:tab/>
-        <w:t>§4.1</w:t>
-      </w:r>
-      <w:r>
-        <w:tab/>
-        <w:t>Generate one AI brief</w:t>
-      </w:r>
-    </w:p>
-    <w:p>
-      <w:r>
-        <w:t>8</w:t>
-      </w:r>
-      <w:r>
-        <w:tab/>
-        <w:t>API quota sidebar — progress bars showing per-model usage</w:t>
-      </w:r>
-      <w:r>
-        <w:tab/>
-        <w:t>§7.5.9</w:t>
-      </w:r>
-      <w:r>
-        <w:tab/>
-        <w:t>Open Ingest page with some calls used</w:t>
-      </w:r>
-    </w:p>
-    <w:p>
-      <w:r>
-        <w:t>9</w:t>
-      </w:r>
-      <w:r>
-        <w:tab/>
-        <w:t>Documents library — filtered view with evidence previews</w:t>
-      </w:r>
-      <w:r>
-        <w:tab/>
-        <w:t>§4.1</w:t>
-      </w:r>
-      <w:r>
-        <w:tab/>
-        <w:t>Open Documents page with filters applied</w:t>
-      </w:r>
-    </w:p>
-    <w:p>
-      <w:r>
-        <w:t>Diagrams to create</w:t>
+        <w:t>PDF → text extraction → clean/chunk → model routing → postprocess → validate → store → brief/dashboard</w:t>
+      </w:r>
+    </w:p>
+    <w:p>
+      <w:r>
+        <w:t>11</w:t>
+      </w:r>
+      <w:r>
+        <w:tab/>
+        <w:t>Spec-to-code evolution (Phase 1 → Phase 3)</w:t>
+      </w:r>
+      <w:r>
+        <w:tab/>
+        <w:t>§6.1</w:t>
+      </w:r>
+      <w:r>
+        <w:tab/>
+        <w:t>ASCII placeholder already in report — convert to clean diagram. 5 spec files → 3 touchpoints</w:t>
+      </w:r>
+    </w:p>
+    <w:p>
+      <w:r>
+        <w:t>12</w:t>
+      </w:r>
+      <w:r>
+        <w:tab/>
+        <w:t>Extraction prompt before vs after</w:t>
+      </w:r>
+      <w:r>
+        <w:tab/>
+        <w:t>§7.5.8</w:t>
+      </w:r>
+      <w:r>
+        <w:tab/>
+        <w:t>Side-by-side showing the added topic guidance + competitor context sections</w:t>
+      </w:r>
+    </w:p>
+    <w:p>
+      <w:r>
+        <w:t>13</w:t>
+      </w:r>
+      <w:r>
+        <w:tab/>
+        <w:t>Two-tier region architecture</w:t>
+      </w:r>
+      <w:r>
+        <w:tab/>
+        <w:t>§6.1 or §7.2</w:t>
+      </w:r>
+      <w:r>
+        <w:tab/>
+        <w:t>DISPLAY_REGIONS (broad buckets) vs FOOTPRINT_REGIONS (country-level) with collapse map</w:t>
+      </w:r>
+    </w:p>
+    <w:p>
+      <w:r>
+        <w:t>Schema / content to fill in</w:t>
       </w:r>
     </w:p>
     <w:p>
@@ -396,88 +461,62 @@
       </w:r>
       <w:r>
         <w:tab/>
-        <w:t>What to diagram</w:t>
-      </w:r>
-      <w:r>
-        <w:tab/>
-        <w:t>Where in report</w:t>
-      </w:r>
-      <w:r>
-        <w:tab/>
-        <w:t>Content</w:t>
-      </w:r>
-    </w:p>
-    <w:p>
-      <w:r>
-        <w:t>10</w:t>
-      </w:r>
-      <w:r>
-        <w:tab/>
-        <w:t>System architecture — end-to-end flow from PDF upload to executive brief</w:t>
-      </w:r>
-      <w:r>
-        <w:tab/>
-        <w:t>§4.1</w:t>
-      </w:r>
-      <w:r>
-        <w:tab/>
-        <w:t>PDF → text extraction → clean/chunk → model routing → postprocess → validate → store → brief/dashboard</w:t>
-      </w:r>
-    </w:p>
-    <w:p>
-      <w:r>
-        <w:t>11</w:t>
-      </w:r>
-      <w:r>
-        <w:tab/>
-        <w:t>Spec-to-code evolution (Phase 1 → Phase 3)</w:t>
-      </w:r>
-      <w:r>
-        <w:tab/>
-        <w:t>§6.1</w:t>
-      </w:r>
-      <w:r>
-        <w:tab/>
-        <w:t>ASCII placeholder already in report — convert to clean diagram. 5 spec files → 3 touchpoints</w:t>
-      </w:r>
-    </w:p>
-    <w:p>
-      <w:r>
-        <w:t>12</w:t>
-      </w:r>
-      <w:r>
-        <w:tab/>
-        <w:t>Extraction prompt before vs after</w:t>
-      </w:r>
-      <w:r>
-        <w:tab/>
-        <w:t>§7.5.8</w:t>
-      </w:r>
-      <w:r>
-        <w:tab/>
-        <w:t>Side-by-side showing the added topic guidance + competitor context sections</w:t>
-      </w:r>
-    </w:p>
-    <w:p>
-      <w:r>
-        <w:t>13</w:t>
-      </w:r>
-      <w:r>
-        <w:tab/>
-        <w:t>Two-tier region architecture</w:t>
-      </w:r>
-      <w:r>
-        <w:tab/>
-        <w:t>§6.1 or §7.2</w:t>
-      </w:r>
-      <w:r>
-        <w:tab/>
-        <w:t>DISPLAY_REGIONS (broad buckets) vs FOOTPRINT_REGIONS (country-level) with collapse map</w:t>
-      </w:r>
-    </w:p>
-    <w:p>
-      <w:r>
-        <w:t>Schema / content to fill in</w:t>
+        <w:t>What</w:t>
+      </w:r>
+      <w:r>
+        <w:tab/>
+        <w:t>Where</w:t>
+      </w:r>
+      <w:r>
+        <w:tab/>
+        <w:t>Source</w:t>
+      </w:r>
+    </w:p>
+    <w:p>
+      <w:r>
+        <w:t>14</w:t>
+      </w:r>
+      <w:r>
+        <w:tab/>
+        <w:t>JSON schema excerpt</w:t>
+      </w:r>
+      <w:r>
+        <w:tab/>
+        <w:t>§6.2 (line 302)</w:t>
+      </w:r>
+      <w:r>
+        <w:tab/>
+        <w:t xml:space="preserve">Copy from </w:t>
+      </w:r>
+      <w:proofErr w:type="spellStart"/>
+      <w:r>
+        <w:t>record_response_schema</w:t>
+      </w:r>
+      <w:proofErr w:type="spellEnd"/>
+      <w:r>
+        <w:t>() in src/model_router.py or use the clean version from spec/SKILL_final.md §9</w:t>
+      </w:r>
+    </w:p>
+    <w:p>
+      <w:r>
+        <w:t>15</w:t>
+      </w:r>
+      <w:r>
+        <w:tab/>
+        <w:t>Results data</w:t>
+      </w:r>
+      <w:r>
+        <w:tab/>
+        <w:t>§9 (lines 675-685)</w:t>
+      </w:r>
+      <w:r>
+        <w:tab/>
+        <w:t>Run 5-10 real ingests, record: total docs, schema pass rate, mean tokens, mean time, override rate, strengths/weaknesses</w:t>
+      </w:r>
+    </w:p>
+    <w:p>
+      <w:r>
+        <w:t>Test cases for evaluation (§8.3)</w:t>
       </w:r>
     </w:p>
     <w:p>
@@ -490,182 +529,69 @@
       </w:r>
       <w:r>
         <w:tab/>
-        <w:t>Where</w:t>
-      </w:r>
-      <w:r>
-        <w:tab/>
-        <w:t>Source</w:t>
-      </w:r>
-    </w:p>
-    <w:p>
-      <w:r>
-        <w:t>14</w:t>
-      </w:r>
-      <w:r>
-        <w:tab/>
-        <w:t>JSON schema excerpt</w:t>
-      </w:r>
-      <w:r>
-        <w:tab/>
-        <w:t>§6.2 (line 302)</w:t>
-      </w:r>
-      <w:r>
-        <w:tab/>
-        <w:t xml:space="preserve">Copy from </w:t>
-      </w:r>
-      <w:proofErr w:type="spellStart"/>
-      <w:r>
-        <w:t>record_response_</w:t>
-      </w:r>
-      <w:proofErr w:type="gramStart"/>
-      <w:r>
-        <w:t>schema</w:t>
-      </w:r>
-      <w:proofErr w:type="spellEnd"/>
-      <w:r>
-        <w:t>(</w:t>
-      </w:r>
-      <w:proofErr w:type="gramEnd"/>
-      <w:r>
-        <w:t>) in src/model_router.py or use the clean version from spec/SKILL_final.md §9</w:t>
-      </w:r>
-    </w:p>
-    <w:p>
-      <w:r>
-        <w:t>15</w:t>
-      </w:r>
-      <w:r>
-        <w:tab/>
-        <w:t>Results data</w:t>
-      </w:r>
-      <w:r>
-        <w:tab/>
-        <w:t>§9 (lines 675-685)</w:t>
-      </w:r>
-      <w:r>
-        <w:tab/>
-        <w:t>Run 5-10 real ingests, record: total docs, schema pass rate, mean tokens, mean time, override rate, strengths/weaknesses</w:t>
-      </w:r>
-    </w:p>
-    <w:p>
-      <w:r>
-        <w:t>Test cases for evaluation (§8.3)</w:t>
-      </w:r>
-    </w:p>
-    <w:p>
+        <w:t>Status</w:t>
+      </w:r>
+    </w:p>
+    <w:p>
+      <w:r>
+        <w:t>16</w:t>
+      </w:r>
+      <w:r>
+        <w:tab/>
+        <w:t>Case A: Market note (region-heavy) — source snippet + JSON + brief</w:t>
+      </w:r>
+      <w:r>
+        <w:tab/>
+        <w:t>Needs real ingest</w:t>
+      </w:r>
+    </w:p>
+    <w:p>
+      <w:r>
+        <w:t>17</w:t>
+      </w:r>
+      <w:r>
+        <w:tab/>
+        <w:t>Case B: Competitor/OEM program (priority-driven) — source snippet + JSON + brief</w:t>
+      </w:r>
+      <w:r>
+        <w:tab/>
+        <w:t>Needs real ingest</w:t>
+      </w:r>
+    </w:p>
+    <w:p>
+      <w:r>
+        <w:t>18</w:t>
+      </w:r>
+      <w:r>
+        <w:tab/>
+        <w:t>Case C: Government/regulatory (actor type driven) — source snippet + JSON + brief</w:t>
+      </w:r>
+      <w:r>
+        <w:tab/>
+        <w:t>Needs real ingest</w:t>
+      </w:r>
+    </w:p>
+    <w:p>
+      <w:r>
+        <w:t>Total: 9 screenshots + 4 diagrams + 1 schema fill + 1 results section + 3 test cases = 18 items.</w:t>
+      </w:r>
+    </w:p>
+    <w:p>
+      <w:pPr>
+        <w:pStyle w:val="Heading1"/>
+      </w:pPr>
       <w:r>
         <w:lastRenderedPageBreak/>
-        <w:t>#</w:t>
-      </w:r>
-      <w:r>
-        <w:tab/>
-        <w:t>What</w:t>
-      </w:r>
-      <w:r>
-        <w:tab/>
-        <w:t>Status</w:t>
-      </w:r>
-    </w:p>
-    <w:p>
-      <w:r>
-        <w:t>16</w:t>
-      </w:r>
-      <w:r>
-        <w:tab/>
-        <w:t>Case A: Market note (region-</w:t>
-      </w:r>
-      <w:proofErr w:type="gramStart"/>
-      <w:r>
-        <w:t>heavy) —</w:t>
-      </w:r>
-      <w:proofErr w:type="gramEnd"/>
-      <w:r>
-        <w:t xml:space="preserve"> source snippet + JSON + brief</w:t>
-      </w:r>
-      <w:r>
-        <w:tab/>
-        <w:t>Needs real ingest</w:t>
-      </w:r>
-    </w:p>
-    <w:p>
-      <w:r>
-        <w:t>17</w:t>
-      </w:r>
-      <w:r>
-        <w:tab/>
-        <w:t>Case B: Competitor/OEM program (priority-</w:t>
-      </w:r>
-      <w:proofErr w:type="gramStart"/>
-      <w:r>
-        <w:t>driven) —</w:t>
-      </w:r>
-      <w:proofErr w:type="gramEnd"/>
-      <w:r>
-        <w:t xml:space="preserve"> source snippet + JSON + brief</w:t>
-      </w:r>
-      <w:r>
-        <w:tab/>
-        <w:t>Needs real ingest</w:t>
-      </w:r>
-    </w:p>
-    <w:p>
-      <w:r>
-        <w:t>18</w:t>
-      </w:r>
-      <w:r>
-        <w:tab/>
-        <w:t xml:space="preserve">Case C: Government/regulatory (actor type </w:t>
-      </w:r>
-      <w:proofErr w:type="gramStart"/>
-      <w:r>
-        <w:t>driven) —</w:t>
-      </w:r>
-      <w:proofErr w:type="gramEnd"/>
-      <w:r>
-        <w:t xml:space="preserve"> source snippet + JSON + brief</w:t>
-      </w:r>
-      <w:r>
-        <w:tab/>
-        <w:t>Needs real ingest</w:t>
-      </w:r>
-    </w:p>
-    <w:p>
-      <w:r>
-        <w:t xml:space="preserve">Total: 9 screenshots + 4 diagrams + 1 schema </w:t>
-      </w:r>
-      <w:proofErr w:type="gramStart"/>
-      <w:r>
-        <w:t>fill</w:t>
-      </w:r>
-      <w:proofErr w:type="gramEnd"/>
-      <w:r>
-        <w:t xml:space="preserve"> + 1 results section + 3 test cases = 18 items.</w:t>
-      </w:r>
-    </w:p>
-    <w:p>
-      <w:pPr>
-        <w:pStyle w:val="Heading1"/>
-      </w:pPr>
-      <w:r>
         <w:t>Maintenance heavy risks</w:t>
       </w:r>
     </w:p>
     <w:p>
-      <w:proofErr w:type="gramStart"/>
       <w:r>
         <w:rPr>
           <w:b/>
           <w:bCs/>
         </w:rPr>
-        <w:t>a small</w:t>
-      </w:r>
-      <w:proofErr w:type="gramEnd"/>
-      <w:r>
-        <w:rPr>
-          <w:b/>
-          <w:bCs/>
-        </w:rPr>
-        <w:t xml:space="preserve"> constant like that usually </w:t>
+        <w:t xml:space="preserve">a small constant like that usually </w:t>
       </w:r>
       <w:r>
         <w:rPr>
@@ -684,15 +610,7 @@
         <w:t xml:space="preserve"> maintenance</w:t>
       </w:r>
       <w:r>
-        <w:t xml:space="preserve">, </w:t>
-      </w:r>
-      <w:proofErr w:type="gramStart"/>
-      <w:r>
-        <w:t>as long as</w:t>
-      </w:r>
-      <w:proofErr w:type="gramEnd"/>
-      <w:r>
-        <w:t xml:space="preserve"> you treat it like a configuration list and keep it stable.</w:t>
+        <w:t>, as long as you treat it like a configuration list and keep it stable.</w:t>
       </w:r>
     </w:p>
     <w:p>
@@ -745,15 +663,7 @@
     </w:p>
     <w:p>
       <w:r>
-        <w:t xml:space="preserve">It’s </w:t>
-      </w:r>
-      <w:proofErr w:type="gramStart"/>
-      <w:r>
-        <w:t>low-maintenance</w:t>
-      </w:r>
-      <w:proofErr w:type="gramEnd"/>
-      <w:r>
-        <w:t xml:space="preserve"> if:</w:t>
+        <w:t>It’s low-maintenance if:</w:t>
       </w:r>
     </w:p>
     <w:p>
@@ -929,15 +839,7 @@
         <w:t xml:space="preserve"> interface to make </w:t>
       </w:r>
       <w:r>
-        <w:t xml:space="preserve">the UI </w:t>
-      </w:r>
-      <w:proofErr w:type="gramStart"/>
-      <w:r>
-        <w:t>feels</w:t>
-      </w:r>
-      <w:proofErr w:type="gramEnd"/>
-      <w:r>
-        <w:t xml:space="preserve"> more a </w:t>
+        <w:t xml:space="preserve">the UI feels more a </w:t>
       </w:r>
       <w:proofErr w:type="spellStart"/>
       <w:r>
@@ -965,6 +867,7 @@
           <w:b/>
           <w:bCs/>
         </w:rPr>
+        <w:lastRenderedPageBreak/>
         <w:t>Stage 1 — Capture</w:t>
       </w:r>
     </w:p>
@@ -1029,13 +932,8 @@
       </w:r>
     </w:p>
     <w:p>
-      <w:proofErr w:type="gramStart"/>
-      <w:r>
-        <w:t>So</w:t>
-      </w:r>
-      <w:proofErr w:type="gramEnd"/>
-      <w:r>
-        <w:t xml:space="preserve"> I sent the </w:t>
+      <w:r>
+        <w:t xml:space="preserve">So I sent the </w:t>
       </w:r>
       <w:proofErr w:type="spellStart"/>
       <w:r>
@@ -1130,96 +1028,258 @@
     </w:p>
     <w:p>
       <w:r>
-        <w:t xml:space="preserve">- Preserve backward compatibility: old records may lack newer fields → always </w:t>
-      </w:r>
-      <w:proofErr w:type="gramStart"/>
-      <w:r>
-        <w:t>use .get</w:t>
-      </w:r>
-      <w:proofErr w:type="gramEnd"/>
-      <w:r>
-        <w:t>() with defaults.</w:t>
+        <w:t>- Preserve backward compatibility: old records may lack newer fields → always use .get() with defaults.</w:t>
+      </w:r>
+    </w:p>
+    <w:p>
+      <w:r>
+        <w:t>- Keep behavior deterministic except where it already uses LLM (weekly brief synthesis).</w:t>
+      </w:r>
+    </w:p>
+    <w:p>
+      <w:r>
+        <w:t>- Minimize risk: move code, don’t rewrite algorithms.</w:t>
+      </w:r>
+    </w:p>
+    <w:p/>
+    <w:p>
+      <w:r>
+        <w:t>Repo context (current pages)</w:t>
+      </w:r>
+    </w:p>
+    <w:p>
+      <w:r>
+        <w:t>- pages/01_Ingest.py</w:t>
+      </w:r>
+    </w:p>
+    <w:p>
+      <w:r>
+        <w:t>- pages/02_Inbox.py</w:t>
+      </w:r>
+    </w:p>
+    <w:p>
+      <w:r>
+        <w:t>- pages/03_Record.py</w:t>
+      </w:r>
+    </w:p>
+    <w:p>
+      <w:r>
+        <w:t>- pages/04_Dashboard.py</w:t>
       </w:r>
     </w:p>
     <w:p>
       <w:r>
         <w:lastRenderedPageBreak/>
-        <w:t>- Keep behavior deterministic except where it already uses LLM (weekly brief synthesis).</w:t>
-      </w:r>
-    </w:p>
-    <w:p>
-      <w:r>
-        <w:t>- Minimize risk: move code, don’t rewrite algorithms.</w:t>
+        <w:t>- pages/05_Weekly_Brief.py</w:t>
+      </w:r>
+    </w:p>
+    <w:p>
+      <w:r>
+        <w:t>- pages/06_Review_Brief.py</w:t>
+      </w:r>
+    </w:p>
+    <w:p>
+      <w:r>
+        <w:t>- pages/07_Documents.py</w:t>
+      </w:r>
+    </w:p>
+    <w:p>
+      <w:r>
+        <w:t>- pages/08_Admin.py</w:t>
       </w:r>
     </w:p>
     <w:p/>
     <w:p>
       <w:r>
-        <w:t>Repo context (current pages)</w:t>
-      </w:r>
-    </w:p>
-    <w:p>
-      <w:r>
-        <w:t>- pages/01_Ingest.py</w:t>
-      </w:r>
-    </w:p>
-    <w:p>
-      <w:r>
-        <w:t>- pages/02_Inbox.py</w:t>
-      </w:r>
-    </w:p>
-    <w:p>
-      <w:r>
-        <w:t>- pages/03_Record.py</w:t>
-      </w:r>
-    </w:p>
-    <w:p>
-      <w:r>
-        <w:t>- pages/04_Dashboard.py</w:t>
-      </w:r>
-    </w:p>
-    <w:p>
-      <w:r>
-        <w:t>- pages/05_Weekly_Brief.py</w:t>
-      </w:r>
-    </w:p>
-    <w:p>
-      <w:r>
-        <w:t>- pages/06_Review_Brief.py</w:t>
-      </w:r>
-    </w:p>
-    <w:p>
-      <w:r>
-        <w:t>- pages/07_Documents.py</w:t>
-      </w:r>
-    </w:p>
-    <w:p>
-      <w:r>
-        <w:t>- pages/08_Admin.py</w:t>
+        <w:t>Target navigation (4 main pages)</w:t>
+      </w:r>
+    </w:p>
+    <w:p>
+      <w:r>
+        <w:t>1) Ingest (keep as page 01)</w:t>
+      </w:r>
+    </w:p>
+    <w:p>
+      <w:r>
+        <w:t>2) Review &amp; Approve (merge Inbox + Record; remove standalone Record page)</w:t>
+      </w:r>
+    </w:p>
+    <w:p>
+      <w:r>
+        <w:t xml:space="preserve">3) Weekly Executive Brief (merge </w:t>
+      </w:r>
+      <w:proofErr w:type="spellStart"/>
+      <w:r>
+        <w:t>Weekly_Brief</w:t>
+      </w:r>
+      <w:proofErr w:type="spellEnd"/>
+      <w:r>
+        <w:t xml:space="preserve"> + </w:t>
+      </w:r>
+      <w:proofErr w:type="spellStart"/>
+      <w:r>
+        <w:t>Review_Brief</w:t>
+      </w:r>
+      <w:proofErr w:type="spellEnd"/>
+      <w:r>
+        <w:t>)</w:t>
+      </w:r>
+    </w:p>
+    <w:p>
+      <w:r>
+        <w:t>4) Insights (Dashboard)</w:t>
+      </w:r>
+    </w:p>
+    <w:p>
+      <w:r>
+        <w:t>Advanced (collapsed / hidden): Admin utilities</w:t>
       </w:r>
     </w:p>
     <w:p/>
     <w:p>
       <w:r>
-        <w:t>Target navigation (4 main pages)</w:t>
-      </w:r>
-    </w:p>
-    <w:p>
-      <w:r>
-        <w:t>1) Ingest (keep as page 01)</w:t>
-      </w:r>
-    </w:p>
-    <w:p>
-      <w:r>
-        <w:t>2) Review &amp; Approve (merge Inbox + Record; remove standalone Record page)</w:t>
-      </w:r>
-    </w:p>
-    <w:p>
-      <w:r>
-        <w:t xml:space="preserve">3) Weekly Executive Brief (merge </w:t>
+        <w:t>High-level refactor plan</w:t>
+      </w:r>
+    </w:p>
+    <w:p>
+      <w:r>
+        <w:t>A) Merge Inbox + Record</w:t>
+      </w:r>
+    </w:p>
+    <w:p>
+      <w:r>
+        <w:t>- Create a new page: pages/02_Review_Approve.py (or rename 02_Inbox.py to 02_Review_Approve.py).</w:t>
+      </w:r>
+    </w:p>
+    <w:p>
+      <w:r>
+        <w:t>- This page must contain:</w:t>
+      </w:r>
+    </w:p>
+    <w:p>
+      <w:r>
+        <w:t xml:space="preserve">  1. The existing filter + list UI from Inbox (priority/status/source/search).</w:t>
+      </w:r>
+    </w:p>
+    <w:p>
+      <w:r>
+        <w:t xml:space="preserve">  2. A record detail panel (right side) that shows and edits the selected record JSON (like Record page), including:</w:t>
+      </w:r>
+    </w:p>
+    <w:p>
+      <w:r>
+        <w:t xml:space="preserve">     - Rendered Intelligence Brief preview</w:t>
+      </w:r>
+    </w:p>
+    <w:p>
+      <w:r>
+        <w:t xml:space="preserve">     - Schema validation errors (</w:t>
       </w:r>
       <w:proofErr w:type="spellStart"/>
       <w:r>
+        <w:t>validate_record</w:t>
+      </w:r>
+      <w:proofErr w:type="spellEnd"/>
+      <w:r>
+        <w:t>)</w:t>
+      </w:r>
+    </w:p>
+    <w:p>
+      <w:r>
+        <w:t xml:space="preserve">     - Save changes (</w:t>
+      </w:r>
+      <w:proofErr w:type="spellStart"/>
+      <w:r>
+        <w:t>overwrite_records</w:t>
+      </w:r>
+      <w:proofErr w:type="spellEnd"/>
+      <w:r>
+        <w:t>)</w:t>
+      </w:r>
+    </w:p>
+    <w:p>
+      <w:r>
+        <w:t xml:space="preserve">     - Quick Approve / Disapprove</w:t>
+      </w:r>
+    </w:p>
+    <w:p>
+      <w:r>
+        <w:t xml:space="preserve">     - Reviewed By + Notes</w:t>
+      </w:r>
+    </w:p>
+    <w:p>
+      <w:r>
+        <w:t xml:space="preserve">     - Exclude-from-brief toggle</w:t>
+      </w:r>
+    </w:p>
+    <w:p>
+      <w:r>
+        <w:t>- Selection UX:</w:t>
+      </w:r>
+    </w:p>
+    <w:p>
+      <w:r>
+        <w:lastRenderedPageBreak/>
+        <w:t xml:space="preserve">  - Use a table (</w:t>
+      </w:r>
+      <w:proofErr w:type="spellStart"/>
+      <w:r>
+        <w:t>st.dataframe</w:t>
+      </w:r>
+      <w:proofErr w:type="spellEnd"/>
+      <w:r>
+        <w:t xml:space="preserve"> with row selection if available in this </w:t>
+      </w:r>
+      <w:proofErr w:type="spellStart"/>
+      <w:r>
+        <w:t>Streamlit</w:t>
+      </w:r>
+      <w:proofErr w:type="spellEnd"/>
+      <w:r>
+        <w:t xml:space="preserve"> version) OR a </w:t>
+      </w:r>
+      <w:proofErr w:type="spellStart"/>
+      <w:r>
+        <w:t>selectbox</w:t>
+      </w:r>
+      <w:proofErr w:type="spellEnd"/>
+      <w:r>
+        <w:t xml:space="preserve"> fallback.</w:t>
+      </w:r>
+    </w:p>
+    <w:p>
+      <w:r>
+        <w:t xml:space="preserve">  - Clicking “Open full record” should no longer switch pages; it should set </w:t>
+      </w:r>
+      <w:proofErr w:type="spellStart"/>
+      <w:r>
+        <w:t>st.session_state</w:t>
+      </w:r>
+      <w:proofErr w:type="spellEnd"/>
+      <w:r>
+        <w:t>["</w:t>
+      </w:r>
+      <w:proofErr w:type="spellStart"/>
+      <w:r>
+        <w:t>selected_record_id</w:t>
+      </w:r>
+      <w:proofErr w:type="spellEnd"/>
+      <w:r>
+        <w:t>"] and open details in the same page.</w:t>
+      </w:r>
+    </w:p>
+    <w:p>
+      <w:r>
+        <w:t>- Delete pages/03_Record.py after migration (or leave stub that redirects to 02_Review_Approve).</w:t>
+      </w:r>
+    </w:p>
+    <w:p/>
+    <w:p>
+      <w:r>
+        <w:t xml:space="preserve">B) Merge </w:t>
+      </w:r>
+      <w:proofErr w:type="spellStart"/>
+      <w:r>
         <w:t>Weekly_Brief</w:t>
       </w:r>
       <w:proofErr w:type="spellEnd"/>
@@ -1232,566 +1292,367 @@
       </w:r>
       <w:proofErr w:type="spellEnd"/>
       <w:r>
-        <w:t>)</w:t>
-      </w:r>
-    </w:p>
-    <w:p>
-      <w:r>
-        <w:t>4) Insights (Dashboard)</w:t>
-      </w:r>
-    </w:p>
-    <w:p>
-      <w:r>
-        <w:t>Advanced (collapsed / hidden): Admin utilities</w:t>
+        <w:t xml:space="preserve"> into one flagship page</w:t>
+      </w:r>
+    </w:p>
+    <w:p>
+      <w:r>
+        <w:t>- Create/rename to: pages/03_Weekly_Executive_Brief.py (or keep 05 but refactor and rename later).</w:t>
+      </w:r>
+    </w:p>
+    <w:p>
+      <w:r>
+        <w:t>- This page must include:</w:t>
+      </w:r>
+    </w:p>
+    <w:p>
+      <w:r>
+        <w:t xml:space="preserve">  1. Candidate selection for a period (days back).</w:t>
+      </w:r>
+    </w:p>
+    <w:p>
+      <w:r>
+        <w:t xml:space="preserve">  2. A clear “Approved-only” default selection (only Approved and not excluded).</w:t>
+      </w:r>
+    </w:p>
+    <w:p>
+      <w:r>
+        <w:t xml:space="preserve">  3. AI brief generation (existing </w:t>
+      </w:r>
+      <w:proofErr w:type="spellStart"/>
+      <w:r>
+        <w:t>synthesize_weekly_brief_llm</w:t>
+      </w:r>
+      <w:proofErr w:type="spellEnd"/>
+      <w:r>
+        <w:t xml:space="preserve"> flow).</w:t>
+      </w:r>
+    </w:p>
+    <w:p>
+      <w:r>
+        <w:t xml:space="preserve">  4. Save brief + download + open in email client (existing features).</w:t>
+      </w:r>
+    </w:p>
+    <w:p>
+      <w:r>
+        <w:t xml:space="preserve">  5. “Review” features from </w:t>
+      </w:r>
+      <w:proofErr w:type="spellStart"/>
+      <w:r>
+        <w:t>Review_Brief</w:t>
+      </w:r>
+      <w:proofErr w:type="spellEnd"/>
+      <w:r>
+        <w:t>:</w:t>
+      </w:r>
+    </w:p>
+    <w:p>
+      <w:r>
+        <w:t xml:space="preserve">     - Load latest saved brief markdown</w:t>
+      </w:r>
+    </w:p>
+    <w:p>
+      <w:r>
+        <w:t xml:space="preserve">     - Compare to previous brief diff (optional, collapsed)</w:t>
+      </w:r>
+    </w:p>
+    <w:p>
+      <w:r>
+        <w:t xml:space="preserve">     - Show brief metadata (selected ids, </w:t>
+      </w:r>
+      <w:proofErr w:type="spellStart"/>
+      <w:r>
+        <w:t>week_range</w:t>
+      </w:r>
+      <w:proofErr w:type="spellEnd"/>
+      <w:r>
+        <w:t>, usage)</w:t>
+      </w:r>
+    </w:p>
+    <w:p>
+      <w:r>
+        <w:t xml:space="preserve">     - Show table of candidate/approved records for the brief period</w:t>
+      </w:r>
+    </w:p>
+    <w:p>
+      <w:r>
+        <w:t xml:space="preserve">     - Flag approved records missing from selection</w:t>
+      </w:r>
+    </w:p>
+    <w:p>
+      <w:r>
+        <w:t xml:space="preserve">     - Ability to toggle Approved / Exclude-from-brief for a selected record (inline controls)</w:t>
+      </w:r>
+    </w:p>
+    <w:p>
+      <w:r>
+        <w:t>- Remove pages/06_Review_Brief.py after migration (or leave a stub that redirects).</w:t>
       </w:r>
     </w:p>
     <w:p/>
     <w:p>
       <w:r>
-        <w:t>High-level refactor plan</w:t>
-      </w:r>
-    </w:p>
-    <w:p>
-      <w:r>
-        <w:t>A) Merge Inbox + Record</w:t>
-      </w:r>
-    </w:p>
-    <w:p>
-      <w:r>
-        <w:t>- Create a new page: pages/02_Review_Approve.py (or rename 02_Inbox.py to 02_Review_Approve.py).</w:t>
-      </w:r>
-    </w:p>
-    <w:p>
-      <w:r>
-        <w:t>- This page must contain:</w:t>
-      </w:r>
-    </w:p>
-    <w:p>
-      <w:r>
-        <w:t xml:space="preserve">  1. The existing filter + list UI from Inbox (priority/status/source/search).</w:t>
-      </w:r>
-    </w:p>
+        <w:t>C) Remove/retire Documents page</w:t>
+      </w:r>
+    </w:p>
+    <w:p>
+      <w:r>
+        <w:t>- Delete pages/07_Documents.py (or leave a stub). Its functionality is redundant; review page already provides source links and browsing.</w:t>
+      </w:r>
+    </w:p>
+    <w:p/>
+    <w:p>
+      <w:r>
+        <w:t>D) Insights page</w:t>
+      </w:r>
+    </w:p>
+    <w:p>
+      <w:r>
+        <w:t>- Keep pages/04_Dashboard.py but rename it to pages/04_Insights.py (or keep filename but change title to “Insights”).</w:t>
+      </w:r>
+    </w:p>
+    <w:p>
+      <w:r>
+        <w:t>- Ensure it is clearly “optional analytics” and not part of the core pipeline.</w:t>
+      </w:r>
+    </w:p>
+    <w:p/>
+    <w:p>
+      <w:r>
+        <w:t>E) Admin</w:t>
+      </w:r>
+    </w:p>
+    <w:p>
+      <w:r>
+        <w:t>- Keep pages/08_Admin.py but:</w:t>
+      </w:r>
+    </w:p>
+    <w:p>
+      <w:r>
+        <w:t xml:space="preserve">  - Rename title to “Advanced / Admin”</w:t>
+      </w:r>
+    </w:p>
+    <w:p>
+      <w:r>
+        <w:t xml:space="preserve">  - Add a warning caption: “Developer/analyst utilities”</w:t>
+      </w:r>
+    </w:p>
+    <w:p>
+      <w:r>
+        <w:t xml:space="preserve">  - Optionally hide destructive buttons (clear all records) behind an “I understand” checkbox.</w:t>
+      </w:r>
+    </w:p>
+    <w:p/>
+    <w:p>
+      <w:r>
+        <w:t>UX cleanup requirements (must implement)</w:t>
+      </w:r>
+    </w:p>
+    <w:p>
+      <w:r>
+        <w:t>1) Every main page should show a small progress ribbon at the top:</w:t>
+      </w:r>
+    </w:p>
+    <w:p>
+      <w:r>
+        <w:t xml:space="preserve">   “1 Ingest → 2 Review → 3 Weekly Brief → 4 Insights”</w:t>
+      </w:r>
+    </w:p>
+    <w:p>
+      <w:r>
+        <w:t xml:space="preserve">   Highlight current step (simple markdown is fine).</w:t>
+      </w:r>
+    </w:p>
+    <w:p>
+      <w:r>
+        <w:t>2) Collapse advanced diagnostics on Ingest behind expanders:</w:t>
+      </w:r>
+    </w:p>
+    <w:p>
+      <w:r>
+        <w:t xml:space="preserve">   - Quota details</w:t>
+      </w:r>
+    </w:p>
+    <w:p>
+      <w:r>
+        <w:t xml:space="preserve">   - Overrides applied</w:t>
+      </w:r>
+    </w:p>
+    <w:p>
+      <w:r>
+        <w:t xml:space="preserve">   - Chunking debug output</w:t>
+      </w:r>
+    </w:p>
+    <w:p>
+      <w:r>
+        <w:t>3) Reduce visual noise in Review page:</w:t>
+      </w:r>
+    </w:p>
+    <w:p>
+      <w:r>
+        <w:t xml:space="preserve">   - Collapsed list view should show: Title, Source, Date, Priority/Confidence, Status</w:t>
+      </w:r>
+    </w:p>
+    <w:p>
+      <w:r>
+        <w:t xml:space="preserve">   - Details show evidence + insights + metadata + JSON editor.</w:t>
+      </w:r>
+    </w:p>
+    <w:p>
+      <w:r>
+        <w:t xml:space="preserve">4) Preserve all existing functionality (approve/disapprove, notes, </w:t>
+      </w:r>
+      <w:proofErr w:type="spellStart"/>
+      <w:r>
+        <w:t>reviewed_by</w:t>
+      </w:r>
+      <w:proofErr w:type="spellEnd"/>
+      <w:r>
+        <w:t>, exclude flags, saving records, rendering briefs).</w:t>
+      </w:r>
+    </w:p>
+    <w:p/>
     <w:p>
       <w:r>
         <w:lastRenderedPageBreak/>
-        <w:t xml:space="preserve">  2. A record detail panel (right side) that shows and edits the selected record JSON (like Record page), including:</w:t>
-      </w:r>
-    </w:p>
-    <w:p>
-      <w:r>
-        <w:t xml:space="preserve">     - Rendered Intelligence Brief preview</w:t>
-      </w:r>
-    </w:p>
-    <w:p>
-      <w:r>
-        <w:t xml:space="preserve">     - Schema validation errors (</w:t>
+        <w:t>Implementation steps</w:t>
+      </w:r>
+    </w:p>
+    <w:p>
+      <w:r>
+        <w:t>1) Scan the repo and identify shared helpers duplicated across pages (e.g., _</w:t>
       </w:r>
       <w:proofErr w:type="spellStart"/>
       <w:r>
-        <w:t>validate_record</w:t>
+        <w:t>norm_status</w:t>
       </w:r>
       <w:proofErr w:type="spellEnd"/>
       <w:r>
-        <w:t>)</w:t>
-      </w:r>
-    </w:p>
-    <w:p>
-      <w:r>
-        <w:t xml:space="preserve">     - Save changes (</w:t>
+        <w:t>, safe list parsing). Consolidate into src/ui_helpers.py (or similar) and import from pages.</w:t>
+      </w:r>
+    </w:p>
+    <w:p>
+      <w:r>
+        <w:t>2) Implement new merged pages first, leaving existing pages intact until new pages work.</w:t>
+      </w:r>
+    </w:p>
+    <w:p>
+      <w:r>
+        <w:t>3) Add a temporary redirect stub in old pages:</w:t>
+      </w:r>
+    </w:p>
+    <w:p>
+      <w:r>
+        <w:t xml:space="preserve">   - 03_Record.py → message + </w:t>
       </w:r>
       <w:proofErr w:type="spellStart"/>
       <w:r>
-        <w:t>overwrite_records</w:t>
+        <w:t>st.switch_page</w:t>
       </w:r>
       <w:proofErr w:type="spellEnd"/>
       <w:r>
-        <w:t>)</w:t>
-      </w:r>
-    </w:p>
-    <w:p>
-      <w:r>
-        <w:t xml:space="preserve">     - Quick Approve / Disapprove</w:t>
-      </w:r>
-    </w:p>
-    <w:p>
-      <w:r>
-        <w:t xml:space="preserve">     - Reviewed By + Notes</w:t>
-      </w:r>
-    </w:p>
-    <w:p>
-      <w:r>
-        <w:t xml:space="preserve">     - Exclude-from-brief toggle</w:t>
-      </w:r>
-    </w:p>
-    <w:p>
-      <w:r>
-        <w:t>- Selection UX:</w:t>
-      </w:r>
-    </w:p>
-    <w:p>
-      <w:r>
-        <w:t xml:space="preserve">  - Use a table (</w:t>
+        <w:t xml:space="preserve"> to the new Review page</w:t>
+      </w:r>
+    </w:p>
+    <w:p>
+      <w:r>
+        <w:t xml:space="preserve">   - 06_Review_Brief.py → redirect to Weekly Executive Brief</w:t>
+      </w:r>
+    </w:p>
+    <w:p>
+      <w:r>
+        <w:t xml:space="preserve">   - 07_Documents.py → redirect to Review page (or display “removed”)</w:t>
+      </w:r>
+    </w:p>
+    <w:p>
+      <w:r>
+        <w:t>4) Update page numbering to match the new workflow ordering so sidebar reads correctly.</w:t>
+      </w:r>
+    </w:p>
+    <w:p/>
+    <w:p>
+      <w:r>
+        <w:t>Acceptance criteria (definition of done)</w:t>
+      </w:r>
+    </w:p>
+    <w:p>
+      <w:r>
+        <w:t>- App sidebar shows only: Ingest, Review &amp; Approve, Weekly Executive Brief, Insights, Advanced/Admin.</w:t>
+      </w:r>
+    </w:p>
+    <w:p>
+      <w:r>
+        <w:t>- User can:</w:t>
+      </w:r>
+    </w:p>
+    <w:p>
+      <w:r>
+        <w:t xml:space="preserve">  - Ingest PDFs and generate records as before.</w:t>
+      </w:r>
+    </w:p>
+    <w:p>
+      <w:r>
+        <w:t xml:space="preserve">  - Review and edit record JSON in the Review page without leaving the page.</w:t>
+      </w:r>
+    </w:p>
+    <w:p>
+      <w:r>
+        <w:t xml:space="preserve">  - Approve/disapprove/exclude records.</w:t>
+      </w:r>
+    </w:p>
+    <w:p>
+      <w:r>
+        <w:t xml:space="preserve">  - Generate AI weekly brief, review latest saved brief, compare diff, and save/export.</w:t>
+      </w:r>
+    </w:p>
+    <w:p>
+      <w:r>
+        <w:t xml:space="preserve">- No import-time errors; </w:t>
       </w:r>
       <w:proofErr w:type="spellStart"/>
-      <w:proofErr w:type="gramStart"/>
-      <w:r>
-        <w:t>st.dataframe</w:t>
+      <w:r>
+        <w:t>Streamlit</w:t>
       </w:r>
       <w:proofErr w:type="spellEnd"/>
-      <w:proofErr w:type="gramEnd"/>
-      <w:r>
-        <w:t xml:space="preserve"> with row selection if available in this </w:t>
-      </w:r>
-      <w:proofErr w:type="spellStart"/>
-      <w:r>
-        <w:t>Streamlit</w:t>
-      </w:r>
-      <w:proofErr w:type="spellEnd"/>
-      <w:r>
-        <w:t xml:space="preserve"> version) OR a </w:t>
-      </w:r>
-      <w:proofErr w:type="spellStart"/>
-      <w:r>
-        <w:t>selectbox</w:t>
-      </w:r>
-      <w:proofErr w:type="spellEnd"/>
-      <w:r>
-        <w:t xml:space="preserve"> fallback.</w:t>
-      </w:r>
-    </w:p>
-    <w:p>
-      <w:r>
-        <w:t xml:space="preserve">  - Clicking “Open full record” should no longer switch pages; it should set </w:t>
-      </w:r>
-      <w:proofErr w:type="spellStart"/>
-      <w:proofErr w:type="gramStart"/>
-      <w:r>
-        <w:t>st.session</w:t>
-      </w:r>
-      <w:proofErr w:type="gramEnd"/>
-      <w:r>
-        <w:t>_state</w:t>
-      </w:r>
-      <w:proofErr w:type="spellEnd"/>
-      <w:r>
-        <w:t>["</w:t>
-      </w:r>
-      <w:proofErr w:type="spellStart"/>
-      <w:r>
-        <w:t>selected_record_id</w:t>
-      </w:r>
-      <w:proofErr w:type="spellEnd"/>
-      <w:r>
-        <w:t>"] and open details in the same page.</w:t>
-      </w:r>
-    </w:p>
-    <w:p>
-      <w:r>
-        <w:t>- Delete pages/03_Record.py after migration (or leave stub that redirects to 02_Review_Approve).</w:t>
+      <w:r>
+        <w:t xml:space="preserve"> app runs.</w:t>
+      </w:r>
+    </w:p>
+    <w:p>
+      <w:r>
+        <w:t>- Minimal code duplication (helpers extracted).</w:t>
+      </w:r>
+    </w:p>
+    <w:p>
+      <w:r>
+        <w:t>- Keep existing function calls to src.* modules intact; avoid changing business logic.</w:t>
       </w:r>
     </w:p>
     <w:p/>
     <w:p>
       <w:r>
-        <w:t xml:space="preserve">B) Merge </w:t>
-      </w:r>
-      <w:proofErr w:type="spellStart"/>
-      <w:r>
-        <w:t>Weekly_Brief</w:t>
-      </w:r>
-      <w:proofErr w:type="spellEnd"/>
-      <w:r>
-        <w:t xml:space="preserve"> + </w:t>
-      </w:r>
-      <w:proofErr w:type="spellStart"/>
-      <w:r>
-        <w:t>Review_Brief</w:t>
-      </w:r>
-      <w:proofErr w:type="spellEnd"/>
-      <w:r>
-        <w:t xml:space="preserve"> into one flagship page</w:t>
-      </w:r>
-    </w:p>
-    <w:p>
-      <w:r>
-        <w:t>- Create/rename to: pages/03_Weekly_Executive_Brief.py (or keep 05 but refactor and rename later).</w:t>
-      </w:r>
-    </w:p>
-    <w:p>
-      <w:r>
-        <w:t>- This page must include:</w:t>
-      </w:r>
-    </w:p>
-    <w:p>
-      <w:r>
-        <w:t xml:space="preserve">  1. Candidate selection for a period (days back).</w:t>
-      </w:r>
-    </w:p>
-    <w:p>
-      <w:r>
-        <w:t xml:space="preserve">  2. A clear “Approved-only” default selection (only Approved and not excluded).</w:t>
-      </w:r>
-    </w:p>
-    <w:p>
-      <w:r>
-        <w:t xml:space="preserve">  3. AI brief generation (existing </w:t>
-      </w:r>
-      <w:proofErr w:type="spellStart"/>
-      <w:r>
-        <w:t>synthesize_weekly_brief_llm</w:t>
-      </w:r>
-      <w:proofErr w:type="spellEnd"/>
-      <w:r>
-        <w:t xml:space="preserve"> flow).</w:t>
-      </w:r>
-    </w:p>
-    <w:p>
-      <w:r>
-        <w:t xml:space="preserve">  4. Save brief + download + open in email client (existing features).</w:t>
-      </w:r>
-    </w:p>
-    <w:p>
-      <w:r>
-        <w:t xml:space="preserve">  5. “Review” features from </w:t>
-      </w:r>
-      <w:proofErr w:type="spellStart"/>
-      <w:r>
-        <w:t>Review_Brief</w:t>
-      </w:r>
-      <w:proofErr w:type="spellEnd"/>
-      <w:r>
-        <w:t>:</w:t>
-      </w:r>
-    </w:p>
-    <w:p>
-      <w:r>
-        <w:t xml:space="preserve">     - Load latest saved brief markdown</w:t>
-      </w:r>
-    </w:p>
-    <w:p>
-      <w:r>
-        <w:t xml:space="preserve">     - </w:t>
-      </w:r>
-      <w:proofErr w:type="gramStart"/>
-      <w:r>
-        <w:t>Compare</w:t>
-      </w:r>
-      <w:proofErr w:type="gramEnd"/>
-      <w:r>
-        <w:t xml:space="preserve"> to previous brief diff (optional, collapsed)</w:t>
-      </w:r>
-    </w:p>
+        <w:t>Deliverables</w:t>
+      </w:r>
+    </w:p>
+    <w:p>
+      <w:r>
+        <w:t>- Code changes across pages + any new helper module.</w:t>
+      </w:r>
+    </w:p>
+    <w:p>
+      <w:r>
+        <w:t>- Remove or redirect deprecated pages.</w:t>
+      </w:r>
+    </w:p>
+    <w:p>
+      <w:r>
+        <w:t>- Brief README update (optional): describe the new workflow navigation.</w:t>
+      </w:r>
+    </w:p>
+    <w:p/>
     <w:p>
       <w:r>
         <w:lastRenderedPageBreak/>
-        <w:t xml:space="preserve">     - Show brief metadata (selected ids, </w:t>
-      </w:r>
-      <w:proofErr w:type="spellStart"/>
-      <w:r>
-        <w:t>week_range</w:t>
-      </w:r>
-      <w:proofErr w:type="spellEnd"/>
-      <w:r>
-        <w:t>, usage)</w:t>
-      </w:r>
-    </w:p>
-    <w:p>
-      <w:r>
-        <w:t xml:space="preserve">     - Show table of candidate/approved records for the brief period</w:t>
-      </w:r>
-    </w:p>
-    <w:p>
-      <w:r>
-        <w:t xml:space="preserve">     - Flag approved records missing from selection</w:t>
-      </w:r>
-    </w:p>
-    <w:p>
-      <w:r>
-        <w:t xml:space="preserve">     - Ability to toggle Approved / Exclude-from-brief for a selected record (inline controls)</w:t>
-      </w:r>
-    </w:p>
-    <w:p>
-      <w:r>
-        <w:t>- Remove pages/06_Review_Brief.py after migration (or leave a stub that redirects).</w:t>
-      </w:r>
-    </w:p>
-    <w:p/>
-    <w:p>
-      <w:r>
-        <w:t>C) Remove/retire Documents page</w:t>
-      </w:r>
-    </w:p>
-    <w:p>
-      <w:r>
-        <w:t>- Delete pages/07_Documents.py (or leave a stub). Its functionality is redundant; review page already provides source links and browsing.</w:t>
-      </w:r>
-    </w:p>
-    <w:p/>
-    <w:p>
-      <w:r>
-        <w:t>D) Insights page</w:t>
-      </w:r>
-    </w:p>
-    <w:p>
-      <w:r>
-        <w:t>- Keep pages/04_Dashboard.py but rename it to pages/04_Insights.py (or keep filename but change title to “Insights”).</w:t>
-      </w:r>
-    </w:p>
-    <w:p>
-      <w:r>
-        <w:t>- Ensure it is clearly “optional analytics” and not part of the core pipeline.</w:t>
-      </w:r>
-    </w:p>
-    <w:p/>
-    <w:p>
-      <w:r>
-        <w:t>E) Admin</w:t>
-      </w:r>
-    </w:p>
-    <w:p>
-      <w:r>
-        <w:t>- Keep pages/08_Admin.py but:</w:t>
-      </w:r>
-    </w:p>
-    <w:p>
-      <w:r>
-        <w:t xml:space="preserve">  - Rename title to “Advanced / Admin”</w:t>
-      </w:r>
-    </w:p>
-    <w:p>
-      <w:r>
-        <w:t xml:space="preserve">  - Add a warning caption: “Developer/analyst utilities”</w:t>
-      </w:r>
-    </w:p>
-    <w:p>
-      <w:r>
-        <w:t xml:space="preserve">  - Optionally hide destructive buttons (clear all records) behind an “I understand” checkbox.</w:t>
-      </w:r>
-    </w:p>
-    <w:p/>
-    <w:p>
-      <w:r>
-        <w:t>UX cleanup requirements (must implement)</w:t>
-      </w:r>
-    </w:p>
-    <w:p>
-      <w:r>
-        <w:t>1) Every main page should show a small progress ribbon at the top:</w:t>
-      </w:r>
-    </w:p>
-    <w:p>
-      <w:r>
-        <w:t xml:space="preserve">   “1 Ingest → 2 Review → 3 Weekly Brief → 4 Insights”</w:t>
-      </w:r>
-    </w:p>
-    <w:p>
-      <w:r>
-        <w:t xml:space="preserve">   Highlight current step (simple markdown is fine).</w:t>
-      </w:r>
-    </w:p>
-    <w:p>
-      <w:r>
-        <w:t>2) Collapse advanced diagnostics on Ingest behind expanders:</w:t>
-      </w:r>
-    </w:p>
-    <w:p>
-      <w:r>
-        <w:lastRenderedPageBreak/>
-        <w:t xml:space="preserve">   - Quota details</w:t>
-      </w:r>
-    </w:p>
-    <w:p>
-      <w:r>
-        <w:t xml:space="preserve">   - Overrides applied</w:t>
-      </w:r>
-    </w:p>
-    <w:p>
-      <w:r>
-        <w:t xml:space="preserve">   - Chunking debug output</w:t>
-      </w:r>
-    </w:p>
-    <w:p>
-      <w:r>
-        <w:t>3) Reduce visual noise in Review page:</w:t>
-      </w:r>
-    </w:p>
-    <w:p>
-      <w:r>
-        <w:t xml:space="preserve">   - Collapsed list view should show: Title, Source, Date, Priority/Confidence, Status</w:t>
-      </w:r>
-    </w:p>
-    <w:p>
-      <w:r>
-        <w:t xml:space="preserve">   - Details show evidence + insights + metadata + JSON editor.</w:t>
-      </w:r>
-    </w:p>
-    <w:p>
-      <w:r>
-        <w:t xml:space="preserve">4) Preserve all existing functionality (approve/disapprove, notes, </w:t>
-      </w:r>
-      <w:proofErr w:type="spellStart"/>
-      <w:r>
-        <w:t>reviewed_by</w:t>
-      </w:r>
-      <w:proofErr w:type="spellEnd"/>
-      <w:r>
-        <w:t>, exclude flags, saving records, rendering briefs).</w:t>
-      </w:r>
-    </w:p>
-    <w:p/>
-    <w:p>
-      <w:r>
-        <w:t>Implementation steps</w:t>
-      </w:r>
-    </w:p>
-    <w:p>
-      <w:r>
-        <w:t>1) Scan the repo and identify shared helpers duplicated across pages (e.g., _</w:t>
-      </w:r>
-      <w:proofErr w:type="spellStart"/>
-      <w:r>
-        <w:t>norm_status</w:t>
-      </w:r>
-      <w:proofErr w:type="spellEnd"/>
-      <w:r>
-        <w:t>, safe list parsing). Consolidate into src/ui_helpers.py (or similar) and import from pages.</w:t>
-      </w:r>
-    </w:p>
-    <w:p>
-      <w:r>
-        <w:t>2) Implement new merged pages first, leaving existing pages intact until new pages work.</w:t>
-      </w:r>
-    </w:p>
-    <w:p>
-      <w:r>
-        <w:t>3) Add a temporary redirect stub in old pages:</w:t>
-      </w:r>
-    </w:p>
-    <w:p>
-      <w:r>
-        <w:t xml:space="preserve">   - 03_Record.py → message + </w:t>
-      </w:r>
-      <w:proofErr w:type="spellStart"/>
-      <w:proofErr w:type="gramStart"/>
-      <w:r>
-        <w:t>st.switch</w:t>
-      </w:r>
-      <w:proofErr w:type="gramEnd"/>
-      <w:r>
-        <w:t>_page</w:t>
-      </w:r>
-      <w:proofErr w:type="spellEnd"/>
-      <w:r>
-        <w:t xml:space="preserve"> to the new Review page</w:t>
-      </w:r>
-    </w:p>
-    <w:p>
-      <w:r>
-        <w:t xml:space="preserve">   - 06_Review_Brief.py → redirect to Weekly Executive Brief</w:t>
-      </w:r>
-    </w:p>
-    <w:p>
-      <w:r>
-        <w:t xml:space="preserve">   - 07_Documents.py → redirect to Review page (or display “removed”)</w:t>
-      </w:r>
-    </w:p>
-    <w:p>
-      <w:r>
-        <w:t>4) Update page numbering to match the new workflow ordering so sidebar reads correctly.</w:t>
-      </w:r>
-    </w:p>
-    <w:p/>
-    <w:p>
-      <w:r>
-        <w:t>Acceptance criteria (definition of done)</w:t>
-      </w:r>
-    </w:p>
-    <w:p>
-      <w:r>
-        <w:t>- App sidebar shows only: Ingest, Review &amp; Approve, Weekly Executive Brief, Insights, Advanced/Admin.</w:t>
-      </w:r>
-    </w:p>
-    <w:p>
-      <w:r>
-        <w:t>- User can:</w:t>
-      </w:r>
-    </w:p>
-    <w:p>
-      <w:r>
-        <w:t xml:space="preserve">  - Ingest PDFs and generate records as before.</w:t>
-      </w:r>
-    </w:p>
-    <w:p>
-      <w:r>
-        <w:t xml:space="preserve">  - Review and edit record JSON in the Review page without leaving the page.</w:t>
-      </w:r>
-    </w:p>
-    <w:p>
-      <w:r>
-        <w:t xml:space="preserve">  - Approve/disapprove/exclude records.</w:t>
-      </w:r>
-    </w:p>
-    <w:p>
-      <w:r>
-        <w:t xml:space="preserve">  - Generate AI weekly brief, review latest saved brief, compare diff, and save/export.</w:t>
-      </w:r>
-    </w:p>
-    <w:p>
-      <w:r>
-        <w:lastRenderedPageBreak/>
-        <w:t xml:space="preserve">- No import-time errors; </w:t>
-      </w:r>
-      <w:proofErr w:type="spellStart"/>
-      <w:r>
-        <w:t>Streamlit</w:t>
-      </w:r>
-      <w:proofErr w:type="spellEnd"/>
-      <w:r>
-        <w:t xml:space="preserve"> app runs.</w:t>
-      </w:r>
-    </w:p>
-    <w:p>
-      <w:r>
-        <w:t>- Minimal code duplication (helpers extracted).</w:t>
-      </w:r>
-    </w:p>
-    <w:p>
-      <w:r>
-        <w:t xml:space="preserve">- Keep existing function calls to </w:t>
-      </w:r>
-      <w:proofErr w:type="gramStart"/>
-      <w:r>
-        <w:t>src.*</w:t>
-      </w:r>
-      <w:proofErr w:type="gramEnd"/>
-      <w:r>
-        <w:t xml:space="preserve"> modules intact; avoid changing business logic.</w:t>
-      </w:r>
-    </w:p>
-    <w:p/>
-    <w:p>
-      <w:r>
-        <w:t>Deliverables</w:t>
-      </w:r>
-    </w:p>
-    <w:p>
-      <w:r>
-        <w:t>- Code changes across pages + any new helper module.</w:t>
-      </w:r>
-    </w:p>
-    <w:p>
-      <w:r>
-        <w:t>- Remove or redirect deprecated pages.</w:t>
-      </w:r>
-    </w:p>
-    <w:p>
-      <w:r>
-        <w:t>- Brief README update (optional): describe the new workflow navigation.</w:t>
-      </w:r>
-    </w:p>
-    <w:p/>
-    <w:p>
-      <w:r>
         <w:t>Now start by:</w:t>
       </w:r>
     </w:p>
@@ -1807,15 +1668,7 @@
     </w:p>
     <w:p>
       <w:r>
-        <w:t xml:space="preserve">3) Then implement </w:t>
-      </w:r>
-      <w:proofErr w:type="gramStart"/>
-      <w:r>
-        <w:t>merge</w:t>
-      </w:r>
-      <w:proofErr w:type="gramEnd"/>
-      <w:r>
-        <w:t xml:space="preserve"> B (Weekly Executive Brief).</w:t>
+        <w:t>3) Then implement merge B (Weekly Executive Brief).</w:t>
       </w:r>
     </w:p>
     <w:p>
@@ -1849,7 +1702,7 @@
                     <pic:cNvPicPr/>
                   </pic:nvPicPr>
                   <pic:blipFill>
-                    <a:blip r:embed="rId5"/>
+                    <a:blip r:embed="rId6"/>
                     <a:stretch>
                       <a:fillRect/>
                     </a:stretch>
@@ -1873,7 +1726,6 @@
     <w:p/>
     <w:p>
       <w:r>
-        <w:lastRenderedPageBreak/>
         <w:drawing>
           <wp:inline distT="0" distB="0" distL="0" distR="0" wp14:anchorId="4D4D12FF" wp14:editId="29328078">
             <wp:extent cx="5943600" cy="2889250"/>
@@ -1890,7 +1742,7 @@
                     <pic:cNvPicPr/>
                   </pic:nvPicPr>
                   <pic:blipFill>
-                    <a:blip r:embed="rId6"/>
+                    <a:blip r:embed="rId7"/>
                     <a:stretch>
                       <a:fillRect/>
                     </a:stretch>
@@ -1930,7 +1782,7 @@
                     <pic:cNvPicPr/>
                   </pic:nvPicPr>
                   <pic:blipFill>
-                    <a:blip r:embed="rId7"/>
+                    <a:blip r:embed="rId8"/>
                     <a:stretch>
                       <a:fillRect/>
                     </a:stretch>
@@ -1954,7 +1806,6 @@
     <w:p/>
     <w:p>
       <w:r>
-        <w:lastRenderedPageBreak/>
         <w:drawing>
           <wp:inline distT="0" distB="0" distL="0" distR="0" wp14:anchorId="26E75B29" wp14:editId="6EFD48F7">
             <wp:extent cx="5943600" cy="3203575"/>
@@ -1971,7 +1822,7 @@
                     <pic:cNvPicPr/>
                   </pic:nvPicPr>
                   <pic:blipFill>
-                    <a:blip r:embed="rId8"/>
+                    <a:blip r:embed="rId9"/>
                     <a:stretch>
                       <a:fillRect/>
                     </a:stretch>
@@ -1995,6 +1846,7 @@
     <w:p/>
     <w:p>
       <w:r>
+        <w:lastRenderedPageBreak/>
         <w:drawing>
           <wp:inline distT="0" distB="0" distL="0" distR="0" wp14:anchorId="2AFFD1A5" wp14:editId="1E0FECCA">
             <wp:extent cx="5943600" cy="3216910"/>
@@ -2011,7 +1863,7 @@
                     <pic:cNvPicPr/>
                   </pic:nvPicPr>
                   <pic:blipFill>
-                    <a:blip r:embed="rId9"/>
+                    <a:blip r:embed="rId10"/>
                     <a:stretch>
                       <a:fillRect/>
                     </a:stretch>
@@ -2035,7 +1887,6 @@
     <w:p/>
     <w:p>
       <w:r>
-        <w:lastRenderedPageBreak/>
         <w:drawing>
           <wp:inline distT="0" distB="0" distL="0" distR="0" wp14:anchorId="3C63AAB1" wp14:editId="14372DD2">
             <wp:extent cx="5943600" cy="3248660"/>
@@ -2052,7 +1903,7 @@
                     <pic:cNvPicPr/>
                   </pic:nvPicPr>
                   <pic:blipFill>
-                    <a:blip r:embed="rId10"/>
+                    <a:blip r:embed="rId11"/>
                     <a:stretch>
                       <a:fillRect/>
                     </a:stretch>
@@ -2076,6 +1927,7 @@
     <w:p/>
     <w:p>
       <w:r>
+        <w:lastRenderedPageBreak/>
         <w:drawing>
           <wp:inline distT="0" distB="0" distL="0" distR="0" wp14:anchorId="0B54C814" wp14:editId="5F0BECE3">
             <wp:extent cx="5943600" cy="3178810"/>
@@ -2092,7 +1944,7 @@
                     <pic:cNvPicPr/>
                   </pic:nvPicPr>
                   <pic:blipFill>
-                    <a:blip r:embed="rId11"/>
+                    <a:blip r:embed="rId12"/>
                     <a:stretch>
                       <a:fillRect/>
                     </a:stretch>
@@ -2116,7 +1968,6 @@
     <w:p/>
     <w:p>
       <w:r>
-        <w:lastRenderedPageBreak/>
         <w:drawing>
           <wp:inline distT="0" distB="0" distL="0" distR="0" wp14:anchorId="7F6EF4C2" wp14:editId="4796AB69">
             <wp:extent cx="5943600" cy="3804285"/>
@@ -2133,7 +1984,7 @@
                     <pic:cNvPicPr/>
                   </pic:nvPicPr>
                   <pic:blipFill>
-                    <a:blip r:embed="rId12"/>
+                    <a:blip r:embed="rId13"/>
                     <a:stretch>
                       <a:fillRect/>
                     </a:stretch>
@@ -2162,6 +2013,7 @@
     </w:p>
     <w:p>
       <w:r>
+        <w:lastRenderedPageBreak/>
         <w:t>CODEX work summary:</w:t>
       </w:r>
     </w:p>
@@ -2182,15 +2034,7 @@
         </w:numPr>
       </w:pPr>
       <w:r>
-        <w:t xml:space="preserve">Current page split before </w:t>
-      </w:r>
-      <w:proofErr w:type="gramStart"/>
-      <w:r>
-        <w:t>refactor</w:t>
-      </w:r>
-      <w:proofErr w:type="gramEnd"/>
-      <w:r>
-        <w:t>:</w:t>
+        <w:t>Current page split before refactor:</w:t>
       </w:r>
     </w:p>
     <w:p>
@@ -2200,7 +2044,7 @@
           <w:numId w:val="1"/>
         </w:numPr>
       </w:pPr>
-      <w:hyperlink r:id="rId13" w:tooltip="pages/01_Ingest.py" w:history="1">
+      <w:hyperlink r:id="rId14" w:tooltip="pages/01_Ingest.py" w:history="1">
         <w:r>
           <w:rPr>
             <w:rStyle w:val="Hyperlink"/>
@@ -2219,7 +2063,7 @@
           <w:numId w:val="1"/>
         </w:numPr>
       </w:pPr>
-      <w:hyperlink r:id="rId14" w:tooltip="pages/02_Inbox.py" w:history="1">
+      <w:hyperlink r:id="rId15" w:tooltip="pages/02_Inbox.py" w:history="1">
         <w:r>
           <w:rPr>
             <w:rStyle w:val="Hyperlink"/>
@@ -2230,7 +2074,7 @@
       <w:r>
         <w:t> + </w:t>
       </w:r>
-      <w:hyperlink r:id="rId15" w:tooltip="pages/03_Record.py" w:history="1">
+      <w:hyperlink r:id="rId16" w:tooltip="pages/03_Record.py" w:history="1">
         <w:r>
           <w:rPr>
             <w:rStyle w:val="Hyperlink"/>
@@ -2249,7 +2093,7 @@
           <w:numId w:val="1"/>
         </w:numPr>
       </w:pPr>
-      <w:hyperlink r:id="rId16" w:tooltip="pages/05_Weekly_Brief.py" w:history="1">
+      <w:hyperlink r:id="rId17" w:tooltip="pages/05_Weekly_Brief.py" w:history="1">
         <w:r>
           <w:rPr>
             <w:rStyle w:val="Hyperlink"/>
@@ -2260,7 +2104,7 @@
       <w:r>
         <w:t> + </w:t>
       </w:r>
-      <w:hyperlink r:id="rId17" w:tooltip="pages/06_Review_Brief.py" w:history="1">
+      <w:hyperlink r:id="rId18" w:tooltip="pages/06_Review_Brief.py" w:history="1">
         <w:r>
           <w:rPr>
             <w:rStyle w:val="Hyperlink"/>
@@ -2279,7 +2123,7 @@
           <w:numId w:val="1"/>
         </w:numPr>
       </w:pPr>
-      <w:hyperlink r:id="rId18" w:tooltip="pages/07_Documents.py" w:history="1">
+      <w:hyperlink r:id="rId19" w:tooltip="pages/07_Documents.py" w:history="1">
         <w:r>
           <w:rPr>
             <w:rStyle w:val="Hyperlink"/>
@@ -2298,7 +2142,7 @@
           <w:numId w:val="1"/>
         </w:numPr>
       </w:pPr>
-      <w:hyperlink r:id="rId19" w:tooltip="pages/04_Dashboard.py" w:history="1">
+      <w:hyperlink r:id="rId20" w:tooltip="pages/04_Dashboard.py" w:history="1">
         <w:r>
           <w:rPr>
             <w:rStyle w:val="Hyperlink"/>
@@ -2317,7 +2161,7 @@
           <w:numId w:val="1"/>
         </w:numPr>
       </w:pPr>
-      <w:hyperlink r:id="rId20" w:tooltip="pages/08_Admin.py" w:history="1">
+      <w:hyperlink r:id="rId21" w:tooltip="pages/08_Admin.py" w:history="1">
         <w:r>
           <w:rPr>
             <w:rStyle w:val="Hyperlink"/>
@@ -2358,7 +2202,7 @@
       <w:r>
         <w:t> duplicated in </w:t>
       </w:r>
-      <w:hyperlink r:id="rId21" w:tooltip="pages/02_Inbox.py" w:history="1">
+      <w:hyperlink r:id="rId22" w:tooltip="pages/02_Inbox.py" w:history="1">
         <w:r>
           <w:rPr>
             <w:rStyle w:val="Hyperlink"/>
@@ -2369,7 +2213,7 @@
       <w:r>
         <w:t>, </w:t>
       </w:r>
-      <w:hyperlink r:id="rId22" w:tooltip="pages/03_Record.py" w:history="1">
+      <w:hyperlink r:id="rId23" w:tooltip="pages/03_Record.py" w:history="1">
         <w:r>
           <w:rPr>
             <w:rStyle w:val="Hyperlink"/>
@@ -2380,7 +2224,7 @@
       <w:r>
         <w:t>, </w:t>
       </w:r>
-      <w:hyperlink r:id="rId23" w:tooltip="pages/07_Documents.py" w:history="1">
+      <w:hyperlink r:id="rId24" w:tooltip="pages/07_Documents.py" w:history="1">
         <w:r>
           <w:rPr>
             <w:rStyle w:val="Hyperlink"/>
@@ -2400,7 +2244,6 @@
         </w:numPr>
       </w:pPr>
       <w:r>
-        <w:lastRenderedPageBreak/>
         <w:t>_</w:t>
       </w:r>
       <w:proofErr w:type="spellStart"/>
@@ -2411,7 +2254,7 @@
       <w:r>
         <w:t> duplicated in </w:t>
       </w:r>
-      <w:hyperlink r:id="rId24" w:tooltip="pages/04_Dashboard.py" w:history="1">
+      <w:hyperlink r:id="rId25" w:tooltip="pages/04_Dashboard.py" w:history="1">
         <w:r>
           <w:rPr>
             <w:rStyle w:val="Hyperlink"/>
@@ -2422,7 +2265,7 @@
       <w:r>
         <w:t>, </w:t>
       </w:r>
-      <w:hyperlink r:id="rId25" w:tooltip="pages/07_Documents.py" w:history="1">
+      <w:hyperlink r:id="rId26" w:tooltip="pages/07_Documents.py" w:history="1">
         <w:r>
           <w:rPr>
             <w:rStyle w:val="Hyperlink"/>
@@ -2464,7 +2307,7 @@
       <w:r>
         <w:t>Added shared helper module </w:t>
       </w:r>
-      <w:hyperlink r:id="rId26" w:tooltip="src/ui_helpers.py" w:history="1">
+      <w:hyperlink r:id="rId27" w:tooltip="src/ui_helpers.py" w:history="1">
         <w:r>
           <w:rPr>
             <w:rStyle w:val="Hyperlink"/>
@@ -2495,15 +2338,7 @@
         </w:numPr>
       </w:pPr>
       <w:r>
-        <w:t xml:space="preserve">Merge A </w:t>
-      </w:r>
-      <w:proofErr w:type="gramStart"/>
-      <w:r>
-        <w:t>complete</w:t>
-      </w:r>
-      <w:proofErr w:type="gramEnd"/>
-      <w:r>
-        <w:t>:</w:t>
+        <w:t>Merge A complete:</w:t>
       </w:r>
     </w:p>
     <w:p>
@@ -2516,7 +2351,7 @@
       <w:r>
         <w:t>New unified review page </w:t>
       </w:r>
-      <w:hyperlink r:id="rId27" w:tooltip="pages/02_Review_Approve.py" w:history="1">
+      <w:hyperlink r:id="rId28" w:tooltip="pages/02_Review_Approve.py" w:history="1">
         <w:r>
           <w:rPr>
             <w:rStyle w:val="Hyperlink"/>
@@ -2558,13 +2393,8 @@
         <w:t>“Open full record” now keeps selection in-page via </w:t>
       </w:r>
       <w:proofErr w:type="spellStart"/>
-      <w:proofErr w:type="gramStart"/>
-      <w:r>
-        <w:t>st.session</w:t>
-      </w:r>
-      <w:proofErr w:type="gramEnd"/>
-      <w:r>
-        <w:t>_state</w:t>
+      <w:r>
+        <w:t>st.session_state</w:t>
       </w:r>
       <w:proofErr w:type="spellEnd"/>
       <w:r>
@@ -2600,7 +2430,7 @@
       <w:r>
         <w:t>New unified flagship page </w:t>
       </w:r>
-      <w:hyperlink r:id="rId28" w:tooltip="pages/03_Weekly_Executive_Brief.py" w:history="1">
+      <w:hyperlink r:id="rId29" w:tooltip="pages/03_Weekly_Executive_Brief.py" w:history="1">
         <w:r>
           <w:rPr>
             <w:rStyle w:val="Hyperlink"/>
@@ -2620,6 +2450,7 @@
         </w:numPr>
       </w:pPr>
       <w:r>
+        <w:lastRenderedPageBreak/>
         <w:t>Includes candidate selection by period, approved-only default selection, deterministic + AI brief generation, save/download/email.</w:t>
       </w:r>
     </w:p>
@@ -2655,7 +2486,7 @@
       <w:r>
         <w:t>Replaced dashboard page with </w:t>
       </w:r>
-      <w:hyperlink r:id="rId29" w:tooltip="pages/04_Insights.py" w:history="1">
+      <w:hyperlink r:id="rId30" w:tooltip="pages/04_Insights.py" w:history="1">
         <w:r>
           <w:rPr>
             <w:rStyle w:val="Hyperlink"/>
@@ -2688,7 +2519,7 @@
       <w:r>
         <w:t>Added workflow ribbon in </w:t>
       </w:r>
-      <w:hyperlink r:id="rId30" w:tooltip="pages/01_Ingest.py" w:history="1">
+      <w:hyperlink r:id="rId31" w:tooltip="pages/01_Ingest.py" w:history="1">
         <w:r>
           <w:rPr>
             <w:rStyle w:val="Hyperlink"/>
@@ -2741,7 +2572,6 @@
         </w:numPr>
       </w:pPr>
       <w:r>
-        <w:lastRenderedPageBreak/>
         <w:t>“Chunking debug output” (single/manual preview).</w:t>
       </w:r>
     </w:p>
@@ -2766,7 +2596,7 @@
       <w:r>
         <w:t>Renamed to “Advanced / Admin” in </w:t>
       </w:r>
-      <w:hyperlink r:id="rId31" w:tooltip="pages/08_Admin.py" w:history="1">
+      <w:hyperlink r:id="rId32" w:tooltip="pages/08_Admin.py" w:history="1">
         <w:r>
           <w:rPr>
             <w:rStyle w:val="Hyperlink"/>
@@ -2818,7 +2648,7 @@
           <w:numId w:val="2"/>
         </w:numPr>
       </w:pPr>
-      <w:hyperlink r:id="rId32" w:tooltip="01_Ingest.py" w:history="1">
+      <w:hyperlink r:id="rId33" w:tooltip="01_Ingest.py" w:history="1">
         <w:r>
           <w:rPr>
             <w:rStyle w:val="Hyperlink"/>
@@ -2834,7 +2664,7 @@
           <w:numId w:val="2"/>
         </w:numPr>
       </w:pPr>
-      <w:hyperlink r:id="rId33" w:tooltip="02_Review_Approve.py" w:history="1">
+      <w:hyperlink r:id="rId34" w:tooltip="02_Review_Approve.py" w:history="1">
         <w:r>
           <w:rPr>
             <w:rStyle w:val="Hyperlink"/>
@@ -2850,7 +2680,7 @@
           <w:numId w:val="2"/>
         </w:numPr>
       </w:pPr>
-      <w:hyperlink r:id="rId34" w:tooltip="03_Weekly_Executive_Brief.py" w:history="1">
+      <w:hyperlink r:id="rId35" w:tooltip="03_Weekly_Executive_Brief.py" w:history="1">
         <w:r>
           <w:rPr>
             <w:rStyle w:val="Hyperlink"/>
@@ -2866,7 +2696,7 @@
           <w:numId w:val="2"/>
         </w:numPr>
       </w:pPr>
-      <w:hyperlink r:id="rId35" w:tooltip="04_Insights.py" w:history="1">
+      <w:hyperlink r:id="rId36" w:tooltip="04_Insights.py" w:history="1">
         <w:r>
           <w:rPr>
             <w:rStyle w:val="Hyperlink"/>
@@ -2882,7 +2712,7 @@
           <w:numId w:val="2"/>
         </w:numPr>
       </w:pPr>
-      <w:hyperlink r:id="rId36" w:tooltip="08_Admin.py" w:history="1">
+      <w:hyperlink r:id="rId37" w:tooltip="08_Admin.py" w:history="1">
         <w:r>
           <w:rPr>
             <w:rStyle w:val="Hyperlink"/>
@@ -2912,7 +2742,7 @@
       <w:r>
         <w:t>Updated </w:t>
       </w:r>
-      <w:hyperlink r:id="rId37" w:tooltip="Home.py" w:history="1">
+      <w:hyperlink r:id="rId38" w:tooltip="Home.py" w:history="1">
         <w:r>
           <w:rPr>
             <w:rStyle w:val="Hyperlink"/>
@@ -2934,7 +2764,7 @@
       <w:r>
         <w:t>Updated </w:t>
       </w:r>
-      <w:hyperlink r:id="rId38" w:tooltip="README.md" w:history="1">
+      <w:hyperlink r:id="rId39" w:tooltip="README.md" w:history="1">
         <w:r>
           <w:rPr>
             <w:rStyle w:val="Hyperlink"/>
@@ -2963,6 +2793,7 @@
         </w:numPr>
       </w:pPr>
       <w:r>
+        <w:lastRenderedPageBreak/>
         <w:t>Compiled updated modules successfully:</w:t>
       </w:r>
     </w:p>
@@ -2973,7 +2804,7 @@
           <w:numId w:val="3"/>
         </w:numPr>
       </w:pPr>
-      <w:hyperlink r:id="rId39" w:tooltip="python -m py_compile Home.py pages\01_Ingest.py pages\02_Review_Approve.py pages\03_Weekly_Executive_Brief.py pages\04_Insights.py pages\08_Admin.py src\ui_helpers.py" w:history="1">
+      <w:hyperlink r:id="rId40" w:tooltip="python -m py_compile Home.py pages\01_Ingest.py pages\02_Review_Approve.py pages\03_Weekly_Executive_Brief.py pages\04_Insights.py pages\08_Admin.py src\ui_helpers.py" w:history="1">
         <w:r>
           <w:rPr>
             <w:rStyle w:val="Hyperlink"/>
@@ -2990,15 +2821,7 @@
         </w:numPr>
       </w:pPr>
       <w:r>
-        <w:t xml:space="preserve">Tests </w:t>
-      </w:r>
-      <w:proofErr w:type="gramStart"/>
-      <w:r>
-        <w:t>pass</w:t>
-      </w:r>
-      <w:proofErr w:type="gramEnd"/>
-      <w:r>
-        <w:t>:</w:t>
+        <w:t>Tests pass:</w:t>
       </w:r>
     </w:p>
     <w:p>
@@ -3008,7 +2831,6 @@
           <w:numId w:val="3"/>
         </w:numPr>
       </w:pPr>
-      <w:proofErr w:type="gramStart"/>
       <w:r>
         <w:t>.\.</w:t>
       </w:r>
@@ -3018,11 +2840,7 @@
       </w:r>
       <w:proofErr w:type="spellEnd"/>
       <w:r>
-        <w:t>\Scripts\python</w:t>
-      </w:r>
-      <w:proofErr w:type="gramEnd"/>
-      <w:r>
-        <w:t xml:space="preserve"> -m </w:t>
+        <w:t xml:space="preserve">\Scripts\python -m </w:t>
       </w:r>
       <w:proofErr w:type="spellStart"/>
       <w:r>
@@ -3048,7 +2866,6 @@
         <w:pStyle w:val="Heading1"/>
       </w:pPr>
       <w:r>
-        <w:lastRenderedPageBreak/>
         <w:t>Biggest frustration</w:t>
       </w:r>
     </w:p>
@@ -3075,7 +2892,7 @@
                     <pic:cNvPicPr/>
                   </pic:nvPicPr>
                   <pic:blipFill>
-                    <a:blip r:embed="rId40"/>
+                    <a:blip r:embed="rId41"/>
                     <a:stretch>
                       <a:fillRect/>
                     </a:stretch>
@@ -3097,6 +2914,128 @@
       </w:r>
     </w:p>
     <w:p/>
+    <w:p>
+      <w:r>
+        <w:t xml:space="preserve">Very difficult to get good quality out when you want to have a control on the output. For </w:t>
+      </w:r>
+      <w:proofErr w:type="spellStart"/>
+      <w:r>
+        <w:t>exemple</w:t>
+      </w:r>
+      <w:proofErr w:type="spellEnd"/>
+      <w:r>
+        <w:t xml:space="preserve"> </w:t>
+      </w:r>
+    </w:p>
+    <w:p>
+      <w:r>
+        <w:t xml:space="preserve">Here, your </w:t>
+      </w:r>
+      <w:proofErr w:type="spellStart"/>
+      <w:r>
+        <w:t>country_mentions</w:t>
+      </w:r>
+      <w:proofErr w:type="spellEnd"/>
+      <w:r>
+        <w:t xml:space="preserve"> are:</w:t>
+      </w:r>
+    </w:p>
+    <w:p>
+      <w:pPr>
+        <w:numPr>
+          <w:ilvl w:val="0"/>
+          <w:numId w:val="6"/>
+        </w:numPr>
+      </w:pPr>
+      <w:r>
+        <w:t xml:space="preserve">Germany → </w:t>
+      </w:r>
+      <w:r>
+        <w:rPr>
+          <w:b/>
+          <w:bCs/>
+        </w:rPr>
+        <w:t>Western Europe</w:t>
+      </w:r>
+    </w:p>
+    <w:p>
+      <w:pPr>
+        <w:numPr>
+          <w:ilvl w:val="0"/>
+          <w:numId w:val="6"/>
+        </w:numPr>
+      </w:pPr>
+      <w:r>
+        <w:t xml:space="preserve">China → </w:t>
+      </w:r>
+      <w:r>
+        <w:rPr>
+          <w:b/>
+          <w:bCs/>
+        </w:rPr>
+        <w:t>China</w:t>
+      </w:r>
+    </w:p>
+    <w:p>
+      <w:pPr>
+        <w:numPr>
+          <w:ilvl w:val="0"/>
+          <w:numId w:val="6"/>
+        </w:numPr>
+      </w:pPr>
+      <w:r>
+        <w:t xml:space="preserve">United States → </w:t>
+      </w:r>
+      <w:r>
+        <w:rPr>
+          <w:b/>
+          <w:bCs/>
+        </w:rPr>
+        <w:t>US</w:t>
+      </w:r>
+    </w:p>
+    <w:p>
+      <w:r>
+        <w:t xml:space="preserve">So </w:t>
+      </w:r>
+      <w:proofErr w:type="spellStart"/>
+      <w:r>
+        <w:t>regions_relevant_to_kiekert</w:t>
+      </w:r>
+      <w:proofErr w:type="spellEnd"/>
+      <w:r>
+        <w:t xml:space="preserve"> should be exactly:</w:t>
+      </w:r>
+    </w:p>
+    <w:p>
+      <w:pPr>
+        <w:numPr>
+          <w:ilvl w:val="0"/>
+          <w:numId w:val="7"/>
+        </w:numPr>
+      </w:pPr>
+      <w:r>
+        <w:t>["Western Europe", "China", "US"]</w:t>
+      </w:r>
+    </w:p>
+    <w:p>
+      <w:r>
+        <w:t>But your record has:</w:t>
+      </w:r>
+    </w:p>
+    <w:p>
+      <w:pPr>
+        <w:numPr>
+          <w:ilvl w:val="0"/>
+          <w:numId w:val="8"/>
+        </w:numPr>
+      </w:pPr>
+      <w:r>
+        <w:t>["Western Europe", "China", "US", "Asia"]</w:t>
+      </w:r>
+    </w:p>
+    <w:p/>
+    <w:p/>
     <w:sectPr>
       <w:pgSz w:w="12240" w:h="15840"/>
       <w:pgMar w:top="1440" w:right="1440" w:bottom="1440" w:left="1440" w:header="720" w:footer="720" w:gutter="0"/>
@@ -3376,6 +3315,155 @@
     </w:lvl>
   </w:abstractNum>
   <w:abstractNum w:abstractNumId="2" w15:restartNumberingAfterBreak="0">
+    <w:nsid w:val="44135D1A"/>
+    <w:multiLevelType w:val="multilevel"/>
+    <w:tmpl w:val="E6F4D7AC"/>
+    <w:lvl w:ilvl="0">
+      <w:start w:val="1"/>
+      <w:numFmt w:val="bullet"/>
+      <w:lvlText w:val=""/>
+      <w:lvlJc w:val="left"/>
+      <w:pPr>
+        <w:tabs>
+          <w:tab w:val="num" w:pos="720"/>
+        </w:tabs>
+        <w:ind w:left="720" w:hanging="360"/>
+      </w:pPr>
+      <w:rPr>
+        <w:rFonts w:ascii="Symbol" w:hAnsi="Symbol" w:hint="default"/>
+        <w:sz w:val="20"/>
+      </w:rPr>
+    </w:lvl>
+    <w:lvl w:ilvl="1" w:tentative="1">
+      <w:start w:val="1"/>
+      <w:numFmt w:val="bullet"/>
+      <w:lvlText w:val="o"/>
+      <w:lvlJc w:val="left"/>
+      <w:pPr>
+        <w:tabs>
+          <w:tab w:val="num" w:pos="1440"/>
+        </w:tabs>
+        <w:ind w:left="1440" w:hanging="360"/>
+      </w:pPr>
+      <w:rPr>
+        <w:rFonts w:ascii="Courier New" w:hAnsi="Courier New" w:hint="default"/>
+        <w:sz w:val="20"/>
+      </w:rPr>
+    </w:lvl>
+    <w:lvl w:ilvl="2" w:tentative="1">
+      <w:start w:val="1"/>
+      <w:numFmt w:val="bullet"/>
+      <w:lvlText w:val=""/>
+      <w:lvlJc w:val="left"/>
+      <w:pPr>
+        <w:tabs>
+          <w:tab w:val="num" w:pos="2160"/>
+        </w:tabs>
+        <w:ind w:left="2160" w:hanging="360"/>
+      </w:pPr>
+      <w:rPr>
+        <w:rFonts w:ascii="Wingdings" w:hAnsi="Wingdings" w:hint="default"/>
+        <w:sz w:val="20"/>
+      </w:rPr>
+    </w:lvl>
+    <w:lvl w:ilvl="3" w:tentative="1">
+      <w:start w:val="1"/>
+      <w:numFmt w:val="bullet"/>
+      <w:lvlText w:val=""/>
+      <w:lvlJc w:val="left"/>
+      <w:pPr>
+        <w:tabs>
+          <w:tab w:val="num" w:pos="2880"/>
+        </w:tabs>
+        <w:ind w:left="2880" w:hanging="360"/>
+      </w:pPr>
+      <w:rPr>
+        <w:rFonts w:ascii="Wingdings" w:hAnsi="Wingdings" w:hint="default"/>
+        <w:sz w:val="20"/>
+      </w:rPr>
+    </w:lvl>
+    <w:lvl w:ilvl="4" w:tentative="1">
+      <w:start w:val="1"/>
+      <w:numFmt w:val="bullet"/>
+      <w:lvlText w:val=""/>
+      <w:lvlJc w:val="left"/>
+      <w:pPr>
+        <w:tabs>
+          <w:tab w:val="num" w:pos="3600"/>
+        </w:tabs>
+        <w:ind w:left="3600" w:hanging="360"/>
+      </w:pPr>
+      <w:rPr>
+        <w:rFonts w:ascii="Wingdings" w:hAnsi="Wingdings" w:hint="default"/>
+        <w:sz w:val="20"/>
+      </w:rPr>
+    </w:lvl>
+    <w:lvl w:ilvl="5" w:tentative="1">
+      <w:start w:val="1"/>
+      <w:numFmt w:val="bullet"/>
+      <w:lvlText w:val=""/>
+      <w:lvlJc w:val="left"/>
+      <w:pPr>
+        <w:tabs>
+          <w:tab w:val="num" w:pos="4320"/>
+        </w:tabs>
+        <w:ind w:left="4320" w:hanging="360"/>
+      </w:pPr>
+      <w:rPr>
+        <w:rFonts w:ascii="Wingdings" w:hAnsi="Wingdings" w:hint="default"/>
+        <w:sz w:val="20"/>
+      </w:rPr>
+    </w:lvl>
+    <w:lvl w:ilvl="6" w:tentative="1">
+      <w:start w:val="1"/>
+      <w:numFmt w:val="bullet"/>
+      <w:lvlText w:val=""/>
+      <w:lvlJc w:val="left"/>
+      <w:pPr>
+        <w:tabs>
+          <w:tab w:val="num" w:pos="5040"/>
+        </w:tabs>
+        <w:ind w:left="5040" w:hanging="360"/>
+      </w:pPr>
+      <w:rPr>
+        <w:rFonts w:ascii="Wingdings" w:hAnsi="Wingdings" w:hint="default"/>
+        <w:sz w:val="20"/>
+      </w:rPr>
+    </w:lvl>
+    <w:lvl w:ilvl="7" w:tentative="1">
+      <w:start w:val="1"/>
+      <w:numFmt w:val="bullet"/>
+      <w:lvlText w:val=""/>
+      <w:lvlJc w:val="left"/>
+      <w:pPr>
+        <w:tabs>
+          <w:tab w:val="num" w:pos="5760"/>
+        </w:tabs>
+        <w:ind w:left="5760" w:hanging="360"/>
+      </w:pPr>
+      <w:rPr>
+        <w:rFonts w:ascii="Wingdings" w:hAnsi="Wingdings" w:hint="default"/>
+        <w:sz w:val="20"/>
+      </w:rPr>
+    </w:lvl>
+    <w:lvl w:ilvl="8" w:tentative="1">
+      <w:start w:val="1"/>
+      <w:numFmt w:val="bullet"/>
+      <w:lvlText w:val=""/>
+      <w:lvlJc w:val="left"/>
+      <w:pPr>
+        <w:tabs>
+          <w:tab w:val="num" w:pos="6480"/>
+        </w:tabs>
+        <w:ind w:left="6480" w:hanging="360"/>
+      </w:pPr>
+      <w:rPr>
+        <w:rFonts w:ascii="Wingdings" w:hAnsi="Wingdings" w:hint="default"/>
+        <w:sz w:val="20"/>
+      </w:rPr>
+    </w:lvl>
+  </w:abstractNum>
+  <w:abstractNum w:abstractNumId="3" w15:restartNumberingAfterBreak="0">
     <w:nsid w:val="49852FCD"/>
     <w:multiLevelType w:val="multilevel"/>
     <w:tmpl w:val="0172A9AE"/>
@@ -3492,7 +3580,305 @@
       </w:pPr>
     </w:lvl>
   </w:abstractNum>
-  <w:abstractNum w:abstractNumId="3" w15:restartNumberingAfterBreak="0">
+  <w:abstractNum w:abstractNumId="4" w15:restartNumberingAfterBreak="0">
+    <w:nsid w:val="55B712E2"/>
+    <w:multiLevelType w:val="multilevel"/>
+    <w:tmpl w:val="21FC1356"/>
+    <w:lvl w:ilvl="0">
+      <w:start w:val="1"/>
+      <w:numFmt w:val="bullet"/>
+      <w:lvlText w:val=""/>
+      <w:lvlJc w:val="left"/>
+      <w:pPr>
+        <w:tabs>
+          <w:tab w:val="num" w:pos="720"/>
+        </w:tabs>
+        <w:ind w:left="720" w:hanging="360"/>
+      </w:pPr>
+      <w:rPr>
+        <w:rFonts w:ascii="Symbol" w:hAnsi="Symbol" w:hint="default"/>
+        <w:sz w:val="20"/>
+      </w:rPr>
+    </w:lvl>
+    <w:lvl w:ilvl="1" w:tentative="1">
+      <w:start w:val="1"/>
+      <w:numFmt w:val="bullet"/>
+      <w:lvlText w:val="o"/>
+      <w:lvlJc w:val="left"/>
+      <w:pPr>
+        <w:tabs>
+          <w:tab w:val="num" w:pos="1440"/>
+        </w:tabs>
+        <w:ind w:left="1440" w:hanging="360"/>
+      </w:pPr>
+      <w:rPr>
+        <w:rFonts w:ascii="Courier New" w:hAnsi="Courier New" w:hint="default"/>
+        <w:sz w:val="20"/>
+      </w:rPr>
+    </w:lvl>
+    <w:lvl w:ilvl="2" w:tentative="1">
+      <w:start w:val="1"/>
+      <w:numFmt w:val="bullet"/>
+      <w:lvlText w:val=""/>
+      <w:lvlJc w:val="left"/>
+      <w:pPr>
+        <w:tabs>
+          <w:tab w:val="num" w:pos="2160"/>
+        </w:tabs>
+        <w:ind w:left="2160" w:hanging="360"/>
+      </w:pPr>
+      <w:rPr>
+        <w:rFonts w:ascii="Wingdings" w:hAnsi="Wingdings" w:hint="default"/>
+        <w:sz w:val="20"/>
+      </w:rPr>
+    </w:lvl>
+    <w:lvl w:ilvl="3" w:tentative="1">
+      <w:start w:val="1"/>
+      <w:numFmt w:val="bullet"/>
+      <w:lvlText w:val=""/>
+      <w:lvlJc w:val="left"/>
+      <w:pPr>
+        <w:tabs>
+          <w:tab w:val="num" w:pos="2880"/>
+        </w:tabs>
+        <w:ind w:left="2880" w:hanging="360"/>
+      </w:pPr>
+      <w:rPr>
+        <w:rFonts w:ascii="Wingdings" w:hAnsi="Wingdings" w:hint="default"/>
+        <w:sz w:val="20"/>
+      </w:rPr>
+    </w:lvl>
+    <w:lvl w:ilvl="4" w:tentative="1">
+      <w:start w:val="1"/>
+      <w:numFmt w:val="bullet"/>
+      <w:lvlText w:val=""/>
+      <w:lvlJc w:val="left"/>
+      <w:pPr>
+        <w:tabs>
+          <w:tab w:val="num" w:pos="3600"/>
+        </w:tabs>
+        <w:ind w:left="3600" w:hanging="360"/>
+      </w:pPr>
+      <w:rPr>
+        <w:rFonts w:ascii="Wingdings" w:hAnsi="Wingdings" w:hint="default"/>
+        <w:sz w:val="20"/>
+      </w:rPr>
+    </w:lvl>
+    <w:lvl w:ilvl="5" w:tentative="1">
+      <w:start w:val="1"/>
+      <w:numFmt w:val="bullet"/>
+      <w:lvlText w:val=""/>
+      <w:lvlJc w:val="left"/>
+      <w:pPr>
+        <w:tabs>
+          <w:tab w:val="num" w:pos="4320"/>
+        </w:tabs>
+        <w:ind w:left="4320" w:hanging="360"/>
+      </w:pPr>
+      <w:rPr>
+        <w:rFonts w:ascii="Wingdings" w:hAnsi="Wingdings" w:hint="default"/>
+        <w:sz w:val="20"/>
+      </w:rPr>
+    </w:lvl>
+    <w:lvl w:ilvl="6" w:tentative="1">
+      <w:start w:val="1"/>
+      <w:numFmt w:val="bullet"/>
+      <w:lvlText w:val=""/>
+      <w:lvlJc w:val="left"/>
+      <w:pPr>
+        <w:tabs>
+          <w:tab w:val="num" w:pos="5040"/>
+        </w:tabs>
+        <w:ind w:left="5040" w:hanging="360"/>
+      </w:pPr>
+      <w:rPr>
+        <w:rFonts w:ascii="Wingdings" w:hAnsi="Wingdings" w:hint="default"/>
+        <w:sz w:val="20"/>
+      </w:rPr>
+    </w:lvl>
+    <w:lvl w:ilvl="7" w:tentative="1">
+      <w:start w:val="1"/>
+      <w:numFmt w:val="bullet"/>
+      <w:lvlText w:val=""/>
+      <w:lvlJc w:val="left"/>
+      <w:pPr>
+        <w:tabs>
+          <w:tab w:val="num" w:pos="5760"/>
+        </w:tabs>
+        <w:ind w:left="5760" w:hanging="360"/>
+      </w:pPr>
+      <w:rPr>
+        <w:rFonts w:ascii="Wingdings" w:hAnsi="Wingdings" w:hint="default"/>
+        <w:sz w:val="20"/>
+      </w:rPr>
+    </w:lvl>
+    <w:lvl w:ilvl="8" w:tentative="1">
+      <w:start w:val="1"/>
+      <w:numFmt w:val="bullet"/>
+      <w:lvlText w:val=""/>
+      <w:lvlJc w:val="left"/>
+      <w:pPr>
+        <w:tabs>
+          <w:tab w:val="num" w:pos="6480"/>
+        </w:tabs>
+        <w:ind w:left="6480" w:hanging="360"/>
+      </w:pPr>
+      <w:rPr>
+        <w:rFonts w:ascii="Wingdings" w:hAnsi="Wingdings" w:hint="default"/>
+        <w:sz w:val="20"/>
+      </w:rPr>
+    </w:lvl>
+  </w:abstractNum>
+  <w:abstractNum w:abstractNumId="5" w15:restartNumberingAfterBreak="0">
+    <w:nsid w:val="58894B53"/>
+    <w:multiLevelType w:val="multilevel"/>
+    <w:tmpl w:val="DFCAD37E"/>
+    <w:lvl w:ilvl="0">
+      <w:start w:val="1"/>
+      <w:numFmt w:val="bullet"/>
+      <w:lvlText w:val=""/>
+      <w:lvlJc w:val="left"/>
+      <w:pPr>
+        <w:tabs>
+          <w:tab w:val="num" w:pos="720"/>
+        </w:tabs>
+        <w:ind w:left="720" w:hanging="360"/>
+      </w:pPr>
+      <w:rPr>
+        <w:rFonts w:ascii="Symbol" w:hAnsi="Symbol" w:hint="default"/>
+        <w:sz w:val="20"/>
+      </w:rPr>
+    </w:lvl>
+    <w:lvl w:ilvl="1" w:tentative="1">
+      <w:start w:val="1"/>
+      <w:numFmt w:val="bullet"/>
+      <w:lvlText w:val="o"/>
+      <w:lvlJc w:val="left"/>
+      <w:pPr>
+        <w:tabs>
+          <w:tab w:val="num" w:pos="1440"/>
+        </w:tabs>
+        <w:ind w:left="1440" w:hanging="360"/>
+      </w:pPr>
+      <w:rPr>
+        <w:rFonts w:ascii="Courier New" w:hAnsi="Courier New" w:hint="default"/>
+        <w:sz w:val="20"/>
+      </w:rPr>
+    </w:lvl>
+    <w:lvl w:ilvl="2" w:tentative="1">
+      <w:start w:val="1"/>
+      <w:numFmt w:val="bullet"/>
+      <w:lvlText w:val=""/>
+      <w:lvlJc w:val="left"/>
+      <w:pPr>
+        <w:tabs>
+          <w:tab w:val="num" w:pos="2160"/>
+        </w:tabs>
+        <w:ind w:left="2160" w:hanging="360"/>
+      </w:pPr>
+      <w:rPr>
+        <w:rFonts w:ascii="Wingdings" w:hAnsi="Wingdings" w:hint="default"/>
+        <w:sz w:val="20"/>
+      </w:rPr>
+    </w:lvl>
+    <w:lvl w:ilvl="3" w:tentative="1">
+      <w:start w:val="1"/>
+      <w:numFmt w:val="bullet"/>
+      <w:lvlText w:val=""/>
+      <w:lvlJc w:val="left"/>
+      <w:pPr>
+        <w:tabs>
+          <w:tab w:val="num" w:pos="2880"/>
+        </w:tabs>
+        <w:ind w:left="2880" w:hanging="360"/>
+      </w:pPr>
+      <w:rPr>
+        <w:rFonts w:ascii="Wingdings" w:hAnsi="Wingdings" w:hint="default"/>
+        <w:sz w:val="20"/>
+      </w:rPr>
+    </w:lvl>
+    <w:lvl w:ilvl="4" w:tentative="1">
+      <w:start w:val="1"/>
+      <w:numFmt w:val="bullet"/>
+      <w:lvlText w:val=""/>
+      <w:lvlJc w:val="left"/>
+      <w:pPr>
+        <w:tabs>
+          <w:tab w:val="num" w:pos="3600"/>
+        </w:tabs>
+        <w:ind w:left="3600" w:hanging="360"/>
+      </w:pPr>
+      <w:rPr>
+        <w:rFonts w:ascii="Wingdings" w:hAnsi="Wingdings" w:hint="default"/>
+        <w:sz w:val="20"/>
+      </w:rPr>
+    </w:lvl>
+    <w:lvl w:ilvl="5" w:tentative="1">
+      <w:start w:val="1"/>
+      <w:numFmt w:val="bullet"/>
+      <w:lvlText w:val=""/>
+      <w:lvlJc w:val="left"/>
+      <w:pPr>
+        <w:tabs>
+          <w:tab w:val="num" w:pos="4320"/>
+        </w:tabs>
+        <w:ind w:left="4320" w:hanging="360"/>
+      </w:pPr>
+      <w:rPr>
+        <w:rFonts w:ascii="Wingdings" w:hAnsi="Wingdings" w:hint="default"/>
+        <w:sz w:val="20"/>
+      </w:rPr>
+    </w:lvl>
+    <w:lvl w:ilvl="6" w:tentative="1">
+      <w:start w:val="1"/>
+      <w:numFmt w:val="bullet"/>
+      <w:lvlText w:val=""/>
+      <w:lvlJc w:val="left"/>
+      <w:pPr>
+        <w:tabs>
+          <w:tab w:val="num" w:pos="5040"/>
+        </w:tabs>
+        <w:ind w:left="5040" w:hanging="360"/>
+      </w:pPr>
+      <w:rPr>
+        <w:rFonts w:ascii="Wingdings" w:hAnsi="Wingdings" w:hint="default"/>
+        <w:sz w:val="20"/>
+      </w:rPr>
+    </w:lvl>
+    <w:lvl w:ilvl="7" w:tentative="1">
+      <w:start w:val="1"/>
+      <w:numFmt w:val="bullet"/>
+      <w:lvlText w:val=""/>
+      <w:lvlJc w:val="left"/>
+      <w:pPr>
+        <w:tabs>
+          <w:tab w:val="num" w:pos="5760"/>
+        </w:tabs>
+        <w:ind w:left="5760" w:hanging="360"/>
+      </w:pPr>
+      <w:rPr>
+        <w:rFonts w:ascii="Wingdings" w:hAnsi="Wingdings" w:hint="default"/>
+        <w:sz w:val="20"/>
+      </w:rPr>
+    </w:lvl>
+    <w:lvl w:ilvl="8" w:tentative="1">
+      <w:start w:val="1"/>
+      <w:numFmt w:val="bullet"/>
+      <w:lvlText w:val=""/>
+      <w:lvlJc w:val="left"/>
+      <w:pPr>
+        <w:tabs>
+          <w:tab w:val="num" w:pos="6480"/>
+        </w:tabs>
+        <w:ind w:left="6480" w:hanging="360"/>
+      </w:pPr>
+      <w:rPr>
+        <w:rFonts w:ascii="Wingdings" w:hAnsi="Wingdings" w:hint="default"/>
+        <w:sz w:val="20"/>
+      </w:rPr>
+    </w:lvl>
+  </w:abstractNum>
+  <w:abstractNum w:abstractNumId="6" w15:restartNumberingAfterBreak="0">
     <w:nsid w:val="6A050F98"/>
     <w:multiLevelType w:val="multilevel"/>
     <w:tmpl w:val="B4C21E54"/>
@@ -3613,7 +3999,7 @@
       </w:pPr>
     </w:lvl>
   </w:abstractNum>
-  <w:abstractNum w:abstractNumId="4" w15:restartNumberingAfterBreak="0">
+  <w:abstractNum w:abstractNumId="7" w15:restartNumberingAfterBreak="0">
     <w:nsid w:val="6F672314"/>
     <w:multiLevelType w:val="multilevel"/>
     <w:tmpl w:val="C11CD706"/>
@@ -3763,10 +4149,10 @@
     </w:lvl>
   </w:abstractNum>
   <w:num w:numId="1" w16cid:durableId="2000227274">
-    <w:abstractNumId w:val="2"/>
+    <w:abstractNumId w:val="3"/>
   </w:num>
   <w:num w:numId="2" w16cid:durableId="1789272679">
-    <w:abstractNumId w:val="3"/>
+    <w:abstractNumId w:val="6"/>
   </w:num>
   <w:num w:numId="3" w16cid:durableId="1199900630">
     <w:abstractNumId w:val="1"/>
@@ -3775,7 +4161,16 @@
     <w:abstractNumId w:val="0"/>
   </w:num>
   <w:num w:numId="5" w16cid:durableId="1214151711">
+    <w:abstractNumId w:val="7"/>
+  </w:num>
+  <w:num w:numId="6" w16cid:durableId="335033712">
     <w:abstractNumId w:val="4"/>
+  </w:num>
+  <w:num w:numId="7" w16cid:durableId="465127553">
+    <w:abstractNumId w:val="5"/>
+  </w:num>
+  <w:num w:numId="8" w16cid:durableId="1096095349">
+    <w:abstractNumId w:val="2"/>
   </w:num>
 </w:numbering>
 </file>

</xml_diff>

<commit_message>
Quality module added, along with quality-related prompts and documentation.
Duplicates are now tracked and displayed in the Insights page.
Updated various documentation files to reflect new quality standards and processes.
</commit_message>
<xml_diff>
--- a/Docs/Screenshots_schemas.docx
+++ b/Docs/Screenshots_schemas.docx
@@ -40,23 +40,79 @@
         <w:t xml:space="preserve"> IDE to generate codes and iterations. </w:t>
       </w:r>
       <w:r>
-        <w:t xml:space="preserve">Claude code is very good and vague prompt to propose a plan and give you idea when not sure. Very good at </w:t>
-      </w:r>
-      <w:r>
-        <w:t xml:space="preserve">making sure all files in the repo are up to date. However use lots of credits very fast. So I learn to get use of Codex more. And improve my prompt. </w:t>
-      </w:r>
-    </w:p>
-    <w:p>
-      <w:r>
-        <w:t>Claude code clearly excel at figuring things out and this is very helpful in exploration [</w:t>
+        <w:t xml:space="preserve">Claude code is very good and vague </w:t>
+      </w:r>
+      <w:proofErr w:type="gramStart"/>
+      <w:r>
+        <w:t>prompt</w:t>
+      </w:r>
+      <w:proofErr w:type="gramEnd"/>
+      <w:r>
+        <w:t xml:space="preserve"> to propose a plan and give </w:t>
       </w:r>
       <w:proofErr w:type="spellStart"/>
       <w:r>
+        <w:t>you</w:t>
+      </w:r>
+      <w:proofErr w:type="spellEnd"/>
+      <w:r>
+        <w:t xml:space="preserve"> idea when not sure. </w:t>
+      </w:r>
+      <w:proofErr w:type="gramStart"/>
+      <w:r>
+        <w:t>Very</w:t>
+      </w:r>
+      <w:proofErr w:type="gramEnd"/>
+      <w:r>
+        <w:t xml:space="preserve"> good at </w:t>
+      </w:r>
+      <w:r>
+        <w:t xml:space="preserve">making sure all files in the repo are up to date. </w:t>
+      </w:r>
+      <w:proofErr w:type="gramStart"/>
+      <w:r>
+        <w:t>However</w:t>
+      </w:r>
+      <w:proofErr w:type="gramEnd"/>
+      <w:r>
+        <w:t xml:space="preserve"> use lots of credits very fast. </w:t>
+      </w:r>
+      <w:proofErr w:type="gramStart"/>
+      <w:r>
+        <w:t>So</w:t>
+      </w:r>
+      <w:proofErr w:type="gramEnd"/>
+      <w:r>
+        <w:t xml:space="preserve"> I learn to get use of Codex more. And improve my prompt. </w:t>
+      </w:r>
+    </w:p>
+    <w:p>
+      <w:r>
+        <w:t xml:space="preserve">Claude code clearly </w:t>
+      </w:r>
+      <w:proofErr w:type="gramStart"/>
+      <w:r>
+        <w:t>excel</w:t>
+      </w:r>
+      <w:proofErr w:type="gramEnd"/>
+      <w:r>
+        <w:t xml:space="preserve"> at figuring things out and this is very helpful in exploration [</w:t>
+      </w:r>
+      <w:proofErr w:type="spellStart"/>
+      <w:r>
         <w:t>hase</w:t>
       </w:r>
       <w:proofErr w:type="spellEnd"/>
       <w:r>
-        <w:t xml:space="preserve">. So I </w:t>
+        <w:t xml:space="preserve">. </w:t>
+      </w:r>
+      <w:proofErr w:type="gramStart"/>
+      <w:r>
+        <w:t>So</w:t>
+      </w:r>
+      <w:proofErr w:type="gramEnd"/>
+      <w:r>
+        <w:t xml:space="preserve"> I </w:t>
       </w:r>
       <w:proofErr w:type="spellStart"/>
       <w:r>
@@ -91,7 +147,15 @@
       </w:r>
       <w:proofErr w:type="spellEnd"/>
       <w:r>
-        <w:t xml:space="preserve"> with most of the time clear instructions. </w:t>
+        <w:t xml:space="preserve"> with </w:t>
+      </w:r>
+      <w:proofErr w:type="gramStart"/>
+      <w:r>
+        <w:t>most of the time clear instructions</w:t>
+      </w:r>
+      <w:proofErr w:type="gramEnd"/>
+      <w:r>
+        <w:t xml:space="preserve">. </w:t>
       </w:r>
       <w:proofErr w:type="spellStart"/>
       <w:r>
@@ -187,11 +251,19 @@
       </w:r>
       <w:r>
         <w:tab/>
-        <w:t>Ingest page — bulk mode — progress bar, summary table (saved/skipped/failed)</w:t>
+        <w:t>Ingest page — bulk mode — progress bar, summary table (saved/skipped/failed</w:t>
+      </w:r>
+      <w:proofErr w:type="gramStart"/>
+      <w:r>
+        <w:t>)</w:t>
       </w:r>
       <w:r>
         <w:tab/>
-        <w:t>§7.2 step 15</w:t>
+        <w:t>§</w:t>
+      </w:r>
+      <w:proofErr w:type="gramEnd"/>
+      <w:r>
+        <w:t>7.2 step 15</w:t>
       </w:r>
       <w:r>
         <w:tab/>
@@ -201,6 +273,9 @@
     <w:p/>
     <w:p>
       <w:r>
+        <w:rPr>
+          <w:noProof/>
+        </w:rPr>
         <w:lastRenderedPageBreak/>
         <w:drawing>
           <wp:inline distT="0" distB="0" distL="0" distR="0" wp14:anchorId="510E27F9" wp14:editId="56C58D8A">
@@ -218,7 +293,7 @@
                     <pic:cNvPicPr/>
                   </pic:nvPicPr>
                   <pic:blipFill>
-                    <a:blip r:embed="rId5"/>
+                    <a:blip r:embed="rId7"/>
                     <a:stretch>
                       <a:fillRect/>
                     </a:stretch>
@@ -344,6 +419,46 @@
     </w:p>
     <w:p>
       <w:r>
+        <w:lastRenderedPageBreak/>
+        <w:drawing>
+          <wp:inline distT="0" distB="0" distL="0" distR="0" wp14:anchorId="7B40FE62" wp14:editId="65C1EC47">
+            <wp:extent cx="5943600" cy="2987040"/>
+            <wp:effectExtent l="0" t="0" r="0" b="3810"/>
+            <wp:docPr id="2112791091" name="Picture 1"/>
+            <wp:cNvGraphicFramePr>
+              <a:graphicFrameLocks xmlns:a="http://schemas.openxmlformats.org/drawingml/2006/main" noChangeAspect="1"/>
+            </wp:cNvGraphicFramePr>
+            <a:graphic xmlns:a="http://schemas.openxmlformats.org/drawingml/2006/main">
+              <a:graphicData uri="http://schemas.openxmlformats.org/drawingml/2006/picture">
+                <pic:pic xmlns:pic="http://schemas.openxmlformats.org/drawingml/2006/picture">
+                  <pic:nvPicPr>
+                    <pic:cNvPr id="2112791091" name=""/>
+                    <pic:cNvPicPr/>
+                  </pic:nvPicPr>
+                  <pic:blipFill>
+                    <a:blip r:embed="rId8"/>
+                    <a:stretch>
+                      <a:fillRect/>
+                    </a:stretch>
+                  </pic:blipFill>
+                  <pic:spPr>
+                    <a:xfrm>
+                      <a:off x="0" y="0"/>
+                      <a:ext cx="5943600" cy="2987040"/>
+                    </a:xfrm>
+                    <a:prstGeom prst="rect">
+                      <a:avLst/>
+                    </a:prstGeom>
+                  </pic:spPr>
+                </pic:pic>
+              </a:graphicData>
+            </a:graphic>
+          </wp:inline>
+        </w:drawing>
+      </w:r>
+    </w:p>
+    <w:p>
+      <w:r>
         <w:t>9</w:t>
       </w:r>
       <w:r>
@@ -361,7 +476,6 @@
     </w:p>
     <w:p>
       <w:r>
-        <w:lastRenderedPageBreak/>
         <w:t>Diagrams to create</w:t>
       </w:r>
     </w:p>
@@ -490,11 +604,19 @@
       </w:r>
       <w:proofErr w:type="spellStart"/>
       <w:r>
-        <w:t>record_response_schema</w:t>
+        <w:t>record_response_</w:t>
+      </w:r>
+      <w:proofErr w:type="gramStart"/>
+      <w:r>
+        <w:t>schema</w:t>
       </w:r>
       <w:proofErr w:type="spellEnd"/>
       <w:r>
-        <w:t>() in src/model_router.py or use the clean version from spec/SKILL_final.md §9</w:t>
+        <w:t>(</w:t>
+      </w:r>
+      <w:proofErr w:type="gramEnd"/>
+      <w:r>
+        <w:t>) in src/model_router.py or use the clean version from spec/SKILL_final.md §9</w:t>
       </w:r>
     </w:p>
     <w:p>
@@ -516,6 +638,7 @@
     </w:p>
     <w:p>
       <w:r>
+        <w:lastRenderedPageBreak/>
         <w:t>Test cases for evaluation (§8.3)</w:t>
       </w:r>
     </w:p>
@@ -538,7 +661,15 @@
       </w:r>
       <w:r>
         <w:tab/>
-        <w:t>Case A: Market note (region-heavy) — source snippet + JSON + brief</w:t>
+        <w:t>Case A: Market note (region-</w:t>
+      </w:r>
+      <w:proofErr w:type="gramStart"/>
+      <w:r>
+        <w:t>heavy) —</w:t>
+      </w:r>
+      <w:proofErr w:type="gramEnd"/>
+      <w:r>
+        <w:t xml:space="preserve"> source snippet + JSON + brief</w:t>
       </w:r>
       <w:r>
         <w:tab/>
@@ -551,7 +682,15 @@
       </w:r>
       <w:r>
         <w:tab/>
-        <w:t>Case B: Competitor/OEM program (priority-driven) — source snippet + JSON + brief</w:t>
+        <w:t>Case B: Competitor/OEM program (priority-</w:t>
+      </w:r>
+      <w:proofErr w:type="gramStart"/>
+      <w:r>
+        <w:t>driven) —</w:t>
+      </w:r>
+      <w:proofErr w:type="gramEnd"/>
+      <w:r>
+        <w:t xml:space="preserve"> source snippet + JSON + brief</w:t>
       </w:r>
       <w:r>
         <w:tab/>
@@ -564,7 +703,15 @@
       </w:r>
       <w:r>
         <w:tab/>
-        <w:t>Case C: Government/regulatory (actor type driven) — source snippet + JSON + brief</w:t>
+        <w:t xml:space="preserve">Case C: Government/regulatory (actor type </w:t>
+      </w:r>
+      <w:proofErr w:type="gramStart"/>
+      <w:r>
+        <w:t>driven) —</w:t>
+      </w:r>
+      <w:proofErr w:type="gramEnd"/>
+      <w:r>
+        <w:t xml:space="preserve"> source snippet + JSON + brief</w:t>
       </w:r>
       <w:r>
         <w:tab/>
@@ -573,7 +720,15 @@
     </w:p>
     <w:p>
       <w:r>
-        <w:t>Total: 9 screenshots + 4 diagrams + 1 schema fill + 1 results section + 3 test cases = 18 items.</w:t>
+        <w:t xml:space="preserve">Total: 9 screenshots + 4 diagrams + 1 schema </w:t>
+      </w:r>
+      <w:proofErr w:type="gramStart"/>
+      <w:r>
+        <w:t>fill</w:t>
+      </w:r>
+      <w:proofErr w:type="gramEnd"/>
+      <w:r>
+        <w:t xml:space="preserve"> + 1 results section + 3 test cases = 18 items.</w:t>
       </w:r>
     </w:p>
     <w:p>
@@ -581,17 +736,25 @@
         <w:pStyle w:val="Heading1"/>
       </w:pPr>
       <w:r>
-        <w:lastRenderedPageBreak/>
         <w:t>Maintenance heavy risks</w:t>
       </w:r>
     </w:p>
     <w:p>
+      <w:proofErr w:type="gramStart"/>
       <w:r>
         <w:rPr>
           <w:b/>
           <w:bCs/>
         </w:rPr>
-        <w:t xml:space="preserve">a small constant like that usually </w:t>
+        <w:t>a small</w:t>
+      </w:r>
+      <w:proofErr w:type="gramEnd"/>
+      <w:r>
+        <w:rPr>
+          <w:b/>
+          <w:bCs/>
+        </w:rPr>
+        <w:t xml:space="preserve"> constant like that usually </w:t>
       </w:r>
       <w:r>
         <w:rPr>
@@ -610,7 +773,15 @@
         <w:t xml:space="preserve"> maintenance</w:t>
       </w:r>
       <w:r>
-        <w:t>, as long as you treat it like a configuration list and keep it stable.</w:t>
+        <w:t xml:space="preserve">, </w:t>
+      </w:r>
+      <w:proofErr w:type="gramStart"/>
+      <w:r>
+        <w:t>as long as</w:t>
+      </w:r>
+      <w:proofErr w:type="gramEnd"/>
+      <w:r>
+        <w:t xml:space="preserve"> you treat it like a configuration list and keep it stable.</w:t>
       </w:r>
     </w:p>
     <w:p>
@@ -663,7 +834,15 @@
     </w:p>
     <w:p>
       <w:r>
-        <w:t>It’s low-maintenance if:</w:t>
+        <w:t xml:space="preserve">It’s </w:t>
+      </w:r>
+      <w:proofErr w:type="gramStart"/>
+      <w:r>
+        <w:t>low-maintenance</w:t>
+      </w:r>
+      <w:proofErr w:type="gramEnd"/>
+      <w:r>
+        <w:t xml:space="preserve"> if:</w:t>
       </w:r>
     </w:p>
     <w:p>
@@ -790,6 +969,7 @@
         </w:numPr>
       </w:pPr>
       <w:r>
+        <w:lastRenderedPageBreak/>
         <w:t>The theme names drift over time (renamed themes) and this set isn’t updated → silent misbehavior</w:t>
       </w:r>
     </w:p>
@@ -839,7 +1019,15 @@
         <w:t xml:space="preserve"> interface to make </w:t>
       </w:r>
       <w:r>
-        <w:t xml:space="preserve">the UI feels more a </w:t>
+        <w:t xml:space="preserve">the UI </w:t>
+      </w:r>
+      <w:proofErr w:type="gramStart"/>
+      <w:r>
+        <w:t>feels</w:t>
+      </w:r>
+      <w:proofErr w:type="gramEnd"/>
+      <w:r>
+        <w:t xml:space="preserve"> more a </w:t>
       </w:r>
       <w:proofErr w:type="spellStart"/>
       <w:r>
@@ -867,7 +1055,6 @@
           <w:b/>
           <w:bCs/>
         </w:rPr>
-        <w:lastRenderedPageBreak/>
         <w:t>Stage 1 — Capture</w:t>
       </w:r>
     </w:p>
@@ -932,8 +1119,13 @@
       </w:r>
     </w:p>
     <w:p>
-      <w:r>
-        <w:t xml:space="preserve">So I sent the </w:t>
+      <w:proofErr w:type="gramStart"/>
+      <w:r>
+        <w:t>So</w:t>
+      </w:r>
+      <w:proofErr w:type="gramEnd"/>
+      <w:r>
+        <w:t xml:space="preserve"> I sent the </w:t>
       </w:r>
       <w:proofErr w:type="spellStart"/>
       <w:r>
@@ -1028,7 +1220,16 @@
     </w:p>
     <w:p>
       <w:r>
-        <w:t>- Preserve backward compatibility: old records may lack newer fields → always use .get() with defaults.</w:t>
+        <w:lastRenderedPageBreak/>
+        <w:t xml:space="preserve">- Preserve backward compatibility: old records may lack newer fields → always </w:t>
+      </w:r>
+      <w:proofErr w:type="gramStart"/>
+      <w:r>
+        <w:t>use .get</w:t>
+      </w:r>
+      <w:proofErr w:type="gramEnd"/>
+      <w:r>
+        <w:t>() with defaults.</w:t>
       </w:r>
     </w:p>
     <w:p>
@@ -1069,44 +1270,220 @@
     </w:p>
     <w:p>
       <w:r>
+        <w:t>- pages/05_Weekly_Brief.py</w:t>
+      </w:r>
+    </w:p>
+    <w:p>
+      <w:r>
+        <w:t>- pages/06_Review_Brief.py</w:t>
+      </w:r>
+    </w:p>
+    <w:p>
+      <w:r>
+        <w:t>- pages/07_Documents.py</w:t>
+      </w:r>
+    </w:p>
+    <w:p>
+      <w:r>
+        <w:t>- pages/08_Admin.py</w:t>
+      </w:r>
+    </w:p>
+    <w:p/>
+    <w:p>
+      <w:r>
+        <w:t>Target navigation (4 main pages)</w:t>
+      </w:r>
+    </w:p>
+    <w:p>
+      <w:r>
+        <w:t>1) Ingest (keep as page 01)</w:t>
+      </w:r>
+    </w:p>
+    <w:p>
+      <w:r>
+        <w:t>2) Review &amp; Approve (merge Inbox + Record; remove standalone Record page)</w:t>
+      </w:r>
+    </w:p>
+    <w:p>
+      <w:r>
+        <w:t xml:space="preserve">3) Weekly Executive Brief (merge </w:t>
+      </w:r>
+      <w:proofErr w:type="spellStart"/>
+      <w:r>
+        <w:t>Weekly_Brief</w:t>
+      </w:r>
+      <w:proofErr w:type="spellEnd"/>
+      <w:r>
+        <w:t xml:space="preserve"> + </w:t>
+      </w:r>
+      <w:proofErr w:type="spellStart"/>
+      <w:r>
+        <w:t>Review_Brief</w:t>
+      </w:r>
+      <w:proofErr w:type="spellEnd"/>
+      <w:r>
+        <w:t>)</w:t>
+      </w:r>
+    </w:p>
+    <w:p>
+      <w:r>
+        <w:t>4) Insights (Dashboard)</w:t>
+      </w:r>
+    </w:p>
+    <w:p>
+      <w:r>
+        <w:t>Advanced (collapsed / hidden): Admin utilities</w:t>
+      </w:r>
+    </w:p>
+    <w:p/>
+    <w:p>
+      <w:r>
+        <w:t>High-level refactor plan</w:t>
+      </w:r>
+    </w:p>
+    <w:p>
+      <w:r>
+        <w:t>A) Merge Inbox + Record</w:t>
+      </w:r>
+    </w:p>
+    <w:p>
+      <w:r>
+        <w:t>- Create a new page: pages/02_Review_Approve.py (or rename 02_Inbox.py to 02_Review_Approve.py).</w:t>
+      </w:r>
+    </w:p>
+    <w:p>
+      <w:r>
+        <w:t>- This page must contain:</w:t>
+      </w:r>
+    </w:p>
+    <w:p>
+      <w:r>
         <w:lastRenderedPageBreak/>
-        <w:t>- pages/05_Weekly_Brief.py</w:t>
-      </w:r>
-    </w:p>
-    <w:p>
-      <w:r>
-        <w:t>- pages/06_Review_Brief.py</w:t>
-      </w:r>
-    </w:p>
-    <w:p>
-      <w:r>
-        <w:t>- pages/07_Documents.py</w:t>
-      </w:r>
-    </w:p>
-    <w:p>
-      <w:r>
-        <w:t>- pages/08_Admin.py</w:t>
+        <w:t xml:space="preserve">  1. The existing filter + list UI from Inbox (priority/status/source/search).</w:t>
+      </w:r>
+    </w:p>
+    <w:p>
+      <w:r>
+        <w:t xml:space="preserve">  2. A record detail panel (right side) that shows and edits the selected record JSON (like Record page), including:</w:t>
+      </w:r>
+    </w:p>
+    <w:p>
+      <w:r>
+        <w:t xml:space="preserve">     - Rendered Intelligence Brief preview</w:t>
+      </w:r>
+    </w:p>
+    <w:p>
+      <w:r>
+        <w:t xml:space="preserve">     - Schema validation errors (</w:t>
+      </w:r>
+      <w:proofErr w:type="spellStart"/>
+      <w:r>
+        <w:t>validate_record</w:t>
+      </w:r>
+      <w:proofErr w:type="spellEnd"/>
+      <w:r>
+        <w:t>)</w:t>
+      </w:r>
+    </w:p>
+    <w:p>
+      <w:r>
+        <w:t xml:space="preserve">     - Save changes (</w:t>
+      </w:r>
+      <w:proofErr w:type="spellStart"/>
+      <w:r>
+        <w:t>overwrite_records</w:t>
+      </w:r>
+      <w:proofErr w:type="spellEnd"/>
+      <w:r>
+        <w:t>)</w:t>
+      </w:r>
+    </w:p>
+    <w:p>
+      <w:r>
+        <w:t xml:space="preserve">     - Quick Approve / Disapprove</w:t>
+      </w:r>
+    </w:p>
+    <w:p>
+      <w:r>
+        <w:t xml:space="preserve">     - Reviewed By + Notes</w:t>
+      </w:r>
+    </w:p>
+    <w:p>
+      <w:r>
+        <w:t xml:space="preserve">     - Exclude-from-brief toggle</w:t>
+      </w:r>
+    </w:p>
+    <w:p>
+      <w:r>
+        <w:t>- Selection UX:</w:t>
+      </w:r>
+    </w:p>
+    <w:p>
+      <w:r>
+        <w:t xml:space="preserve">  - Use a table (</w:t>
+      </w:r>
+      <w:proofErr w:type="spellStart"/>
+      <w:proofErr w:type="gramStart"/>
+      <w:r>
+        <w:t>st.dataframe</w:t>
+      </w:r>
+      <w:proofErr w:type="spellEnd"/>
+      <w:proofErr w:type="gramEnd"/>
+      <w:r>
+        <w:t xml:space="preserve"> with row selection if available in this </w:t>
+      </w:r>
+      <w:proofErr w:type="spellStart"/>
+      <w:r>
+        <w:t>Streamlit</w:t>
+      </w:r>
+      <w:proofErr w:type="spellEnd"/>
+      <w:r>
+        <w:t xml:space="preserve"> version) OR a </w:t>
+      </w:r>
+      <w:proofErr w:type="spellStart"/>
+      <w:r>
+        <w:t>selectbox</w:t>
+      </w:r>
+      <w:proofErr w:type="spellEnd"/>
+      <w:r>
+        <w:t xml:space="preserve"> fallback.</w:t>
+      </w:r>
+    </w:p>
+    <w:p>
+      <w:r>
+        <w:t xml:space="preserve">  - Clicking “Open full record” should no longer switch pages; it should set </w:t>
+      </w:r>
+      <w:proofErr w:type="spellStart"/>
+      <w:proofErr w:type="gramStart"/>
+      <w:r>
+        <w:t>st.session</w:t>
+      </w:r>
+      <w:proofErr w:type="gramEnd"/>
+      <w:r>
+        <w:t>_state</w:t>
+      </w:r>
+      <w:proofErr w:type="spellEnd"/>
+      <w:r>
+        <w:t>["</w:t>
+      </w:r>
+      <w:proofErr w:type="spellStart"/>
+      <w:r>
+        <w:t>selected_record_id</w:t>
+      </w:r>
+      <w:proofErr w:type="spellEnd"/>
+      <w:r>
+        <w:t>"] and open details in the same page.</w:t>
+      </w:r>
+    </w:p>
+    <w:p>
+      <w:r>
+        <w:t>- Delete pages/03_Record.py after migration (or leave stub that redirects to 02_Review_Approve).</w:t>
       </w:r>
     </w:p>
     <w:p/>
     <w:p>
       <w:r>
-        <w:t>Target navigation (4 main pages)</w:t>
-      </w:r>
-    </w:p>
-    <w:p>
-      <w:r>
-        <w:t>1) Ingest (keep as page 01)</w:t>
-      </w:r>
-    </w:p>
-    <w:p>
-      <w:r>
-        <w:t>2) Review &amp; Approve (merge Inbox + Record; remove standalone Record page)</w:t>
-      </w:r>
-    </w:p>
-    <w:p>
-      <w:r>
-        <w:t xml:space="preserve">3) Weekly Executive Brief (merge </w:t>
+        <w:t xml:space="preserve">B) Merge </w:t>
       </w:r>
       <w:proofErr w:type="spellStart"/>
       <w:r>
@@ -1122,537 +1499,389 @@
       </w:r>
       <w:proofErr w:type="spellEnd"/>
       <w:r>
-        <w:t>)</w:t>
-      </w:r>
-    </w:p>
-    <w:p>
-      <w:r>
-        <w:t>4) Insights (Dashboard)</w:t>
-      </w:r>
-    </w:p>
-    <w:p>
-      <w:r>
-        <w:t>Advanced (collapsed / hidden): Admin utilities</w:t>
+        <w:t xml:space="preserve"> into one flagship page</w:t>
+      </w:r>
+    </w:p>
+    <w:p>
+      <w:r>
+        <w:t>- Create/rename to: pages/03_Weekly_Executive_Brief.py (or keep 05 but refactor and rename later).</w:t>
+      </w:r>
+    </w:p>
+    <w:p>
+      <w:r>
+        <w:t>- This page must include:</w:t>
+      </w:r>
+    </w:p>
+    <w:p>
+      <w:r>
+        <w:t xml:space="preserve">  1. Candidate selection for a period (days back).</w:t>
+      </w:r>
+    </w:p>
+    <w:p>
+      <w:r>
+        <w:t xml:space="preserve">  2. A clear “Approved-only” default selection (only Approved and not excluded).</w:t>
+      </w:r>
+    </w:p>
+    <w:p>
+      <w:r>
+        <w:t xml:space="preserve">  3. AI brief generation (existing </w:t>
+      </w:r>
+      <w:proofErr w:type="spellStart"/>
+      <w:r>
+        <w:t>synthesize_weekly_brief_llm</w:t>
+      </w:r>
+      <w:proofErr w:type="spellEnd"/>
+      <w:r>
+        <w:t xml:space="preserve"> flow).</w:t>
+      </w:r>
+    </w:p>
+    <w:p>
+      <w:r>
+        <w:t xml:space="preserve">  4. Save brief + download + open in email client (existing features).</w:t>
+      </w:r>
+    </w:p>
+    <w:p>
+      <w:r>
+        <w:t xml:space="preserve">  5. “Review” features from </w:t>
+      </w:r>
+      <w:proofErr w:type="spellStart"/>
+      <w:r>
+        <w:t>Review_Brief</w:t>
+      </w:r>
+      <w:proofErr w:type="spellEnd"/>
+      <w:r>
+        <w:t>:</w:t>
+      </w:r>
+    </w:p>
+    <w:p>
+      <w:r>
+        <w:t xml:space="preserve">     - Load latest saved brief markdown</w:t>
+      </w:r>
+    </w:p>
+    <w:p>
+      <w:r>
+        <w:lastRenderedPageBreak/>
+        <w:t xml:space="preserve">     - </w:t>
+      </w:r>
+      <w:proofErr w:type="gramStart"/>
+      <w:r>
+        <w:t>Compare</w:t>
+      </w:r>
+      <w:proofErr w:type="gramEnd"/>
+      <w:r>
+        <w:t xml:space="preserve"> to previous brief diff (optional, collapsed)</w:t>
+      </w:r>
+    </w:p>
+    <w:p>
+      <w:r>
+        <w:t xml:space="preserve">     - Show brief metadata (selected ids, </w:t>
+      </w:r>
+      <w:proofErr w:type="spellStart"/>
+      <w:r>
+        <w:t>week_range</w:t>
+      </w:r>
+      <w:proofErr w:type="spellEnd"/>
+      <w:r>
+        <w:t>, usage)</w:t>
+      </w:r>
+    </w:p>
+    <w:p>
+      <w:r>
+        <w:t xml:space="preserve">     - Show table of candidate/approved records for the brief period</w:t>
+      </w:r>
+    </w:p>
+    <w:p>
+      <w:r>
+        <w:t xml:space="preserve">     - Flag approved records missing from selection</w:t>
+      </w:r>
+    </w:p>
+    <w:p>
+      <w:r>
+        <w:t xml:space="preserve">     - Ability to toggle Approved / Exclude-from-brief for a selected record (inline controls)</w:t>
+      </w:r>
+    </w:p>
+    <w:p>
+      <w:r>
+        <w:t>- Remove pages/06_Review_Brief.py after migration (or leave a stub that redirects).</w:t>
       </w:r>
     </w:p>
     <w:p/>
     <w:p>
       <w:r>
-        <w:t>High-level refactor plan</w:t>
-      </w:r>
-    </w:p>
-    <w:p>
-      <w:r>
-        <w:t>A) Merge Inbox + Record</w:t>
-      </w:r>
-    </w:p>
-    <w:p>
-      <w:r>
-        <w:t>- Create a new page: pages/02_Review_Approve.py (or rename 02_Inbox.py to 02_Review_Approve.py).</w:t>
-      </w:r>
-    </w:p>
-    <w:p>
-      <w:r>
-        <w:t>- This page must contain:</w:t>
-      </w:r>
-    </w:p>
-    <w:p>
-      <w:r>
-        <w:t xml:space="preserve">  1. The existing filter + list UI from Inbox (priority/status/source/search).</w:t>
-      </w:r>
-    </w:p>
-    <w:p>
-      <w:r>
-        <w:t xml:space="preserve">  2. A record detail panel (right side) that shows and edits the selected record JSON (like Record page), including:</w:t>
-      </w:r>
-    </w:p>
-    <w:p>
-      <w:r>
-        <w:t xml:space="preserve">     - Rendered Intelligence Brief preview</w:t>
-      </w:r>
-    </w:p>
-    <w:p>
-      <w:r>
-        <w:t xml:space="preserve">     - Schema validation errors (</w:t>
+        <w:t>C) Remove/retire Documents page</w:t>
+      </w:r>
+    </w:p>
+    <w:p>
+      <w:r>
+        <w:t>- Delete pages/07_Documents.py (or leave a stub). Its functionality is redundant; review page already provides source links and browsing.</w:t>
+      </w:r>
+    </w:p>
+    <w:p/>
+    <w:p>
+      <w:r>
+        <w:t>D) Insights page</w:t>
+      </w:r>
+    </w:p>
+    <w:p>
+      <w:r>
+        <w:t>- Keep pages/04_Dashboard.py but rename it to pages/04_Insights.py (or keep filename but change title to “Insights”).</w:t>
+      </w:r>
+    </w:p>
+    <w:p>
+      <w:r>
+        <w:t>- Ensure it is clearly “optional analytics” and not part of the core pipeline.</w:t>
+      </w:r>
+    </w:p>
+    <w:p/>
+    <w:p>
+      <w:r>
+        <w:t>E) Admin</w:t>
+      </w:r>
+    </w:p>
+    <w:p>
+      <w:r>
+        <w:t>- Keep pages/08_Admin.py but:</w:t>
+      </w:r>
+    </w:p>
+    <w:p>
+      <w:r>
+        <w:t xml:space="preserve">  - Rename title to “Advanced / Admin”</w:t>
+      </w:r>
+    </w:p>
+    <w:p>
+      <w:r>
+        <w:t xml:space="preserve">  - Add a warning caption: “Developer/analyst utilities”</w:t>
+      </w:r>
+    </w:p>
+    <w:p>
+      <w:r>
+        <w:t xml:space="preserve">  - Optionally hide destructive buttons (clear all records) behind an “I understand” checkbox.</w:t>
+      </w:r>
+    </w:p>
+    <w:p/>
+    <w:p>
+      <w:r>
+        <w:t>UX cleanup requirements (must implement)</w:t>
+      </w:r>
+    </w:p>
+    <w:p>
+      <w:r>
+        <w:t>1) Every main page should show a small progress ribbon at the top:</w:t>
+      </w:r>
+    </w:p>
+    <w:p>
+      <w:r>
+        <w:t xml:space="preserve">   “1 Ingest → 2 Review → 3 Weekly Brief → 4 Insights”</w:t>
+      </w:r>
+    </w:p>
+    <w:p>
+      <w:r>
+        <w:t xml:space="preserve">   Highlight current step (simple markdown is fine).</w:t>
+      </w:r>
+    </w:p>
+    <w:p>
+      <w:r>
+        <w:lastRenderedPageBreak/>
+        <w:t>2) Collapse advanced diagnostics on Ingest behind expanders:</w:t>
+      </w:r>
+    </w:p>
+    <w:p>
+      <w:r>
+        <w:t xml:space="preserve">   - Quota details</w:t>
+      </w:r>
+    </w:p>
+    <w:p>
+      <w:r>
+        <w:t xml:space="preserve">   - Overrides applied</w:t>
+      </w:r>
+    </w:p>
+    <w:p>
+      <w:r>
+        <w:t xml:space="preserve">   - Chunking debug output</w:t>
+      </w:r>
+    </w:p>
+    <w:p>
+      <w:r>
+        <w:t>3) Reduce visual noise in Review page:</w:t>
+      </w:r>
+    </w:p>
+    <w:p>
+      <w:r>
+        <w:t xml:space="preserve">   - Collapsed list view should show: Title, Source, Date, Priority/Confidence, Status</w:t>
+      </w:r>
+    </w:p>
+    <w:p>
+      <w:r>
+        <w:t xml:space="preserve">   - Details show evidence + insights + metadata + JSON editor.</w:t>
+      </w:r>
+    </w:p>
+    <w:p>
+      <w:r>
+        <w:t xml:space="preserve">4) Preserve all existing functionality (approve/disapprove, notes, </w:t>
       </w:r>
       <w:proofErr w:type="spellStart"/>
       <w:r>
-        <w:t>validate_record</w:t>
+        <w:t>reviewed_by</w:t>
       </w:r>
       <w:proofErr w:type="spellEnd"/>
       <w:r>
-        <w:t>)</w:t>
-      </w:r>
-    </w:p>
-    <w:p>
-      <w:r>
-        <w:t xml:space="preserve">     - Save changes (</w:t>
+        <w:t>, exclude flags, saving records, rendering briefs).</w:t>
+      </w:r>
+    </w:p>
+    <w:p/>
+    <w:p>
+      <w:r>
+        <w:t>Implementation steps</w:t>
+      </w:r>
+    </w:p>
+    <w:p>
+      <w:r>
+        <w:t>1) Scan the repo and identify shared helpers duplicated across pages (e.g., _</w:t>
       </w:r>
       <w:proofErr w:type="spellStart"/>
       <w:r>
-        <w:t>overwrite_records</w:t>
+        <w:t>norm_status</w:t>
       </w:r>
       <w:proofErr w:type="spellEnd"/>
       <w:r>
-        <w:t>)</w:t>
-      </w:r>
-    </w:p>
-    <w:p>
-      <w:r>
-        <w:t xml:space="preserve">     - Quick Approve / Disapprove</w:t>
-      </w:r>
-    </w:p>
-    <w:p>
-      <w:r>
-        <w:t xml:space="preserve">     - Reviewed By + Notes</w:t>
-      </w:r>
-    </w:p>
-    <w:p>
-      <w:r>
-        <w:t xml:space="preserve">     - Exclude-from-brief toggle</w:t>
-      </w:r>
-    </w:p>
-    <w:p>
-      <w:r>
-        <w:t>- Selection UX:</w:t>
+        <w:t>, safe list parsing). Consolidate into src/ui_helpers.py (or similar) and import from pages.</w:t>
+      </w:r>
+    </w:p>
+    <w:p>
+      <w:r>
+        <w:t>2) Implement new merged pages first, leaving existing pages intact until new pages work.</w:t>
+      </w:r>
+    </w:p>
+    <w:p>
+      <w:r>
+        <w:t>3) Add a temporary redirect stub in old pages:</w:t>
+      </w:r>
+    </w:p>
+    <w:p>
+      <w:r>
+        <w:t xml:space="preserve">   - 03_Record.py → message + </w:t>
+      </w:r>
+      <w:proofErr w:type="spellStart"/>
+      <w:proofErr w:type="gramStart"/>
+      <w:r>
+        <w:t>st.switch</w:t>
+      </w:r>
+      <w:proofErr w:type="gramEnd"/>
+      <w:r>
+        <w:t>_page</w:t>
+      </w:r>
+      <w:proofErr w:type="spellEnd"/>
+      <w:r>
+        <w:t xml:space="preserve"> to the new Review page</w:t>
+      </w:r>
+    </w:p>
+    <w:p>
+      <w:r>
+        <w:t xml:space="preserve">   - 06_Review_Brief.py → redirect to Weekly Executive Brief</w:t>
+      </w:r>
+    </w:p>
+    <w:p>
+      <w:r>
+        <w:t xml:space="preserve">   - 07_Documents.py → redirect to Review page (or display “removed”)</w:t>
+      </w:r>
+    </w:p>
+    <w:p>
+      <w:r>
+        <w:t>4) Update page numbering to match the new workflow ordering so sidebar reads correctly.</w:t>
+      </w:r>
+    </w:p>
+    <w:p/>
+    <w:p>
+      <w:r>
+        <w:t>Acceptance criteria (definition of done)</w:t>
+      </w:r>
+    </w:p>
+    <w:p>
+      <w:r>
+        <w:t>- App sidebar shows only: Ingest, Review &amp; Approve, Weekly Executive Brief, Insights, Advanced/Admin.</w:t>
+      </w:r>
+    </w:p>
+    <w:p>
+      <w:r>
+        <w:t>- User can:</w:t>
+      </w:r>
+    </w:p>
+    <w:p>
+      <w:r>
+        <w:t xml:space="preserve">  - Ingest PDFs and generate records as before.</w:t>
+      </w:r>
+    </w:p>
+    <w:p>
+      <w:r>
+        <w:t xml:space="preserve">  - Review and edit record JSON in the Review page without leaving the page.</w:t>
+      </w:r>
+    </w:p>
+    <w:p>
+      <w:r>
+        <w:t xml:space="preserve">  - Approve/disapprove/exclude records.</w:t>
       </w:r>
     </w:p>
     <w:p>
       <w:r>
         <w:lastRenderedPageBreak/>
-        <w:t xml:space="preserve">  - Use a table (</w:t>
+        <w:t xml:space="preserve">  - Generate AI weekly brief, review latest saved brief, compare diff, and save/export.</w:t>
+      </w:r>
+    </w:p>
+    <w:p>
+      <w:r>
+        <w:t xml:space="preserve">- No import-time errors; </w:t>
       </w:r>
       <w:proofErr w:type="spellStart"/>
       <w:r>
-        <w:t>st.dataframe</w:t>
+        <w:t>Streamlit</w:t>
       </w:r>
       <w:proofErr w:type="spellEnd"/>
       <w:r>
-        <w:t xml:space="preserve"> with row selection if available in this </w:t>
-      </w:r>
-      <w:proofErr w:type="spellStart"/>
-      <w:r>
-        <w:t>Streamlit</w:t>
-      </w:r>
-      <w:proofErr w:type="spellEnd"/>
-      <w:r>
-        <w:t xml:space="preserve"> version) OR a </w:t>
-      </w:r>
-      <w:proofErr w:type="spellStart"/>
-      <w:r>
-        <w:t>selectbox</w:t>
-      </w:r>
-      <w:proofErr w:type="spellEnd"/>
-      <w:r>
-        <w:t xml:space="preserve"> fallback.</w:t>
-      </w:r>
-    </w:p>
-    <w:p>
-      <w:r>
-        <w:t xml:space="preserve">  - Clicking “Open full record” should no longer switch pages; it should set </w:t>
-      </w:r>
-      <w:proofErr w:type="spellStart"/>
-      <w:r>
-        <w:t>st.session_state</w:t>
-      </w:r>
-      <w:proofErr w:type="spellEnd"/>
-      <w:r>
-        <w:t>["</w:t>
-      </w:r>
-      <w:proofErr w:type="spellStart"/>
-      <w:r>
-        <w:t>selected_record_id</w:t>
-      </w:r>
-      <w:proofErr w:type="spellEnd"/>
-      <w:r>
-        <w:t>"] and open details in the same page.</w:t>
-      </w:r>
-    </w:p>
-    <w:p>
-      <w:r>
-        <w:t>- Delete pages/03_Record.py after migration (or leave stub that redirects to 02_Review_Approve).</w:t>
+        <w:t xml:space="preserve"> app runs.</w:t>
+      </w:r>
+    </w:p>
+    <w:p>
+      <w:r>
+        <w:t>- Minimal code duplication (helpers extracted).</w:t>
+      </w:r>
+    </w:p>
+    <w:p>
+      <w:r>
+        <w:t xml:space="preserve">- Keep existing function calls to </w:t>
+      </w:r>
+      <w:proofErr w:type="gramStart"/>
+      <w:r>
+        <w:t>src.*</w:t>
+      </w:r>
+      <w:proofErr w:type="gramEnd"/>
+      <w:r>
+        <w:t xml:space="preserve"> modules intact; avoid changing business logic.</w:t>
       </w:r>
     </w:p>
     <w:p/>
     <w:p>
       <w:r>
-        <w:t xml:space="preserve">B) Merge </w:t>
-      </w:r>
-      <w:proofErr w:type="spellStart"/>
-      <w:r>
-        <w:t>Weekly_Brief</w:t>
-      </w:r>
-      <w:proofErr w:type="spellEnd"/>
-      <w:r>
-        <w:t xml:space="preserve"> + </w:t>
-      </w:r>
-      <w:proofErr w:type="spellStart"/>
-      <w:r>
-        <w:t>Review_Brief</w:t>
-      </w:r>
-      <w:proofErr w:type="spellEnd"/>
-      <w:r>
-        <w:t xml:space="preserve"> into one flagship page</w:t>
-      </w:r>
-    </w:p>
-    <w:p>
-      <w:r>
-        <w:t>- Create/rename to: pages/03_Weekly_Executive_Brief.py (or keep 05 but refactor and rename later).</w:t>
-      </w:r>
-    </w:p>
-    <w:p>
-      <w:r>
-        <w:t>- This page must include:</w:t>
-      </w:r>
-    </w:p>
-    <w:p>
-      <w:r>
-        <w:t xml:space="preserve">  1. Candidate selection for a period (days back).</w:t>
-      </w:r>
-    </w:p>
-    <w:p>
-      <w:r>
-        <w:t xml:space="preserve">  2. A clear “Approved-only” default selection (only Approved and not excluded).</w:t>
-      </w:r>
-    </w:p>
-    <w:p>
-      <w:r>
-        <w:t xml:space="preserve">  3. AI brief generation (existing </w:t>
-      </w:r>
-      <w:proofErr w:type="spellStart"/>
-      <w:r>
-        <w:t>synthesize_weekly_brief_llm</w:t>
-      </w:r>
-      <w:proofErr w:type="spellEnd"/>
-      <w:r>
-        <w:t xml:space="preserve"> flow).</w:t>
-      </w:r>
-    </w:p>
-    <w:p>
-      <w:r>
-        <w:t xml:space="preserve">  4. Save brief + download + open in email client (existing features).</w:t>
-      </w:r>
-    </w:p>
-    <w:p>
-      <w:r>
-        <w:t xml:space="preserve">  5. “Review” features from </w:t>
-      </w:r>
-      <w:proofErr w:type="spellStart"/>
-      <w:r>
-        <w:t>Review_Brief</w:t>
-      </w:r>
-      <w:proofErr w:type="spellEnd"/>
-      <w:r>
-        <w:t>:</w:t>
-      </w:r>
-    </w:p>
-    <w:p>
-      <w:r>
-        <w:t xml:space="preserve">     - Load latest saved brief markdown</w:t>
-      </w:r>
-    </w:p>
-    <w:p>
-      <w:r>
-        <w:t xml:space="preserve">     - Compare to previous brief diff (optional, collapsed)</w:t>
-      </w:r>
-    </w:p>
-    <w:p>
-      <w:r>
-        <w:t xml:space="preserve">     - Show brief metadata (selected ids, </w:t>
-      </w:r>
-      <w:proofErr w:type="spellStart"/>
-      <w:r>
-        <w:t>week_range</w:t>
-      </w:r>
-      <w:proofErr w:type="spellEnd"/>
-      <w:r>
-        <w:t>, usage)</w:t>
-      </w:r>
-    </w:p>
-    <w:p>
-      <w:r>
-        <w:t xml:space="preserve">     - Show table of candidate/approved records for the brief period</w:t>
-      </w:r>
-    </w:p>
-    <w:p>
-      <w:r>
-        <w:t xml:space="preserve">     - Flag approved records missing from selection</w:t>
-      </w:r>
-    </w:p>
-    <w:p>
-      <w:r>
-        <w:t xml:space="preserve">     - Ability to toggle Approved / Exclude-from-brief for a selected record (inline controls)</w:t>
-      </w:r>
-    </w:p>
-    <w:p>
-      <w:r>
-        <w:t>- Remove pages/06_Review_Brief.py after migration (or leave a stub that redirects).</w:t>
+        <w:t>Deliverables</w:t>
+      </w:r>
+    </w:p>
+    <w:p>
+      <w:r>
+        <w:t>- Code changes across pages + any new helper module.</w:t>
+      </w:r>
+    </w:p>
+    <w:p>
+      <w:r>
+        <w:t>- Remove or redirect deprecated pages.</w:t>
+      </w:r>
+    </w:p>
+    <w:p>
+      <w:r>
+        <w:t>- Brief README update (optional): describe the new workflow navigation.</w:t>
       </w:r>
     </w:p>
     <w:p/>
     <w:p>
       <w:r>
-        <w:t>C) Remove/retire Documents page</w:t>
-      </w:r>
-    </w:p>
-    <w:p>
-      <w:r>
-        <w:t>- Delete pages/07_Documents.py (or leave a stub). Its functionality is redundant; review page already provides source links and browsing.</w:t>
-      </w:r>
-    </w:p>
-    <w:p/>
-    <w:p>
-      <w:r>
-        <w:t>D) Insights page</w:t>
-      </w:r>
-    </w:p>
-    <w:p>
-      <w:r>
-        <w:t>- Keep pages/04_Dashboard.py but rename it to pages/04_Insights.py (or keep filename but change title to “Insights”).</w:t>
-      </w:r>
-    </w:p>
-    <w:p>
-      <w:r>
-        <w:t>- Ensure it is clearly “optional analytics” and not part of the core pipeline.</w:t>
-      </w:r>
-    </w:p>
-    <w:p/>
-    <w:p>
-      <w:r>
-        <w:t>E) Admin</w:t>
-      </w:r>
-    </w:p>
-    <w:p>
-      <w:r>
-        <w:t>- Keep pages/08_Admin.py but:</w:t>
-      </w:r>
-    </w:p>
-    <w:p>
-      <w:r>
-        <w:t xml:space="preserve">  - Rename title to “Advanced / Admin”</w:t>
-      </w:r>
-    </w:p>
-    <w:p>
-      <w:r>
-        <w:t xml:space="preserve">  - Add a warning caption: “Developer/analyst utilities”</w:t>
-      </w:r>
-    </w:p>
-    <w:p>
-      <w:r>
-        <w:t xml:space="preserve">  - Optionally hide destructive buttons (clear all records) behind an “I understand” checkbox.</w:t>
-      </w:r>
-    </w:p>
-    <w:p/>
-    <w:p>
-      <w:r>
-        <w:t>UX cleanup requirements (must implement)</w:t>
-      </w:r>
-    </w:p>
-    <w:p>
-      <w:r>
-        <w:t>1) Every main page should show a small progress ribbon at the top:</w:t>
-      </w:r>
-    </w:p>
-    <w:p>
-      <w:r>
-        <w:t xml:space="preserve">   “1 Ingest → 2 Review → 3 Weekly Brief → 4 Insights”</w:t>
-      </w:r>
-    </w:p>
-    <w:p>
-      <w:r>
-        <w:t xml:space="preserve">   Highlight current step (simple markdown is fine).</w:t>
-      </w:r>
-    </w:p>
-    <w:p>
-      <w:r>
-        <w:t>2) Collapse advanced diagnostics on Ingest behind expanders:</w:t>
-      </w:r>
-    </w:p>
-    <w:p>
-      <w:r>
-        <w:t xml:space="preserve">   - Quota details</w:t>
-      </w:r>
-    </w:p>
-    <w:p>
-      <w:r>
-        <w:t xml:space="preserve">   - Overrides applied</w:t>
-      </w:r>
-    </w:p>
-    <w:p>
-      <w:r>
-        <w:t xml:space="preserve">   - Chunking debug output</w:t>
-      </w:r>
-    </w:p>
-    <w:p>
-      <w:r>
-        <w:t>3) Reduce visual noise in Review page:</w:t>
-      </w:r>
-    </w:p>
-    <w:p>
-      <w:r>
-        <w:t xml:space="preserve">   - Collapsed list view should show: Title, Source, Date, Priority/Confidence, Status</w:t>
-      </w:r>
-    </w:p>
-    <w:p>
-      <w:r>
-        <w:t xml:space="preserve">   - Details show evidence + insights + metadata + JSON editor.</w:t>
-      </w:r>
-    </w:p>
-    <w:p>
-      <w:r>
-        <w:t xml:space="preserve">4) Preserve all existing functionality (approve/disapprove, notes, </w:t>
-      </w:r>
-      <w:proofErr w:type="spellStart"/>
-      <w:r>
-        <w:t>reviewed_by</w:t>
-      </w:r>
-      <w:proofErr w:type="spellEnd"/>
-      <w:r>
-        <w:t>, exclude flags, saving records, rendering briefs).</w:t>
-      </w:r>
-    </w:p>
-    <w:p/>
-    <w:p>
-      <w:r>
-        <w:lastRenderedPageBreak/>
-        <w:t>Implementation steps</w:t>
-      </w:r>
-    </w:p>
-    <w:p>
-      <w:r>
-        <w:t>1) Scan the repo and identify shared helpers duplicated across pages (e.g., _</w:t>
-      </w:r>
-      <w:proofErr w:type="spellStart"/>
-      <w:r>
-        <w:t>norm_status</w:t>
-      </w:r>
-      <w:proofErr w:type="spellEnd"/>
-      <w:r>
-        <w:t>, safe list parsing). Consolidate into src/ui_helpers.py (or similar) and import from pages.</w:t>
-      </w:r>
-    </w:p>
-    <w:p>
-      <w:r>
-        <w:t>2) Implement new merged pages first, leaving existing pages intact until new pages work.</w:t>
-      </w:r>
-    </w:p>
-    <w:p>
-      <w:r>
-        <w:t>3) Add a temporary redirect stub in old pages:</w:t>
-      </w:r>
-    </w:p>
-    <w:p>
-      <w:r>
-        <w:t xml:space="preserve">   - 03_Record.py → message + </w:t>
-      </w:r>
-      <w:proofErr w:type="spellStart"/>
-      <w:r>
-        <w:t>st.switch_page</w:t>
-      </w:r>
-      <w:proofErr w:type="spellEnd"/>
-      <w:r>
-        <w:t xml:space="preserve"> to the new Review page</w:t>
-      </w:r>
-    </w:p>
-    <w:p>
-      <w:r>
-        <w:t xml:space="preserve">   - 06_Review_Brief.py → redirect to Weekly Executive Brief</w:t>
-      </w:r>
-    </w:p>
-    <w:p>
-      <w:r>
-        <w:t xml:space="preserve">   - 07_Documents.py → redirect to Review page (or display “removed”)</w:t>
-      </w:r>
-    </w:p>
-    <w:p>
-      <w:r>
-        <w:t>4) Update page numbering to match the new workflow ordering so sidebar reads correctly.</w:t>
-      </w:r>
-    </w:p>
-    <w:p/>
-    <w:p>
-      <w:r>
-        <w:t>Acceptance criteria (definition of done)</w:t>
-      </w:r>
-    </w:p>
-    <w:p>
-      <w:r>
-        <w:t>- App sidebar shows only: Ingest, Review &amp; Approve, Weekly Executive Brief, Insights, Advanced/Admin.</w:t>
-      </w:r>
-    </w:p>
-    <w:p>
-      <w:r>
-        <w:t>- User can:</w:t>
-      </w:r>
-    </w:p>
-    <w:p>
-      <w:r>
-        <w:t xml:space="preserve">  - Ingest PDFs and generate records as before.</w:t>
-      </w:r>
-    </w:p>
-    <w:p>
-      <w:r>
-        <w:t xml:space="preserve">  - Review and edit record JSON in the Review page without leaving the page.</w:t>
-      </w:r>
-    </w:p>
-    <w:p>
-      <w:r>
-        <w:t xml:space="preserve">  - Approve/disapprove/exclude records.</w:t>
-      </w:r>
-    </w:p>
-    <w:p>
-      <w:r>
-        <w:t xml:space="preserve">  - Generate AI weekly brief, review latest saved brief, compare diff, and save/export.</w:t>
-      </w:r>
-    </w:p>
-    <w:p>
-      <w:r>
-        <w:t xml:space="preserve">- No import-time errors; </w:t>
-      </w:r>
-      <w:proofErr w:type="spellStart"/>
-      <w:r>
-        <w:t>Streamlit</w:t>
-      </w:r>
-      <w:proofErr w:type="spellEnd"/>
-      <w:r>
-        <w:t xml:space="preserve"> app runs.</w:t>
-      </w:r>
-    </w:p>
-    <w:p>
-      <w:r>
-        <w:t>- Minimal code duplication (helpers extracted).</w:t>
-      </w:r>
-    </w:p>
-    <w:p>
-      <w:r>
-        <w:t>- Keep existing function calls to src.* modules intact; avoid changing business logic.</w:t>
-      </w:r>
-    </w:p>
-    <w:p/>
-    <w:p>
-      <w:r>
-        <w:t>Deliverables</w:t>
-      </w:r>
-    </w:p>
-    <w:p>
-      <w:r>
-        <w:t>- Code changes across pages + any new helper module.</w:t>
-      </w:r>
-    </w:p>
-    <w:p>
-      <w:r>
-        <w:t>- Remove or redirect deprecated pages.</w:t>
-      </w:r>
-    </w:p>
-    <w:p>
-      <w:r>
-        <w:t>- Brief README update (optional): describe the new workflow navigation.</w:t>
-      </w:r>
-    </w:p>
-    <w:p/>
-    <w:p>
-      <w:r>
-        <w:lastRenderedPageBreak/>
         <w:t>Now start by:</w:t>
       </w:r>
     </w:p>
@@ -1668,7 +1897,15 @@
     </w:p>
     <w:p>
       <w:r>
-        <w:t>3) Then implement merge B (Weekly Executive Brief).</w:t>
+        <w:t xml:space="preserve">3) Then implement </w:t>
+      </w:r>
+      <w:proofErr w:type="gramStart"/>
+      <w:r>
+        <w:t>merge</w:t>
+      </w:r>
+      <w:proofErr w:type="gramEnd"/>
+      <w:r>
+        <w:t xml:space="preserve"> B (Weekly Executive Brief).</w:t>
       </w:r>
     </w:p>
     <w:p>
@@ -1686,6 +1923,9 @@
     <w:p/>
     <w:p>
       <w:r>
+        <w:rPr>
+          <w:noProof/>
+        </w:rPr>
         <w:drawing>
           <wp:inline distT="0" distB="0" distL="0" distR="0" wp14:anchorId="74F3767A" wp14:editId="29549328">
             <wp:extent cx="5943600" cy="1822450"/>
@@ -1702,7 +1942,7 @@
                     <pic:cNvPicPr/>
                   </pic:nvPicPr>
                   <pic:blipFill>
-                    <a:blip r:embed="rId6"/>
+                    <a:blip r:embed="rId9"/>
                     <a:stretch>
                       <a:fillRect/>
                     </a:stretch>
@@ -1726,6 +1966,10 @@
     <w:p/>
     <w:p>
       <w:r>
+        <w:rPr>
+          <w:noProof/>
+        </w:rPr>
+        <w:lastRenderedPageBreak/>
         <w:drawing>
           <wp:inline distT="0" distB="0" distL="0" distR="0" wp14:anchorId="4D4D12FF" wp14:editId="29328078">
             <wp:extent cx="5943600" cy="2889250"/>
@@ -1742,7 +1986,7 @@
                     <pic:cNvPicPr/>
                   </pic:nvPicPr>
                   <pic:blipFill>
-                    <a:blip r:embed="rId7"/>
+                    <a:blip r:embed="rId10"/>
                     <a:stretch>
                       <a:fillRect/>
                     </a:stretch>
@@ -1766,6 +2010,9 @@
     <w:p/>
     <w:p>
       <w:r>
+        <w:rPr>
+          <w:noProof/>
+        </w:rPr>
         <w:drawing>
           <wp:inline distT="0" distB="0" distL="0" distR="0" wp14:anchorId="083E759E" wp14:editId="6983C8B6">
             <wp:extent cx="5943600" cy="3218180"/>
@@ -1782,7 +2029,7 @@
                     <pic:cNvPicPr/>
                   </pic:nvPicPr>
                   <pic:blipFill>
-                    <a:blip r:embed="rId8"/>
+                    <a:blip r:embed="rId11"/>
                     <a:stretch>
                       <a:fillRect/>
                     </a:stretch>
@@ -1806,6 +2053,10 @@
     <w:p/>
     <w:p>
       <w:r>
+        <w:rPr>
+          <w:noProof/>
+        </w:rPr>
+        <w:lastRenderedPageBreak/>
         <w:drawing>
           <wp:inline distT="0" distB="0" distL="0" distR="0" wp14:anchorId="26E75B29" wp14:editId="6EFD48F7">
             <wp:extent cx="5943600" cy="3203575"/>
@@ -1822,7 +2073,7 @@
                     <pic:cNvPicPr/>
                   </pic:nvPicPr>
                   <pic:blipFill>
-                    <a:blip r:embed="rId9"/>
+                    <a:blip r:embed="rId12"/>
                     <a:stretch>
                       <a:fillRect/>
                     </a:stretch>
@@ -1846,7 +2097,9 @@
     <w:p/>
     <w:p>
       <w:r>
-        <w:lastRenderedPageBreak/>
+        <w:rPr>
+          <w:noProof/>
+        </w:rPr>
         <w:drawing>
           <wp:inline distT="0" distB="0" distL="0" distR="0" wp14:anchorId="2AFFD1A5" wp14:editId="1E0FECCA">
             <wp:extent cx="5943600" cy="3216910"/>
@@ -1863,7 +2116,7 @@
                     <pic:cNvPicPr/>
                   </pic:nvPicPr>
                   <pic:blipFill>
-                    <a:blip r:embed="rId10"/>
+                    <a:blip r:embed="rId13"/>
                     <a:stretch>
                       <a:fillRect/>
                     </a:stretch>
@@ -1887,6 +2140,10 @@
     <w:p/>
     <w:p>
       <w:r>
+        <w:rPr>
+          <w:noProof/>
+        </w:rPr>
+        <w:lastRenderedPageBreak/>
         <w:drawing>
           <wp:inline distT="0" distB="0" distL="0" distR="0" wp14:anchorId="3C63AAB1" wp14:editId="14372DD2">
             <wp:extent cx="5943600" cy="3248660"/>
@@ -1903,7 +2160,7 @@
                     <pic:cNvPicPr/>
                   </pic:nvPicPr>
                   <pic:blipFill>
-                    <a:blip r:embed="rId11"/>
+                    <a:blip r:embed="rId14"/>
                     <a:stretch>
                       <a:fillRect/>
                     </a:stretch>
@@ -1927,7 +2184,9 @@
     <w:p/>
     <w:p>
       <w:r>
-        <w:lastRenderedPageBreak/>
+        <w:rPr>
+          <w:noProof/>
+        </w:rPr>
         <w:drawing>
           <wp:inline distT="0" distB="0" distL="0" distR="0" wp14:anchorId="0B54C814" wp14:editId="5F0BECE3">
             <wp:extent cx="5943600" cy="3178810"/>
@@ -1944,7 +2203,7 @@
                     <pic:cNvPicPr/>
                   </pic:nvPicPr>
                   <pic:blipFill>
-                    <a:blip r:embed="rId12"/>
+                    <a:blip r:embed="rId15"/>
                     <a:stretch>
                       <a:fillRect/>
                     </a:stretch>
@@ -1968,6 +2227,10 @@
     <w:p/>
     <w:p>
       <w:r>
+        <w:rPr>
+          <w:noProof/>
+        </w:rPr>
+        <w:lastRenderedPageBreak/>
         <w:drawing>
           <wp:inline distT="0" distB="0" distL="0" distR="0" wp14:anchorId="7F6EF4C2" wp14:editId="4796AB69">
             <wp:extent cx="5943600" cy="3804285"/>
@@ -1984,7 +2247,7 @@
                     <pic:cNvPicPr/>
                   </pic:nvPicPr>
                   <pic:blipFill>
-                    <a:blip r:embed="rId13"/>
+                    <a:blip r:embed="rId16"/>
                     <a:stretch>
                       <a:fillRect/>
                     </a:stretch>
@@ -2013,7 +2276,6 @@
     </w:p>
     <w:p>
       <w:r>
-        <w:lastRenderedPageBreak/>
         <w:t>CODEX work summary:</w:t>
       </w:r>
     </w:p>
@@ -2034,7 +2296,15 @@
         </w:numPr>
       </w:pPr>
       <w:r>
-        <w:t>Current page split before refactor:</w:t>
+        <w:t xml:space="preserve">Current page split before </w:t>
+      </w:r>
+      <w:proofErr w:type="gramStart"/>
+      <w:r>
+        <w:t>refactor</w:t>
+      </w:r>
+      <w:proofErr w:type="gramEnd"/>
+      <w:r>
+        <w:t>:</w:t>
       </w:r>
     </w:p>
     <w:p>
@@ -2044,7 +2314,7 @@
           <w:numId w:val="1"/>
         </w:numPr>
       </w:pPr>
-      <w:hyperlink r:id="rId14" w:tooltip="pages/01_Ingest.py" w:history="1">
+      <w:hyperlink r:id="rId17" w:tooltip="pages/01_Ingest.py" w:history="1">
         <w:r>
           <w:rPr>
             <w:rStyle w:val="Hyperlink"/>
@@ -2063,7 +2333,7 @@
           <w:numId w:val="1"/>
         </w:numPr>
       </w:pPr>
-      <w:hyperlink r:id="rId15" w:tooltip="pages/02_Inbox.py" w:history="1">
+      <w:hyperlink r:id="rId18" w:tooltip="pages/02_Inbox.py" w:history="1">
         <w:r>
           <w:rPr>
             <w:rStyle w:val="Hyperlink"/>
@@ -2074,7 +2344,7 @@
       <w:r>
         <w:t> + </w:t>
       </w:r>
-      <w:hyperlink r:id="rId16" w:tooltip="pages/03_Record.py" w:history="1">
+      <w:hyperlink r:id="rId19" w:tooltip="pages/03_Record.py" w:history="1">
         <w:r>
           <w:rPr>
             <w:rStyle w:val="Hyperlink"/>
@@ -2093,7 +2363,7 @@
           <w:numId w:val="1"/>
         </w:numPr>
       </w:pPr>
-      <w:hyperlink r:id="rId17" w:tooltip="pages/05_Weekly_Brief.py" w:history="1">
+      <w:hyperlink r:id="rId20" w:tooltip="pages/05_Weekly_Brief.py" w:history="1">
         <w:r>
           <w:rPr>
             <w:rStyle w:val="Hyperlink"/>
@@ -2104,7 +2374,7 @@
       <w:r>
         <w:t> + </w:t>
       </w:r>
-      <w:hyperlink r:id="rId18" w:tooltip="pages/06_Review_Brief.py" w:history="1">
+      <w:hyperlink r:id="rId21" w:tooltip="pages/06_Review_Brief.py" w:history="1">
         <w:r>
           <w:rPr>
             <w:rStyle w:val="Hyperlink"/>
@@ -2123,7 +2393,7 @@
           <w:numId w:val="1"/>
         </w:numPr>
       </w:pPr>
-      <w:hyperlink r:id="rId19" w:tooltip="pages/07_Documents.py" w:history="1">
+      <w:hyperlink r:id="rId22" w:tooltip="pages/07_Documents.py" w:history="1">
         <w:r>
           <w:rPr>
             <w:rStyle w:val="Hyperlink"/>
@@ -2142,7 +2412,7 @@
           <w:numId w:val="1"/>
         </w:numPr>
       </w:pPr>
-      <w:hyperlink r:id="rId20" w:tooltip="pages/04_Dashboard.py" w:history="1">
+      <w:hyperlink r:id="rId23" w:tooltip="pages/04_Dashboard.py" w:history="1">
         <w:r>
           <w:rPr>
             <w:rStyle w:val="Hyperlink"/>
@@ -2161,7 +2431,7 @@
           <w:numId w:val="1"/>
         </w:numPr>
       </w:pPr>
-      <w:hyperlink r:id="rId21" w:tooltip="pages/08_Admin.py" w:history="1">
+      <w:hyperlink r:id="rId24" w:tooltip="pages/08_Admin.py" w:history="1">
         <w:r>
           <w:rPr>
             <w:rStyle w:val="Hyperlink"/>
@@ -2202,7 +2472,7 @@
       <w:r>
         <w:t> duplicated in </w:t>
       </w:r>
-      <w:hyperlink r:id="rId22" w:tooltip="pages/02_Inbox.py" w:history="1">
+      <w:hyperlink r:id="rId25" w:tooltip="pages/02_Inbox.py" w:history="1">
         <w:r>
           <w:rPr>
             <w:rStyle w:val="Hyperlink"/>
@@ -2213,7 +2483,7 @@
       <w:r>
         <w:t>, </w:t>
       </w:r>
-      <w:hyperlink r:id="rId23" w:tooltip="pages/03_Record.py" w:history="1">
+      <w:hyperlink r:id="rId26" w:tooltip="pages/03_Record.py" w:history="1">
         <w:r>
           <w:rPr>
             <w:rStyle w:val="Hyperlink"/>
@@ -2224,7 +2494,7 @@
       <w:r>
         <w:t>, </w:t>
       </w:r>
-      <w:hyperlink r:id="rId24" w:tooltip="pages/07_Documents.py" w:history="1">
+      <w:hyperlink r:id="rId27" w:tooltip="pages/07_Documents.py" w:history="1">
         <w:r>
           <w:rPr>
             <w:rStyle w:val="Hyperlink"/>
@@ -2244,6 +2514,7 @@
         </w:numPr>
       </w:pPr>
       <w:r>
+        <w:lastRenderedPageBreak/>
         <w:t>_</w:t>
       </w:r>
       <w:proofErr w:type="spellStart"/>
@@ -2254,7 +2525,7 @@
       <w:r>
         <w:t> duplicated in </w:t>
       </w:r>
-      <w:hyperlink r:id="rId25" w:tooltip="pages/04_Dashboard.py" w:history="1">
+      <w:hyperlink r:id="rId28" w:tooltip="pages/04_Dashboard.py" w:history="1">
         <w:r>
           <w:rPr>
             <w:rStyle w:val="Hyperlink"/>
@@ -2265,7 +2536,7 @@
       <w:r>
         <w:t>, </w:t>
       </w:r>
-      <w:hyperlink r:id="rId26" w:tooltip="pages/07_Documents.py" w:history="1">
+      <w:hyperlink r:id="rId29" w:tooltip="pages/07_Documents.py" w:history="1">
         <w:r>
           <w:rPr>
             <w:rStyle w:val="Hyperlink"/>
@@ -2307,7 +2578,7 @@
       <w:r>
         <w:t>Added shared helper module </w:t>
       </w:r>
-      <w:hyperlink r:id="rId27" w:tooltip="src/ui_helpers.py" w:history="1">
+      <w:hyperlink r:id="rId30" w:tooltip="src/ui_helpers.py" w:history="1">
         <w:r>
           <w:rPr>
             <w:rStyle w:val="Hyperlink"/>
@@ -2338,7 +2609,15 @@
         </w:numPr>
       </w:pPr>
       <w:r>
-        <w:t>Merge A complete:</w:t>
+        <w:t xml:space="preserve">Merge A </w:t>
+      </w:r>
+      <w:proofErr w:type="gramStart"/>
+      <w:r>
+        <w:t>complete</w:t>
+      </w:r>
+      <w:proofErr w:type="gramEnd"/>
+      <w:r>
+        <w:t>:</w:t>
       </w:r>
     </w:p>
     <w:p>
@@ -2351,7 +2630,7 @@
       <w:r>
         <w:t>New unified review page </w:t>
       </w:r>
-      <w:hyperlink r:id="rId28" w:tooltip="pages/02_Review_Approve.py" w:history="1">
+      <w:hyperlink r:id="rId31" w:tooltip="pages/02_Review_Approve.py" w:history="1">
         <w:r>
           <w:rPr>
             <w:rStyle w:val="Hyperlink"/>
@@ -2393,8 +2672,13 @@
         <w:t>“Open full record” now keeps selection in-page via </w:t>
       </w:r>
       <w:proofErr w:type="spellStart"/>
-      <w:r>
-        <w:t>st.session_state</w:t>
+      <w:proofErr w:type="gramStart"/>
+      <w:r>
+        <w:t>st.session</w:t>
+      </w:r>
+      <w:proofErr w:type="gramEnd"/>
+      <w:r>
+        <w:t>_state</w:t>
       </w:r>
       <w:proofErr w:type="spellEnd"/>
       <w:r>
@@ -2430,7 +2714,7 @@
       <w:r>
         <w:t>New unified flagship page </w:t>
       </w:r>
-      <w:hyperlink r:id="rId29" w:tooltip="pages/03_Weekly_Executive_Brief.py" w:history="1">
+      <w:hyperlink r:id="rId32" w:tooltip="pages/03_Weekly_Executive_Brief.py" w:history="1">
         <w:r>
           <w:rPr>
             <w:rStyle w:val="Hyperlink"/>
@@ -2450,7 +2734,6 @@
         </w:numPr>
       </w:pPr>
       <w:r>
-        <w:lastRenderedPageBreak/>
         <w:t>Includes candidate selection by period, approved-only default selection, deterministic + AI brief generation, save/download/email.</w:t>
       </w:r>
     </w:p>
@@ -2486,7 +2769,7 @@
       <w:r>
         <w:t>Replaced dashboard page with </w:t>
       </w:r>
-      <w:hyperlink r:id="rId30" w:tooltip="pages/04_Insights.py" w:history="1">
+      <w:hyperlink r:id="rId33" w:tooltip="pages/04_Insights.py" w:history="1">
         <w:r>
           <w:rPr>
             <w:rStyle w:val="Hyperlink"/>
@@ -2519,7 +2802,7 @@
       <w:r>
         <w:t>Added workflow ribbon in </w:t>
       </w:r>
-      <w:hyperlink r:id="rId31" w:tooltip="pages/01_Ingest.py" w:history="1">
+      <w:hyperlink r:id="rId34" w:tooltip="pages/01_Ingest.py" w:history="1">
         <w:r>
           <w:rPr>
             <w:rStyle w:val="Hyperlink"/>
@@ -2572,6 +2855,7 @@
         </w:numPr>
       </w:pPr>
       <w:r>
+        <w:lastRenderedPageBreak/>
         <w:t>“Chunking debug output” (single/manual preview).</w:t>
       </w:r>
     </w:p>
@@ -2596,7 +2880,7 @@
       <w:r>
         <w:t>Renamed to “Advanced / Admin” in </w:t>
       </w:r>
-      <w:hyperlink r:id="rId32" w:tooltip="pages/08_Admin.py" w:history="1">
+      <w:hyperlink r:id="rId35" w:tooltip="pages/08_Admin.py" w:history="1">
         <w:r>
           <w:rPr>
             <w:rStyle w:val="Hyperlink"/>
@@ -2648,7 +2932,7 @@
           <w:numId w:val="2"/>
         </w:numPr>
       </w:pPr>
-      <w:hyperlink r:id="rId33" w:tooltip="01_Ingest.py" w:history="1">
+      <w:hyperlink r:id="rId36" w:tooltip="01_Ingest.py" w:history="1">
         <w:r>
           <w:rPr>
             <w:rStyle w:val="Hyperlink"/>
@@ -2664,7 +2948,7 @@
           <w:numId w:val="2"/>
         </w:numPr>
       </w:pPr>
-      <w:hyperlink r:id="rId34" w:tooltip="02_Review_Approve.py" w:history="1">
+      <w:hyperlink r:id="rId37" w:tooltip="02_Review_Approve.py" w:history="1">
         <w:r>
           <w:rPr>
             <w:rStyle w:val="Hyperlink"/>
@@ -2680,7 +2964,7 @@
           <w:numId w:val="2"/>
         </w:numPr>
       </w:pPr>
-      <w:hyperlink r:id="rId35" w:tooltip="03_Weekly_Executive_Brief.py" w:history="1">
+      <w:hyperlink r:id="rId38" w:tooltip="03_Weekly_Executive_Brief.py" w:history="1">
         <w:r>
           <w:rPr>
             <w:rStyle w:val="Hyperlink"/>
@@ -2696,7 +2980,7 @@
           <w:numId w:val="2"/>
         </w:numPr>
       </w:pPr>
-      <w:hyperlink r:id="rId36" w:tooltip="04_Insights.py" w:history="1">
+      <w:hyperlink r:id="rId39" w:tooltip="04_Insights.py" w:history="1">
         <w:r>
           <w:rPr>
             <w:rStyle w:val="Hyperlink"/>
@@ -2712,7 +2996,7 @@
           <w:numId w:val="2"/>
         </w:numPr>
       </w:pPr>
-      <w:hyperlink r:id="rId37" w:tooltip="08_Admin.py" w:history="1">
+      <w:hyperlink r:id="rId40" w:tooltip="08_Admin.py" w:history="1">
         <w:r>
           <w:rPr>
             <w:rStyle w:val="Hyperlink"/>
@@ -2742,7 +3026,7 @@
       <w:r>
         <w:t>Updated </w:t>
       </w:r>
-      <w:hyperlink r:id="rId38" w:tooltip="Home.py" w:history="1">
+      <w:hyperlink r:id="rId41" w:tooltip="Home.py" w:history="1">
         <w:r>
           <w:rPr>
             <w:rStyle w:val="Hyperlink"/>
@@ -2764,7 +3048,7 @@
       <w:r>
         <w:t>Updated </w:t>
       </w:r>
-      <w:hyperlink r:id="rId39" w:tooltip="README.md" w:history="1">
+      <w:hyperlink r:id="rId42" w:tooltip="README.md" w:history="1">
         <w:r>
           <w:rPr>
             <w:rStyle w:val="Hyperlink"/>
@@ -2793,7 +3077,6 @@
         </w:numPr>
       </w:pPr>
       <w:r>
-        <w:lastRenderedPageBreak/>
         <w:t>Compiled updated modules successfully:</w:t>
       </w:r>
     </w:p>
@@ -2804,7 +3087,7 @@
           <w:numId w:val="3"/>
         </w:numPr>
       </w:pPr>
-      <w:hyperlink r:id="rId40" w:tooltip="python -m py_compile Home.py pages\01_Ingest.py pages\02_Review_Approve.py pages\03_Weekly_Executive_Brief.py pages\04_Insights.py pages\08_Admin.py src\ui_helpers.py" w:history="1">
+      <w:hyperlink r:id="rId43" w:tooltip="python -m py_compile Home.py pages\01_Ingest.py pages\02_Review_Approve.py pages\03_Weekly_Executive_Brief.py pages\04_Insights.py pages\08_Admin.py src\ui_helpers.py" w:history="1">
         <w:r>
           <w:rPr>
             <w:rStyle w:val="Hyperlink"/>
@@ -2821,7 +3104,15 @@
         </w:numPr>
       </w:pPr>
       <w:r>
-        <w:t>Tests pass:</w:t>
+        <w:t xml:space="preserve">Tests </w:t>
+      </w:r>
+      <w:proofErr w:type="gramStart"/>
+      <w:r>
+        <w:t>pass</w:t>
+      </w:r>
+      <w:proofErr w:type="gramEnd"/>
+      <w:r>
+        <w:t>:</w:t>
       </w:r>
     </w:p>
     <w:p>
@@ -2831,6 +3122,7 @@
           <w:numId w:val="3"/>
         </w:numPr>
       </w:pPr>
+      <w:proofErr w:type="gramStart"/>
       <w:r>
         <w:t>.\.</w:t>
       </w:r>
@@ -2840,7 +3132,11 @@
       </w:r>
       <w:proofErr w:type="spellEnd"/>
       <w:r>
-        <w:t xml:space="preserve">\Scripts\python -m </w:t>
+        <w:t>\Scripts\python</w:t>
+      </w:r>
+      <w:proofErr w:type="gramEnd"/>
+      <w:r>
+        <w:t xml:space="preserve"> -m </w:t>
       </w:r>
       <w:proofErr w:type="spellStart"/>
       <w:r>
@@ -2866,6 +3162,7 @@
         <w:pStyle w:val="Heading1"/>
       </w:pPr>
       <w:r>
+        <w:lastRenderedPageBreak/>
         <w:t>Biggest frustration</w:t>
       </w:r>
     </w:p>
@@ -2876,6 +3173,9 @@
     </w:p>
     <w:p>
       <w:r>
+        <w:rPr>
+          <w:noProof/>
+        </w:rPr>
         <w:drawing>
           <wp:inline distT="0" distB="0" distL="0" distR="0" wp14:anchorId="6C84536F" wp14:editId="557C4089">
             <wp:extent cx="3635924" cy="560629"/>
@@ -2892,7 +3192,7 @@
                     <pic:cNvPicPr/>
                   </pic:nvPicPr>
                   <pic:blipFill>
-                    <a:blip r:embed="rId41"/>
+                    <a:blip r:embed="rId44"/>
                     <a:stretch>
                       <a:fillRect/>
                     </a:stretch>
@@ -2915,8 +3215,29 @@
     </w:p>
     <w:p/>
     <w:p>
-      <w:r>
-        <w:t xml:space="preserve">Very difficult to get good quality out when you want to have a control on the output. For </w:t>
+      <w:proofErr w:type="gramStart"/>
+      <w:r>
+        <w:t>Very</w:t>
+      </w:r>
+      <w:proofErr w:type="gramEnd"/>
+      <w:r>
+        <w:t xml:space="preserve"> difficult to get good quality out when you want to have </w:t>
+      </w:r>
+      <w:proofErr w:type="gramStart"/>
+      <w:r>
+        <w:t>a control</w:t>
+      </w:r>
+      <w:proofErr w:type="gramEnd"/>
+      <w:r>
+        <w:t xml:space="preserve"> </w:t>
+      </w:r>
+      <w:proofErr w:type="gramStart"/>
+      <w:r>
+        <w:t>on</w:t>
+      </w:r>
+      <w:proofErr w:type="gramEnd"/>
+      <w:r>
+        <w:t xml:space="preserve"> the output. For </w:t>
       </w:r>
       <w:proofErr w:type="spellStart"/>
       <w:r>
@@ -2995,8 +3316,13 @@
       </w:r>
     </w:p>
     <w:p>
-      <w:r>
-        <w:t xml:space="preserve">So </w:t>
+      <w:proofErr w:type="gramStart"/>
+      <w:r>
+        <w:t>So</w:t>
+      </w:r>
+      <w:proofErr w:type="gramEnd"/>
+      <w:r>
+        <w:t xml:space="preserve"> </w:t>
       </w:r>
       <w:proofErr w:type="spellStart"/>
       <w:r>
@@ -3034,6 +3360,788 @@
         <w:t>["Western Europe", "China", "US", "Asia"]</w:t>
       </w:r>
     </w:p>
+    <w:p>
+      <w:pPr>
+        <w:pStyle w:val="Heading1"/>
+      </w:pPr>
+      <w:r>
+        <w:t>Quality improvement of records and briefs</w:t>
+      </w:r>
+    </w:p>
+    <w:p>
+      <w:r>
+        <w:t xml:space="preserve">Quality checking of extraction has been the </w:t>
+      </w:r>
+      <w:proofErr w:type="spellStart"/>
+      <w:r>
+        <w:t>hardesr</w:t>
+      </w:r>
+      <w:proofErr w:type="spellEnd"/>
+      <w:r>
+        <w:t xml:space="preserve"> part and hard to monitor, so I created a quick quality check module so I can compare the quality improvement over time. </w:t>
+      </w:r>
+    </w:p>
+    <w:p/>
+    <w:p>
+      <w:r>
+        <w:t>Evaluation criteria</w:t>
+      </w:r>
+    </w:p>
+    <w:p>
+      <w:proofErr w:type="gramStart"/>
+      <w:r>
+        <w:t xml:space="preserve">  </w:t>
+      </w:r>
+      <w:r>
+        <w:rPr>
+          <w:b/>
+          <w:bCs/>
+        </w:rPr>
+        <w:t>Did</w:t>
+      </w:r>
+      <w:proofErr w:type="gramEnd"/>
+      <w:r>
+        <w:rPr>
+          <w:b/>
+          <w:bCs/>
+        </w:rPr>
+        <w:t xml:space="preserve"> it stay within the evidence of the approved records?</w:t>
+      </w:r>
+    </w:p>
+    <w:p>
+      <w:proofErr w:type="gramStart"/>
+      <w:r>
+        <w:t xml:space="preserve">  </w:t>
+      </w:r>
+      <w:r>
+        <w:rPr>
+          <w:b/>
+          <w:bCs/>
+        </w:rPr>
+        <w:t>Did</w:t>
+      </w:r>
+      <w:proofErr w:type="gramEnd"/>
+      <w:r>
+        <w:rPr>
+          <w:b/>
+          <w:bCs/>
+        </w:rPr>
+        <w:t xml:space="preserve"> it synthesize well without inventing new facts?</w:t>
+      </w:r>
+    </w:p>
+    <w:p>
+      <w:pPr>
+        <w:rPr>
+          <w:b/>
+          <w:bCs/>
+        </w:rPr>
+      </w:pPr>
+      <w:proofErr w:type="gramStart"/>
+      <w:r>
+        <w:t xml:space="preserve">  </w:t>
+      </w:r>
+      <w:r>
+        <w:rPr>
+          <w:b/>
+          <w:bCs/>
+        </w:rPr>
+        <w:t>Did</w:t>
+      </w:r>
+      <w:proofErr w:type="gramEnd"/>
+      <w:r>
+        <w:rPr>
+          <w:b/>
+          <w:bCs/>
+        </w:rPr>
+        <w:t xml:space="preserve"> it create useful </w:t>
+      </w:r>
+      <w:proofErr w:type="spellStart"/>
+      <w:r>
+        <w:rPr>
+          <w:b/>
+          <w:bCs/>
+        </w:rPr>
+        <w:t>Kiekert</w:t>
+      </w:r>
+      <w:proofErr w:type="spellEnd"/>
+      <w:r>
+        <w:rPr>
+          <w:b/>
+          <w:bCs/>
+        </w:rPr>
+        <w:t xml:space="preserve"> implications/actions?</w:t>
+      </w:r>
+    </w:p>
+    <w:p>
+      <w:pPr>
+        <w:rPr>
+          <w:b/>
+          <w:bCs/>
+        </w:rPr>
+      </w:pPr>
+    </w:p>
+    <w:p>
+      <w:pPr>
+        <w:rPr>
+          <w:b/>
+          <w:bCs/>
+        </w:rPr>
+      </w:pPr>
+      <w:r>
+        <w:rPr>
+          <w:b/>
+          <w:bCs/>
+        </w:rPr>
+        <w:t>]</w:t>
+      </w:r>
+    </w:p>
+    <w:p>
+      <w:pPr>
+        <w:pStyle w:val="Heading1"/>
+      </w:pPr>
+      <w:r>
+        <w:lastRenderedPageBreak/>
+        <w:t>Quality</w:t>
+      </w:r>
+    </w:p>
+    <w:p>
+      <w:pPr>
+        <w:rPr>
+          <w:b/>
+          <w:bCs/>
+        </w:rPr>
+      </w:pPr>
+      <w:r>
+        <w:rPr>
+          <w:b/>
+          <w:bCs/>
+        </w:rPr>
+        <w:t>What was implemented</w:t>
+      </w:r>
+    </w:p>
+    <w:p>
+      <w:pPr>
+        <w:rPr>
+          <w:b/>
+          <w:bCs/>
+        </w:rPr>
+      </w:pPr>
+      <w:r>
+        <w:rPr>
+          <w:b/>
+          <w:bCs/>
+        </w:rPr>
+        <w:t>1. Company alias groups — auto-derived (18 groups, up from 4)</w:t>
+      </w:r>
+    </w:p>
+    <w:p>
+      <w:pPr>
+        <w:numPr>
+          <w:ilvl w:val="0"/>
+          <w:numId w:val="10"/>
+        </w:numPr>
+      </w:pPr>
+      <w:hyperlink r:id="rId45" w:anchor="L109-L155" w:tgtFrame="_blank" w:history="1">
+        <w:r>
+          <w:rPr>
+            <w:rStyle w:val="Hyperlink"/>
+          </w:rPr>
+          <w:t>quality.py:109-155</w:t>
+        </w:r>
+      </w:hyperlink>
+      <w:r>
+        <w:t> — _</w:t>
+      </w:r>
+      <w:proofErr w:type="spellStart"/>
+      <w:r>
+        <w:t>build_company_alias_</w:t>
+      </w:r>
+      <w:proofErr w:type="gramStart"/>
+      <w:r>
+        <w:t>groups</w:t>
+      </w:r>
+      <w:proofErr w:type="spellEnd"/>
+      <w:r>
+        <w:t>(</w:t>
+      </w:r>
+      <w:proofErr w:type="gramEnd"/>
+      <w:r>
+        <w:t>) auto-derives from postprocess maps + enriched with 14 extra OEM alias sets (Ford, GM, Hyundai, Stellantis, Nissan, Honda, Renault, Geely, Tata, Volvo, JLR, Kia, Audi, Porsche)</w:t>
+      </w:r>
+    </w:p>
+    <w:p>
+      <w:pPr>
+        <w:numPr>
+          <w:ilvl w:val="0"/>
+          <w:numId w:val="10"/>
+        </w:numPr>
+      </w:pPr>
+      <w:r>
+        <w:t xml:space="preserve">Zero maintenance going forward — adding a new OEM to postprocess maps automatically </w:t>
+      </w:r>
+      <w:proofErr w:type="gramStart"/>
+      <w:r>
+        <w:t>expands</w:t>
+      </w:r>
+      <w:proofErr w:type="gramEnd"/>
+      <w:r>
+        <w:t xml:space="preserve"> QC coverage</w:t>
+      </w:r>
+    </w:p>
+    <w:p>
+      <w:pPr>
+        <w:rPr>
+          <w:b/>
+          <w:bCs/>
+        </w:rPr>
+      </w:pPr>
+      <w:r>
+        <w:rPr>
+          <w:b/>
+          <w:bCs/>
+        </w:rPr>
+        <w:t>2. Granular evidence grounding</w:t>
+      </w:r>
+    </w:p>
+    <w:p>
+      <w:pPr>
+        <w:numPr>
+          <w:ilvl w:val="0"/>
+          <w:numId w:val="11"/>
+        </w:numPr>
+      </w:pPr>
+      <w:hyperlink r:id="rId46" w:anchor="L479-L480" w:tgtFrame="_blank" w:history="1">
+        <w:r>
+          <w:rPr>
+            <w:rStyle w:val="Hyperlink"/>
+          </w:rPr>
+          <w:t>quality.py:479-480</w:t>
+        </w:r>
+      </w:hyperlink>
+      <w:r>
+        <w:t> — configurable thresholds: EVIDENCE_GROUNDING_THRESHOLD = 0.60, EVIDENCE_NEAR_MISS_THRESHOLD = 0.45</w:t>
+      </w:r>
+    </w:p>
+    <w:p>
+      <w:pPr>
+        <w:numPr>
+          <w:ilvl w:val="0"/>
+          <w:numId w:val="11"/>
+        </w:numPr>
+      </w:pPr>
+      <w:r>
+        <w:t xml:space="preserve">Now reports </w:t>
+      </w:r>
+      <w:proofErr w:type="gramStart"/>
+      <w:r>
+        <w:t>per-bullet</w:t>
+      </w:r>
+      <w:proofErr w:type="gramEnd"/>
+      <w:r>
+        <w:t xml:space="preserve"> overlap percentages in finding notes</w:t>
+      </w:r>
+    </w:p>
+    <w:p>
+      <w:pPr>
+        <w:numPr>
+          <w:ilvl w:val="0"/>
+          <w:numId w:val="11"/>
+        </w:numPr>
+      </w:pPr>
+      <w:r>
+        <w:rPr>
+          <w:b/>
+          <w:bCs/>
+        </w:rPr>
+        <w:t>Two-tier severity</w:t>
+      </w:r>
+      <w:r>
+        <w:t>: Hard misses (&lt;45%) → High, Near misses (45-60%) → Medium</w:t>
+      </w:r>
+    </w:p>
+    <w:p>
+      <w:pPr>
+        <w:numPr>
+          <w:ilvl w:val="0"/>
+          <w:numId w:val="11"/>
+        </w:numPr>
+      </w:pPr>
+      <w:r>
+        <w:t>Reports </w:t>
+      </w:r>
+      <w:proofErr w:type="spellStart"/>
+      <w:r>
+        <w:t>avg_overlap</w:t>
+      </w:r>
+      <w:proofErr w:type="spellEnd"/>
+      <w:r>
+        <w:t> per record for threshold tuning visibility</w:t>
+      </w:r>
+    </w:p>
+    <w:p>
+      <w:pPr>
+        <w:rPr>
+          <w:b/>
+          <w:bCs/>
+        </w:rPr>
+      </w:pPr>
+      <w:r>
+        <w:rPr>
+          <w:b/>
+          <w:bCs/>
+        </w:rPr>
+        <w:t>3. Duplicate-record cross-check</w:t>
+      </w:r>
+    </w:p>
+    <w:p>
+      <w:pPr>
+        <w:numPr>
+          <w:ilvl w:val="0"/>
+          <w:numId w:val="12"/>
+        </w:numPr>
+      </w:pPr>
+      <w:hyperlink r:id="rId47" w:anchor="L694-L754" w:tgtFrame="_blank" w:history="1">
+        <w:r>
+          <w:rPr>
+            <w:rStyle w:val="Hyperlink"/>
+          </w:rPr>
+          <w:t>quality.py:694-754</w:t>
+        </w:r>
+      </w:hyperlink>
+      <w:r>
+        <w:t> — _</w:t>
+      </w:r>
+      <w:proofErr w:type="spellStart"/>
+      <w:r>
+        <w:t>check_duplicate_</w:t>
+      </w:r>
+      <w:proofErr w:type="gramStart"/>
+      <w:r>
+        <w:t>records</w:t>
+      </w:r>
+      <w:proofErr w:type="spellEnd"/>
+      <w:r>
+        <w:t>(</w:t>
+      </w:r>
+      <w:proofErr w:type="gramEnd"/>
+      <w:r>
+        <w:t>) runs post-hoc on all target records</w:t>
+      </w:r>
+    </w:p>
+    <w:p>
+      <w:pPr>
+        <w:numPr>
+          <w:ilvl w:val="0"/>
+          <w:numId w:val="12"/>
+        </w:numPr>
+      </w:pPr>
+      <w:r>
+        <w:rPr>
+          <w:b/>
+          <w:bCs/>
+        </w:rPr>
+        <w:t>Exact match</w:t>
+      </w:r>
+      <w:r>
+        <w:t>: groups by </w:t>
+      </w:r>
+      <w:proofErr w:type="spellStart"/>
+      <w:r>
+        <w:t>dedupe_key</w:t>
+      </w:r>
+      <w:proofErr w:type="spellEnd"/>
+      <w:r>
+        <w:t> → </w:t>
+      </w:r>
+      <w:proofErr w:type="spellStart"/>
+      <w:r>
+        <w:t>duplicate_record_in_brief</w:t>
+      </w:r>
+      <w:proofErr w:type="spellEnd"/>
+      <w:r>
+        <w:t> (High)</w:t>
+      </w:r>
+    </w:p>
+    <w:p>
+      <w:pPr>
+        <w:numPr>
+          <w:ilvl w:val="0"/>
+          <w:numId w:val="12"/>
+        </w:numPr>
+      </w:pPr>
+      <w:r>
+        <w:rPr>
+          <w:b/>
+          <w:bCs/>
+        </w:rPr>
+        <w:t>Fuzzy match</w:t>
+      </w:r>
+      <w:r>
+        <w:t xml:space="preserve">: </w:t>
+      </w:r>
+      <w:proofErr w:type="spellStart"/>
+      <w:r>
+        <w:t>SequenceMatcher</w:t>
+      </w:r>
+      <w:proofErr w:type="spellEnd"/>
+      <w:r>
+        <w:t xml:space="preserve"> at 0.85 on title fingerprints → </w:t>
+      </w:r>
+      <w:proofErr w:type="spellStart"/>
+      <w:r>
+        <w:t>near_duplicate_titles</w:t>
+      </w:r>
+      <w:proofErr w:type="spellEnd"/>
+      <w:r>
+        <w:t> (Medium)</w:t>
+      </w:r>
+    </w:p>
+    <w:p>
+      <w:pPr>
+        <w:numPr>
+          <w:ilvl w:val="0"/>
+          <w:numId w:val="12"/>
+        </w:numPr>
+      </w:pPr>
+      <w:r>
+        <w:t>Skips pairs already caught by exact key to avoid double-reporting</w:t>
+      </w:r>
+    </w:p>
+    <w:p>
+      <w:pPr>
+        <w:rPr>
+          <w:b/>
+          <w:bCs/>
+        </w:rPr>
+      </w:pPr>
+      <w:r>
+        <w:rPr>
+          <w:b/>
+          <w:bCs/>
+        </w:rPr>
+        <w:t>4. KPI trend tracking</w:t>
+      </w:r>
+    </w:p>
+    <w:p>
+      <w:pPr>
+        <w:numPr>
+          <w:ilvl w:val="0"/>
+          <w:numId w:val="13"/>
+        </w:numPr>
+      </w:pPr>
+      <w:hyperlink r:id="rId48" w:anchor="L1400-L1475" w:tgtFrame="_blank" w:history="1">
+        <w:r>
+          <w:rPr>
+            <w:rStyle w:val="Hyperlink"/>
+          </w:rPr>
+          <w:t>quality.py:1400-1475</w:t>
+        </w:r>
+      </w:hyperlink>
+      <w:r>
+        <w:t> — </w:t>
+      </w:r>
+      <w:proofErr w:type="spellStart"/>
+      <w:r>
+        <w:t>compute_quality_</w:t>
+      </w:r>
+      <w:proofErr w:type="gramStart"/>
+      <w:r>
+        <w:t>trends</w:t>
+      </w:r>
+      <w:proofErr w:type="spellEnd"/>
+      <w:r>
+        <w:t>(</w:t>
+      </w:r>
+      <w:proofErr w:type="gramEnd"/>
+      <w:r>
+        <w:t>) compares current run against last N runs</w:t>
+      </w:r>
+    </w:p>
+    <w:p>
+      <w:pPr>
+        <w:numPr>
+          <w:ilvl w:val="0"/>
+          <w:numId w:val="13"/>
+        </w:numPr>
+      </w:pPr>
+      <w:r>
+        <w:t>Direction-aware: knows which KPIs improve when they go up vs down</w:t>
+      </w:r>
+    </w:p>
+    <w:p>
+      <w:pPr>
+        <w:numPr>
+          <w:ilvl w:val="0"/>
+          <w:numId w:val="13"/>
+        </w:numPr>
+      </w:pPr>
+      <w:r>
+        <w:t>Regression alerts trigger at 5% for ratio KPIs, 2-point for count KPIs</w:t>
+      </w:r>
+    </w:p>
+    <w:p>
+      <w:pPr>
+        <w:numPr>
+          <w:ilvl w:val="0"/>
+          <w:numId w:val="13"/>
+        </w:numPr>
+      </w:pPr>
+      <w:r>
+        <w:t>New </w:t>
+      </w:r>
+      <w:proofErr w:type="spellStart"/>
+      <w:r>
+        <w:rPr>
+          <w:b/>
+          <w:bCs/>
+        </w:rPr>
+        <w:t>kpi_trends</w:t>
+      </w:r>
+      <w:proofErr w:type="spellEnd"/>
+      <w:r>
+        <w:t> sheet in Excel export showing run-over-run movement</w:t>
+      </w:r>
+    </w:p>
+    <w:p>
+      <w:pPr>
+        <w:rPr>
+          <w:b/>
+          <w:bCs/>
+        </w:rPr>
+      </w:pPr>
+      <w:r>
+        <w:rPr>
+          <w:b/>
+          <w:bCs/>
+        </w:rPr>
+        <w:lastRenderedPageBreak/>
+        <w:t>5. Feedback loop (Phase A)</w:t>
+      </w:r>
+    </w:p>
+    <w:p>
+      <w:pPr>
+        <w:numPr>
+          <w:ilvl w:val="0"/>
+          <w:numId w:val="14"/>
+        </w:numPr>
+      </w:pPr>
+      <w:hyperlink r:id="rId49" w:anchor="L1482-L1575" w:tgtFrame="_blank" w:history="1">
+        <w:r>
+          <w:rPr>
+            <w:rStyle w:val="Hyperlink"/>
+          </w:rPr>
+          <w:t>quality.py:1482-1575</w:t>
+        </w:r>
+      </w:hyperlink>
+      <w:r>
+        <w:t> — </w:t>
+      </w:r>
+      <w:proofErr w:type="spellStart"/>
+      <w:r>
+        <w:t>generate_extraction_</w:t>
+      </w:r>
+      <w:proofErr w:type="gramStart"/>
+      <w:r>
+        <w:t>feedback</w:t>
+      </w:r>
+      <w:proofErr w:type="spellEnd"/>
+      <w:r>
+        <w:t>(</w:t>
+      </w:r>
+      <w:proofErr w:type="gramEnd"/>
+      <w:r>
+        <w:t>) aggregates chronic issues (appearing in 50%+ of recent runs)</w:t>
+      </w:r>
+    </w:p>
+    <w:p>
+      <w:pPr>
+        <w:numPr>
+          <w:ilvl w:val="0"/>
+          <w:numId w:val="14"/>
+        </w:numPr>
+      </w:pPr>
+      <w:r>
+        <w:t>Maps 12 finding types to actionable prompt/config suggestions (template-driven, no LLM)</w:t>
+      </w:r>
+    </w:p>
+    <w:p>
+      <w:pPr>
+        <w:numPr>
+          <w:ilvl w:val="0"/>
+          <w:numId w:val="14"/>
+        </w:numPr>
+      </w:pPr>
+      <w:r>
+        <w:t>CLI output now shows chronic issues and suggestions after each run</w:t>
+      </w:r>
+    </w:p>
+    <w:p>
+      <w:pPr>
+        <w:rPr>
+          <w:b/>
+          <w:bCs/>
+        </w:rPr>
+      </w:pPr>
+      <w:r>
+        <w:rPr>
+          <w:b/>
+          <w:bCs/>
+        </w:rPr>
+        <w:t>6. Updated CLI output</w:t>
+      </w:r>
+    </w:p>
+    <w:p>
+      <w:pPr>
+        <w:numPr>
+          <w:ilvl w:val="0"/>
+          <w:numId w:val="15"/>
+        </w:numPr>
+      </w:pPr>
+      <w:hyperlink r:id="rId50" w:anchor="L46-L87" w:tgtFrame="_blank" w:history="1">
+        <w:r>
+          <w:rPr>
+            <w:rStyle w:val="Hyperlink"/>
+          </w:rPr>
+          <w:t>run_quality.py:46-87</w:t>
+        </w:r>
+      </w:hyperlink>
+      <w:r>
+        <w:t> — prints trend deltas, regression alerts, chronic issues, and prompt suggestions</w:t>
+      </w:r>
+    </w:p>
+    <w:p>
+      <w:r>
+        <w:rPr>
+          <w:b/>
+          <w:bCs/>
+        </w:rPr>
+        <w:t xml:space="preserve">All 97 existing tests </w:t>
+      </w:r>
+      <w:proofErr w:type="gramStart"/>
+      <w:r>
+        <w:rPr>
+          <w:b/>
+          <w:bCs/>
+        </w:rPr>
+        <w:t>pass</w:t>
+      </w:r>
+      <w:proofErr w:type="gramEnd"/>
+      <w:r>
+        <w:rPr>
+          <w:b/>
+          <w:bCs/>
+        </w:rPr>
+        <w:t>.</w:t>
+      </w:r>
+    </w:p>
+    <w:p/>
+    <w:p>
+      <w:pPr>
+        <w:pStyle w:val="Heading1"/>
+      </w:pPr>
+      <w:r>
+        <w:t>Index</w:t>
+      </w:r>
+    </w:p>
+    <w:p>
+      <w:pPr>
+        <w:rPr>
+          <w:b/>
+          <w:bCs/>
+        </w:rPr>
+      </w:pPr>
+      <w:r>
+        <w:rPr>
+          <w:b/>
+          <w:bCs/>
+        </w:rPr>
+        <w:t>grounded: the evidence-support status of a QC finding.</w:t>
+      </w:r>
+    </w:p>
+    <w:p>
+      <w:pPr>
+        <w:rPr>
+          <w:b/>
+          <w:bCs/>
+        </w:rPr>
+      </w:pPr>
+      <w:r>
+        <w:rPr>
+          <w:b/>
+          <w:bCs/>
+        </w:rPr>
+        <w:t>Use this definition in the index/glossary:</w:t>
+      </w:r>
+    </w:p>
+    <w:p>
+      <w:pPr>
+        <w:numPr>
+          <w:ilvl w:val="0"/>
+          <w:numId w:val="9"/>
+        </w:numPr>
+        <w:rPr>
+          <w:b/>
+          <w:bCs/>
+        </w:rPr>
+      </w:pPr>
+      <w:r>
+        <w:rPr>
+          <w:b/>
+          <w:bCs/>
+        </w:rPr>
+        <w:t>Yes: directly verifiable from source evidence (record fields/PDF text or valid REC mapping).</w:t>
+      </w:r>
+    </w:p>
+    <w:p>
+      <w:pPr>
+        <w:numPr>
+          <w:ilvl w:val="0"/>
+          <w:numId w:val="9"/>
+        </w:numPr>
+        <w:rPr>
+          <w:b/>
+          <w:bCs/>
+        </w:rPr>
+      </w:pPr>
+      <w:r>
+        <w:rPr>
+          <w:b/>
+          <w:bCs/>
+        </w:rPr>
+        <w:t>Partial: some support, but full verification was not possible (for example missing/unreadable PDF).</w:t>
+      </w:r>
+    </w:p>
+    <w:p>
+      <w:pPr>
+        <w:numPr>
+          <w:ilvl w:val="0"/>
+          <w:numId w:val="9"/>
+        </w:numPr>
+        <w:rPr>
+          <w:b/>
+          <w:bCs/>
+        </w:rPr>
+      </w:pPr>
+      <w:r>
+        <w:rPr>
+          <w:b/>
+          <w:bCs/>
+        </w:rPr>
+        <w:t>No: not verifiable from available source evidence (unsupported/ungrounded).</w:t>
+      </w:r>
+    </w:p>
+    <w:p>
+      <w:pPr>
+        <w:rPr>
+          <w:b/>
+          <w:bCs/>
+        </w:rPr>
+      </w:pPr>
+    </w:p>
+    <w:p/>
+    <w:p/>
+    <w:p/>
+    <w:p/>
     <w:p/>
     <w:p/>
     <w:sectPr>
@@ -3046,6 +4154,56 @@
 </w:document>
 </file>
 
+<file path=word/endnotes.xml><?xml version="1.0" encoding="utf-8"?>
+<w:endnotes xmlns:wpc="http://schemas.microsoft.com/office/word/2010/wordprocessingCanvas" xmlns:cx="http://schemas.microsoft.com/office/drawing/2014/chartex" xmlns:cx1="http://schemas.microsoft.com/office/drawing/2015/9/8/chartex" xmlns:cx2="http://schemas.microsoft.com/office/drawing/2015/10/21/chartex" xmlns:cx3="http://schemas.microsoft.com/office/drawing/2016/5/9/chartex" xmlns:cx4="http://schemas.microsoft.com/office/drawing/2016/5/10/chartex" xmlns:cx5="http://schemas.microsoft.com/office/drawing/2016/5/11/chartex" xmlns:cx6="http://schemas.microsoft.com/office/drawing/2016/5/12/chartex" xmlns:cx7="http://schemas.microsoft.com/office/drawing/2016/5/13/chartex" xmlns:cx8="http://schemas.microsoft.com/office/drawing/2016/5/14/chartex" xmlns:mc="http://schemas.openxmlformats.org/markup-compatibility/2006" xmlns:aink="http://schemas.microsoft.com/office/drawing/2016/ink" xmlns:am3d="http://schemas.microsoft.com/office/drawing/2017/model3d" xmlns:o="urn:schemas-microsoft-com:office:office" xmlns:oel="http://schemas.microsoft.com/office/2019/extlst" xmlns:r="http://schemas.openxmlformats.org/officeDocument/2006/relationships" xmlns:m="http://schemas.openxmlformats.org/officeDocument/2006/math" xmlns:v="urn:schemas-microsoft-com:vml" xmlns:wp14="http://schemas.microsoft.com/office/word/2010/wordprocessingDrawing" xmlns:wp="http://schemas.openxmlformats.org/drawingml/2006/wordprocessingDrawing" xmlns:w10="urn:schemas-microsoft-com:office:word" xmlns:w="http://schemas.openxmlformats.org/wordprocessingml/2006/main" xmlns:w14="http://schemas.microsoft.com/office/word/2010/wordml" xmlns:w15="http://schemas.microsoft.com/office/word/2012/wordml" xmlns:w16cex="http://schemas.microsoft.com/office/word/2018/wordml/cex" xmlns:w16cid="http://schemas.microsoft.com/office/word/2016/wordml/cid" xmlns:w16="http://schemas.microsoft.com/office/word/2018/wordml" xmlns:w16du="http://schemas.microsoft.com/office/word/2023/wordml/word16du" xmlns:w16sdtdh="http://schemas.microsoft.com/office/word/2020/wordml/sdtdatahash" xmlns:w16sdtfl="http://schemas.microsoft.com/office/word/2024/wordml/sdtformatlock" xmlns:w16se="http://schemas.microsoft.com/office/word/2015/wordml/symex" xmlns:wpg="http://schemas.microsoft.com/office/word/2010/wordprocessingGroup" xmlns:wpi="http://schemas.microsoft.com/office/word/2010/wordprocessingInk" xmlns:wne="http://schemas.microsoft.com/office/word/2006/wordml" xmlns:wps="http://schemas.microsoft.com/office/word/2010/wordprocessingShape" mc:Ignorable="w14 w15 w16se w16cid w16 w16cex w16sdtdh w16sdtfl w16du wp14">
+  <w:endnote w:type="separator" w:id="-1">
+    <w:p>
+      <w:pPr>
+        <w:spacing w:after="0" w:line="240" w:lineRule="auto"/>
+      </w:pPr>
+      <w:r>
+        <w:separator/>
+      </w:r>
+    </w:p>
+  </w:endnote>
+  <w:endnote w:type="continuationSeparator" w:id="0">
+    <w:p>
+      <w:pPr>
+        <w:spacing w:after="0" w:line="240" w:lineRule="auto"/>
+      </w:pPr>
+      <w:r>
+        <w:continuationSeparator/>
+      </w:r>
+    </w:p>
+  </w:endnote>
+</w:endnotes>
+</file>
+
+<file path=word/footnotes.xml><?xml version="1.0" encoding="utf-8"?>
+<w:footnotes xmlns:wpc="http://schemas.microsoft.com/office/word/2010/wordprocessingCanvas" xmlns:cx="http://schemas.microsoft.com/office/drawing/2014/chartex" xmlns:cx1="http://schemas.microsoft.com/office/drawing/2015/9/8/chartex" xmlns:cx2="http://schemas.microsoft.com/office/drawing/2015/10/21/chartex" xmlns:cx3="http://schemas.microsoft.com/office/drawing/2016/5/9/chartex" xmlns:cx4="http://schemas.microsoft.com/office/drawing/2016/5/10/chartex" xmlns:cx5="http://schemas.microsoft.com/office/drawing/2016/5/11/chartex" xmlns:cx6="http://schemas.microsoft.com/office/drawing/2016/5/12/chartex" xmlns:cx7="http://schemas.microsoft.com/office/drawing/2016/5/13/chartex" xmlns:cx8="http://schemas.microsoft.com/office/drawing/2016/5/14/chartex" xmlns:mc="http://schemas.openxmlformats.org/markup-compatibility/2006" xmlns:aink="http://schemas.microsoft.com/office/drawing/2016/ink" xmlns:am3d="http://schemas.microsoft.com/office/drawing/2017/model3d" xmlns:o="urn:schemas-microsoft-com:office:office" xmlns:oel="http://schemas.microsoft.com/office/2019/extlst" xmlns:r="http://schemas.openxmlformats.org/officeDocument/2006/relationships" xmlns:m="http://schemas.openxmlformats.org/officeDocument/2006/math" xmlns:v="urn:schemas-microsoft-com:vml" xmlns:wp14="http://schemas.microsoft.com/office/word/2010/wordprocessingDrawing" xmlns:wp="http://schemas.openxmlformats.org/drawingml/2006/wordprocessingDrawing" xmlns:w10="urn:schemas-microsoft-com:office:word" xmlns:w="http://schemas.openxmlformats.org/wordprocessingml/2006/main" xmlns:w14="http://schemas.microsoft.com/office/word/2010/wordml" xmlns:w15="http://schemas.microsoft.com/office/word/2012/wordml" xmlns:w16cex="http://schemas.microsoft.com/office/word/2018/wordml/cex" xmlns:w16cid="http://schemas.microsoft.com/office/word/2016/wordml/cid" xmlns:w16="http://schemas.microsoft.com/office/word/2018/wordml" xmlns:w16du="http://schemas.microsoft.com/office/word/2023/wordml/word16du" xmlns:w16sdtdh="http://schemas.microsoft.com/office/word/2020/wordml/sdtdatahash" xmlns:w16sdtfl="http://schemas.microsoft.com/office/word/2024/wordml/sdtformatlock" xmlns:w16se="http://schemas.microsoft.com/office/word/2015/wordml/symex" xmlns:wpg="http://schemas.microsoft.com/office/word/2010/wordprocessingGroup" xmlns:wpi="http://schemas.microsoft.com/office/word/2010/wordprocessingInk" xmlns:wne="http://schemas.microsoft.com/office/word/2006/wordml" xmlns:wps="http://schemas.microsoft.com/office/word/2010/wordprocessingShape" mc:Ignorable="w14 w15 w16se w16cid w16 w16cex w16sdtdh w16sdtfl w16du wp14">
+  <w:footnote w:type="separator" w:id="-1">
+    <w:p>
+      <w:pPr>
+        <w:spacing w:after="0" w:line="240" w:lineRule="auto"/>
+      </w:pPr>
+      <w:r>
+        <w:separator/>
+      </w:r>
+    </w:p>
+  </w:footnote>
+  <w:footnote w:type="continuationSeparator" w:id="0">
+    <w:p>
+      <w:pPr>
+        <w:spacing w:after="0" w:line="240" w:lineRule="auto"/>
+      </w:pPr>
+      <w:r>
+        <w:continuationSeparator/>
+      </w:r>
+    </w:p>
+  </w:footnote>
+</w:footnotes>
+</file>
+
 <file path=word/numbering.xml><?xml version="1.0" encoding="utf-8"?>
 <w:numbering xmlns:wpc="http://schemas.microsoft.com/office/word/2010/wordprocessingCanvas" xmlns:cx="http://schemas.microsoft.com/office/drawing/2014/chartex" xmlns:cx1="http://schemas.microsoft.com/office/drawing/2015/9/8/chartex" xmlns:cx2="http://schemas.microsoft.com/office/drawing/2015/10/21/chartex" xmlns:cx3="http://schemas.microsoft.com/office/drawing/2016/5/9/chartex" xmlns:cx4="http://schemas.microsoft.com/office/drawing/2016/5/10/chartex" xmlns:cx5="http://schemas.microsoft.com/office/drawing/2016/5/11/chartex" xmlns:cx6="http://schemas.microsoft.com/office/drawing/2016/5/12/chartex" xmlns:cx7="http://schemas.microsoft.com/office/drawing/2016/5/13/chartex" xmlns:cx8="http://schemas.microsoft.com/office/drawing/2016/5/14/chartex" xmlns:mc="http://schemas.openxmlformats.org/markup-compatibility/2006" xmlns:aink="http://schemas.microsoft.com/office/drawing/2016/ink" xmlns:am3d="http://schemas.microsoft.com/office/drawing/2017/model3d" xmlns:o="urn:schemas-microsoft-com:office:office" xmlns:oel="http://schemas.microsoft.com/office/2019/extlst" xmlns:r="http://schemas.openxmlformats.org/officeDocument/2006/relationships" xmlns:m="http://schemas.openxmlformats.org/officeDocument/2006/math" xmlns:v="urn:schemas-microsoft-com:vml" xmlns:wp14="http://schemas.microsoft.com/office/word/2010/wordprocessingDrawing" xmlns:wp="http://schemas.openxmlformats.org/drawingml/2006/wordprocessingDrawing" xmlns:w10="urn:schemas-microsoft-com:office:word" xmlns:w="http://schemas.openxmlformats.org/wordprocessingml/2006/main" xmlns:w14="http://schemas.microsoft.com/office/word/2010/wordml" xmlns:w15="http://schemas.microsoft.com/office/word/2012/wordml" xmlns:w16cex="http://schemas.microsoft.com/office/word/2018/wordml/cex" xmlns:w16cid="http://schemas.microsoft.com/office/word/2016/wordml/cid" xmlns:w16="http://schemas.microsoft.com/office/word/2018/wordml" xmlns:w16du="http://schemas.microsoft.com/office/word/2023/wordml/word16du" xmlns:w16sdtdh="http://schemas.microsoft.com/office/word/2020/wordml/sdtdatahash" xmlns:w16sdtfl="http://schemas.microsoft.com/office/word/2024/wordml/sdtformatlock" xmlns:w16se="http://schemas.microsoft.com/office/word/2015/wordml/symex" xmlns:wpg="http://schemas.microsoft.com/office/word/2010/wordprocessingGroup" xmlns:wpi="http://schemas.microsoft.com/office/word/2010/wordprocessingInk" xmlns:wne="http://schemas.microsoft.com/office/word/2006/wordml" xmlns:wps="http://schemas.microsoft.com/office/word/2010/wordprocessingShape" mc:Ignorable="w14 w15 w16se w16cid w16 w16cex w16sdtdh w16sdtfl w16du wp14">
   <w:abstractNum w:abstractNumId="0" w15:restartNumberingAfterBreak="0">
@@ -3315,6 +4473,304 @@
     </w:lvl>
   </w:abstractNum>
   <w:abstractNum w:abstractNumId="2" w15:restartNumberingAfterBreak="0">
+    <w:nsid w:val="383804C7"/>
+    <w:multiLevelType w:val="multilevel"/>
+    <w:tmpl w:val="CC044E78"/>
+    <w:lvl w:ilvl="0">
+      <w:start w:val="1"/>
+      <w:numFmt w:val="bullet"/>
+      <w:lvlText w:val=""/>
+      <w:lvlJc w:val="left"/>
+      <w:pPr>
+        <w:tabs>
+          <w:tab w:val="num" w:pos="720"/>
+        </w:tabs>
+        <w:ind w:left="720" w:hanging="360"/>
+      </w:pPr>
+      <w:rPr>
+        <w:rFonts w:ascii="Symbol" w:hAnsi="Symbol" w:hint="default"/>
+        <w:sz w:val="20"/>
+      </w:rPr>
+    </w:lvl>
+    <w:lvl w:ilvl="1" w:tentative="1">
+      <w:start w:val="1"/>
+      <w:numFmt w:val="bullet"/>
+      <w:lvlText w:val=""/>
+      <w:lvlJc w:val="left"/>
+      <w:pPr>
+        <w:tabs>
+          <w:tab w:val="num" w:pos="1440"/>
+        </w:tabs>
+        <w:ind w:left="1440" w:hanging="360"/>
+      </w:pPr>
+      <w:rPr>
+        <w:rFonts w:ascii="Symbol" w:hAnsi="Symbol" w:hint="default"/>
+        <w:sz w:val="20"/>
+      </w:rPr>
+    </w:lvl>
+    <w:lvl w:ilvl="2" w:tentative="1">
+      <w:start w:val="1"/>
+      <w:numFmt w:val="bullet"/>
+      <w:lvlText w:val=""/>
+      <w:lvlJc w:val="left"/>
+      <w:pPr>
+        <w:tabs>
+          <w:tab w:val="num" w:pos="2160"/>
+        </w:tabs>
+        <w:ind w:left="2160" w:hanging="360"/>
+      </w:pPr>
+      <w:rPr>
+        <w:rFonts w:ascii="Symbol" w:hAnsi="Symbol" w:hint="default"/>
+        <w:sz w:val="20"/>
+      </w:rPr>
+    </w:lvl>
+    <w:lvl w:ilvl="3" w:tentative="1">
+      <w:start w:val="1"/>
+      <w:numFmt w:val="bullet"/>
+      <w:lvlText w:val=""/>
+      <w:lvlJc w:val="left"/>
+      <w:pPr>
+        <w:tabs>
+          <w:tab w:val="num" w:pos="2880"/>
+        </w:tabs>
+        <w:ind w:left="2880" w:hanging="360"/>
+      </w:pPr>
+      <w:rPr>
+        <w:rFonts w:ascii="Symbol" w:hAnsi="Symbol" w:hint="default"/>
+        <w:sz w:val="20"/>
+      </w:rPr>
+    </w:lvl>
+    <w:lvl w:ilvl="4" w:tentative="1">
+      <w:start w:val="1"/>
+      <w:numFmt w:val="bullet"/>
+      <w:lvlText w:val=""/>
+      <w:lvlJc w:val="left"/>
+      <w:pPr>
+        <w:tabs>
+          <w:tab w:val="num" w:pos="3600"/>
+        </w:tabs>
+        <w:ind w:left="3600" w:hanging="360"/>
+      </w:pPr>
+      <w:rPr>
+        <w:rFonts w:ascii="Symbol" w:hAnsi="Symbol" w:hint="default"/>
+        <w:sz w:val="20"/>
+      </w:rPr>
+    </w:lvl>
+    <w:lvl w:ilvl="5" w:tentative="1">
+      <w:start w:val="1"/>
+      <w:numFmt w:val="bullet"/>
+      <w:lvlText w:val=""/>
+      <w:lvlJc w:val="left"/>
+      <w:pPr>
+        <w:tabs>
+          <w:tab w:val="num" w:pos="4320"/>
+        </w:tabs>
+        <w:ind w:left="4320" w:hanging="360"/>
+      </w:pPr>
+      <w:rPr>
+        <w:rFonts w:ascii="Symbol" w:hAnsi="Symbol" w:hint="default"/>
+        <w:sz w:val="20"/>
+      </w:rPr>
+    </w:lvl>
+    <w:lvl w:ilvl="6" w:tentative="1">
+      <w:start w:val="1"/>
+      <w:numFmt w:val="bullet"/>
+      <w:lvlText w:val=""/>
+      <w:lvlJc w:val="left"/>
+      <w:pPr>
+        <w:tabs>
+          <w:tab w:val="num" w:pos="5040"/>
+        </w:tabs>
+        <w:ind w:left="5040" w:hanging="360"/>
+      </w:pPr>
+      <w:rPr>
+        <w:rFonts w:ascii="Symbol" w:hAnsi="Symbol" w:hint="default"/>
+        <w:sz w:val="20"/>
+      </w:rPr>
+    </w:lvl>
+    <w:lvl w:ilvl="7" w:tentative="1">
+      <w:start w:val="1"/>
+      <w:numFmt w:val="bullet"/>
+      <w:lvlText w:val=""/>
+      <w:lvlJc w:val="left"/>
+      <w:pPr>
+        <w:tabs>
+          <w:tab w:val="num" w:pos="5760"/>
+        </w:tabs>
+        <w:ind w:left="5760" w:hanging="360"/>
+      </w:pPr>
+      <w:rPr>
+        <w:rFonts w:ascii="Symbol" w:hAnsi="Symbol" w:hint="default"/>
+        <w:sz w:val="20"/>
+      </w:rPr>
+    </w:lvl>
+    <w:lvl w:ilvl="8" w:tentative="1">
+      <w:start w:val="1"/>
+      <w:numFmt w:val="bullet"/>
+      <w:lvlText w:val=""/>
+      <w:lvlJc w:val="left"/>
+      <w:pPr>
+        <w:tabs>
+          <w:tab w:val="num" w:pos="6480"/>
+        </w:tabs>
+        <w:ind w:left="6480" w:hanging="360"/>
+      </w:pPr>
+      <w:rPr>
+        <w:rFonts w:ascii="Symbol" w:hAnsi="Symbol" w:hint="default"/>
+        <w:sz w:val="20"/>
+      </w:rPr>
+    </w:lvl>
+  </w:abstractNum>
+  <w:abstractNum w:abstractNumId="3" w15:restartNumberingAfterBreak="0">
+    <w:nsid w:val="3A336BCB"/>
+    <w:multiLevelType w:val="multilevel"/>
+    <w:tmpl w:val="3DAA0A20"/>
+    <w:lvl w:ilvl="0">
+      <w:start w:val="1"/>
+      <w:numFmt w:val="bullet"/>
+      <w:lvlText w:val=""/>
+      <w:lvlJc w:val="left"/>
+      <w:pPr>
+        <w:tabs>
+          <w:tab w:val="num" w:pos="720"/>
+        </w:tabs>
+        <w:ind w:left="720" w:hanging="360"/>
+      </w:pPr>
+      <w:rPr>
+        <w:rFonts w:ascii="Symbol" w:hAnsi="Symbol" w:hint="default"/>
+        <w:sz w:val="20"/>
+      </w:rPr>
+    </w:lvl>
+    <w:lvl w:ilvl="1" w:tentative="1">
+      <w:start w:val="1"/>
+      <w:numFmt w:val="bullet"/>
+      <w:lvlText w:val="o"/>
+      <w:lvlJc w:val="left"/>
+      <w:pPr>
+        <w:tabs>
+          <w:tab w:val="num" w:pos="1440"/>
+        </w:tabs>
+        <w:ind w:left="1440" w:hanging="360"/>
+      </w:pPr>
+      <w:rPr>
+        <w:rFonts w:ascii="Courier New" w:hAnsi="Courier New" w:hint="default"/>
+        <w:sz w:val="20"/>
+      </w:rPr>
+    </w:lvl>
+    <w:lvl w:ilvl="2" w:tentative="1">
+      <w:start w:val="1"/>
+      <w:numFmt w:val="bullet"/>
+      <w:lvlText w:val=""/>
+      <w:lvlJc w:val="left"/>
+      <w:pPr>
+        <w:tabs>
+          <w:tab w:val="num" w:pos="2160"/>
+        </w:tabs>
+        <w:ind w:left="2160" w:hanging="360"/>
+      </w:pPr>
+      <w:rPr>
+        <w:rFonts w:ascii="Wingdings" w:hAnsi="Wingdings" w:hint="default"/>
+        <w:sz w:val="20"/>
+      </w:rPr>
+    </w:lvl>
+    <w:lvl w:ilvl="3" w:tentative="1">
+      <w:start w:val="1"/>
+      <w:numFmt w:val="bullet"/>
+      <w:lvlText w:val=""/>
+      <w:lvlJc w:val="left"/>
+      <w:pPr>
+        <w:tabs>
+          <w:tab w:val="num" w:pos="2880"/>
+        </w:tabs>
+        <w:ind w:left="2880" w:hanging="360"/>
+      </w:pPr>
+      <w:rPr>
+        <w:rFonts w:ascii="Wingdings" w:hAnsi="Wingdings" w:hint="default"/>
+        <w:sz w:val="20"/>
+      </w:rPr>
+    </w:lvl>
+    <w:lvl w:ilvl="4" w:tentative="1">
+      <w:start w:val="1"/>
+      <w:numFmt w:val="bullet"/>
+      <w:lvlText w:val=""/>
+      <w:lvlJc w:val="left"/>
+      <w:pPr>
+        <w:tabs>
+          <w:tab w:val="num" w:pos="3600"/>
+        </w:tabs>
+        <w:ind w:left="3600" w:hanging="360"/>
+      </w:pPr>
+      <w:rPr>
+        <w:rFonts w:ascii="Wingdings" w:hAnsi="Wingdings" w:hint="default"/>
+        <w:sz w:val="20"/>
+      </w:rPr>
+    </w:lvl>
+    <w:lvl w:ilvl="5" w:tentative="1">
+      <w:start w:val="1"/>
+      <w:numFmt w:val="bullet"/>
+      <w:lvlText w:val=""/>
+      <w:lvlJc w:val="left"/>
+      <w:pPr>
+        <w:tabs>
+          <w:tab w:val="num" w:pos="4320"/>
+        </w:tabs>
+        <w:ind w:left="4320" w:hanging="360"/>
+      </w:pPr>
+      <w:rPr>
+        <w:rFonts w:ascii="Wingdings" w:hAnsi="Wingdings" w:hint="default"/>
+        <w:sz w:val="20"/>
+      </w:rPr>
+    </w:lvl>
+    <w:lvl w:ilvl="6" w:tentative="1">
+      <w:start w:val="1"/>
+      <w:numFmt w:val="bullet"/>
+      <w:lvlText w:val=""/>
+      <w:lvlJc w:val="left"/>
+      <w:pPr>
+        <w:tabs>
+          <w:tab w:val="num" w:pos="5040"/>
+        </w:tabs>
+        <w:ind w:left="5040" w:hanging="360"/>
+      </w:pPr>
+      <w:rPr>
+        <w:rFonts w:ascii="Wingdings" w:hAnsi="Wingdings" w:hint="default"/>
+        <w:sz w:val="20"/>
+      </w:rPr>
+    </w:lvl>
+    <w:lvl w:ilvl="7" w:tentative="1">
+      <w:start w:val="1"/>
+      <w:numFmt w:val="bullet"/>
+      <w:lvlText w:val=""/>
+      <w:lvlJc w:val="left"/>
+      <w:pPr>
+        <w:tabs>
+          <w:tab w:val="num" w:pos="5760"/>
+        </w:tabs>
+        <w:ind w:left="5760" w:hanging="360"/>
+      </w:pPr>
+      <w:rPr>
+        <w:rFonts w:ascii="Wingdings" w:hAnsi="Wingdings" w:hint="default"/>
+        <w:sz w:val="20"/>
+      </w:rPr>
+    </w:lvl>
+    <w:lvl w:ilvl="8" w:tentative="1">
+      <w:start w:val="1"/>
+      <w:numFmt w:val="bullet"/>
+      <w:lvlText w:val=""/>
+      <w:lvlJc w:val="left"/>
+      <w:pPr>
+        <w:tabs>
+          <w:tab w:val="num" w:pos="6480"/>
+        </w:tabs>
+        <w:ind w:left="6480" w:hanging="360"/>
+      </w:pPr>
+      <w:rPr>
+        <w:rFonts w:ascii="Wingdings" w:hAnsi="Wingdings" w:hint="default"/>
+        <w:sz w:val="20"/>
+      </w:rPr>
+    </w:lvl>
+  </w:abstractNum>
+  <w:abstractNum w:abstractNumId="4" w15:restartNumberingAfterBreak="0">
     <w:nsid w:val="44135D1A"/>
     <w:multiLevelType w:val="multilevel"/>
     <w:tmpl w:val="E6F4D7AC"/>
@@ -3463,7 +4919,156 @@
       </w:rPr>
     </w:lvl>
   </w:abstractNum>
-  <w:abstractNum w:abstractNumId="3" w15:restartNumberingAfterBreak="0">
+  <w:abstractNum w:abstractNumId="5" w15:restartNumberingAfterBreak="0">
+    <w:nsid w:val="44B76597"/>
+    <w:multiLevelType w:val="multilevel"/>
+    <w:tmpl w:val="4D4CCA34"/>
+    <w:lvl w:ilvl="0">
+      <w:start w:val="1"/>
+      <w:numFmt w:val="bullet"/>
+      <w:lvlText w:val=""/>
+      <w:lvlJc w:val="left"/>
+      <w:pPr>
+        <w:tabs>
+          <w:tab w:val="num" w:pos="720"/>
+        </w:tabs>
+        <w:ind w:left="720" w:hanging="360"/>
+      </w:pPr>
+      <w:rPr>
+        <w:rFonts w:ascii="Symbol" w:hAnsi="Symbol" w:hint="default"/>
+        <w:sz w:val="20"/>
+      </w:rPr>
+    </w:lvl>
+    <w:lvl w:ilvl="1" w:tentative="1">
+      <w:start w:val="1"/>
+      <w:numFmt w:val="bullet"/>
+      <w:lvlText w:val="o"/>
+      <w:lvlJc w:val="left"/>
+      <w:pPr>
+        <w:tabs>
+          <w:tab w:val="num" w:pos="1440"/>
+        </w:tabs>
+        <w:ind w:left="1440" w:hanging="360"/>
+      </w:pPr>
+      <w:rPr>
+        <w:rFonts w:ascii="Courier New" w:hAnsi="Courier New" w:hint="default"/>
+        <w:sz w:val="20"/>
+      </w:rPr>
+    </w:lvl>
+    <w:lvl w:ilvl="2" w:tentative="1">
+      <w:start w:val="1"/>
+      <w:numFmt w:val="bullet"/>
+      <w:lvlText w:val=""/>
+      <w:lvlJc w:val="left"/>
+      <w:pPr>
+        <w:tabs>
+          <w:tab w:val="num" w:pos="2160"/>
+        </w:tabs>
+        <w:ind w:left="2160" w:hanging="360"/>
+      </w:pPr>
+      <w:rPr>
+        <w:rFonts w:ascii="Wingdings" w:hAnsi="Wingdings" w:hint="default"/>
+        <w:sz w:val="20"/>
+      </w:rPr>
+    </w:lvl>
+    <w:lvl w:ilvl="3" w:tentative="1">
+      <w:start w:val="1"/>
+      <w:numFmt w:val="bullet"/>
+      <w:lvlText w:val=""/>
+      <w:lvlJc w:val="left"/>
+      <w:pPr>
+        <w:tabs>
+          <w:tab w:val="num" w:pos="2880"/>
+        </w:tabs>
+        <w:ind w:left="2880" w:hanging="360"/>
+      </w:pPr>
+      <w:rPr>
+        <w:rFonts w:ascii="Wingdings" w:hAnsi="Wingdings" w:hint="default"/>
+        <w:sz w:val="20"/>
+      </w:rPr>
+    </w:lvl>
+    <w:lvl w:ilvl="4" w:tentative="1">
+      <w:start w:val="1"/>
+      <w:numFmt w:val="bullet"/>
+      <w:lvlText w:val=""/>
+      <w:lvlJc w:val="left"/>
+      <w:pPr>
+        <w:tabs>
+          <w:tab w:val="num" w:pos="3600"/>
+        </w:tabs>
+        <w:ind w:left="3600" w:hanging="360"/>
+      </w:pPr>
+      <w:rPr>
+        <w:rFonts w:ascii="Wingdings" w:hAnsi="Wingdings" w:hint="default"/>
+        <w:sz w:val="20"/>
+      </w:rPr>
+    </w:lvl>
+    <w:lvl w:ilvl="5" w:tentative="1">
+      <w:start w:val="1"/>
+      <w:numFmt w:val="bullet"/>
+      <w:lvlText w:val=""/>
+      <w:lvlJc w:val="left"/>
+      <w:pPr>
+        <w:tabs>
+          <w:tab w:val="num" w:pos="4320"/>
+        </w:tabs>
+        <w:ind w:left="4320" w:hanging="360"/>
+      </w:pPr>
+      <w:rPr>
+        <w:rFonts w:ascii="Wingdings" w:hAnsi="Wingdings" w:hint="default"/>
+        <w:sz w:val="20"/>
+      </w:rPr>
+    </w:lvl>
+    <w:lvl w:ilvl="6" w:tentative="1">
+      <w:start w:val="1"/>
+      <w:numFmt w:val="bullet"/>
+      <w:lvlText w:val=""/>
+      <w:lvlJc w:val="left"/>
+      <w:pPr>
+        <w:tabs>
+          <w:tab w:val="num" w:pos="5040"/>
+        </w:tabs>
+        <w:ind w:left="5040" w:hanging="360"/>
+      </w:pPr>
+      <w:rPr>
+        <w:rFonts w:ascii="Wingdings" w:hAnsi="Wingdings" w:hint="default"/>
+        <w:sz w:val="20"/>
+      </w:rPr>
+    </w:lvl>
+    <w:lvl w:ilvl="7" w:tentative="1">
+      <w:start w:val="1"/>
+      <w:numFmt w:val="bullet"/>
+      <w:lvlText w:val=""/>
+      <w:lvlJc w:val="left"/>
+      <w:pPr>
+        <w:tabs>
+          <w:tab w:val="num" w:pos="5760"/>
+        </w:tabs>
+        <w:ind w:left="5760" w:hanging="360"/>
+      </w:pPr>
+      <w:rPr>
+        <w:rFonts w:ascii="Wingdings" w:hAnsi="Wingdings" w:hint="default"/>
+        <w:sz w:val="20"/>
+      </w:rPr>
+    </w:lvl>
+    <w:lvl w:ilvl="8" w:tentative="1">
+      <w:start w:val="1"/>
+      <w:numFmt w:val="bullet"/>
+      <w:lvlText w:val=""/>
+      <w:lvlJc w:val="left"/>
+      <w:pPr>
+        <w:tabs>
+          <w:tab w:val="num" w:pos="6480"/>
+        </w:tabs>
+        <w:ind w:left="6480" w:hanging="360"/>
+      </w:pPr>
+      <w:rPr>
+        <w:rFonts w:ascii="Wingdings" w:hAnsi="Wingdings" w:hint="default"/>
+        <w:sz w:val="20"/>
+      </w:rPr>
+    </w:lvl>
+  </w:abstractNum>
+  <w:abstractNum w:abstractNumId="6" w15:restartNumberingAfterBreak="0">
     <w:nsid w:val="49852FCD"/>
     <w:multiLevelType w:val="multilevel"/>
     <w:tmpl w:val="0172A9AE"/>
@@ -3580,7 +5185,305 @@
       </w:pPr>
     </w:lvl>
   </w:abstractNum>
-  <w:abstractNum w:abstractNumId="4" w15:restartNumberingAfterBreak="0">
+  <w:abstractNum w:abstractNumId="7" w15:restartNumberingAfterBreak="0">
+    <w:nsid w:val="4EE864F6"/>
+    <w:multiLevelType w:val="multilevel"/>
+    <w:tmpl w:val="E6FE2472"/>
+    <w:lvl w:ilvl="0">
+      <w:start w:val="1"/>
+      <w:numFmt w:val="bullet"/>
+      <w:lvlText w:val=""/>
+      <w:lvlJc w:val="left"/>
+      <w:pPr>
+        <w:tabs>
+          <w:tab w:val="num" w:pos="720"/>
+        </w:tabs>
+        <w:ind w:left="720" w:hanging="360"/>
+      </w:pPr>
+      <w:rPr>
+        <w:rFonts w:ascii="Symbol" w:hAnsi="Symbol" w:hint="default"/>
+        <w:sz w:val="20"/>
+      </w:rPr>
+    </w:lvl>
+    <w:lvl w:ilvl="1" w:tentative="1">
+      <w:start w:val="1"/>
+      <w:numFmt w:val="bullet"/>
+      <w:lvlText w:val="o"/>
+      <w:lvlJc w:val="left"/>
+      <w:pPr>
+        <w:tabs>
+          <w:tab w:val="num" w:pos="1440"/>
+        </w:tabs>
+        <w:ind w:left="1440" w:hanging="360"/>
+      </w:pPr>
+      <w:rPr>
+        <w:rFonts w:ascii="Courier New" w:hAnsi="Courier New" w:hint="default"/>
+        <w:sz w:val="20"/>
+      </w:rPr>
+    </w:lvl>
+    <w:lvl w:ilvl="2" w:tentative="1">
+      <w:start w:val="1"/>
+      <w:numFmt w:val="bullet"/>
+      <w:lvlText w:val=""/>
+      <w:lvlJc w:val="left"/>
+      <w:pPr>
+        <w:tabs>
+          <w:tab w:val="num" w:pos="2160"/>
+        </w:tabs>
+        <w:ind w:left="2160" w:hanging="360"/>
+      </w:pPr>
+      <w:rPr>
+        <w:rFonts w:ascii="Wingdings" w:hAnsi="Wingdings" w:hint="default"/>
+        <w:sz w:val="20"/>
+      </w:rPr>
+    </w:lvl>
+    <w:lvl w:ilvl="3" w:tentative="1">
+      <w:start w:val="1"/>
+      <w:numFmt w:val="bullet"/>
+      <w:lvlText w:val=""/>
+      <w:lvlJc w:val="left"/>
+      <w:pPr>
+        <w:tabs>
+          <w:tab w:val="num" w:pos="2880"/>
+        </w:tabs>
+        <w:ind w:left="2880" w:hanging="360"/>
+      </w:pPr>
+      <w:rPr>
+        <w:rFonts w:ascii="Wingdings" w:hAnsi="Wingdings" w:hint="default"/>
+        <w:sz w:val="20"/>
+      </w:rPr>
+    </w:lvl>
+    <w:lvl w:ilvl="4" w:tentative="1">
+      <w:start w:val="1"/>
+      <w:numFmt w:val="bullet"/>
+      <w:lvlText w:val=""/>
+      <w:lvlJc w:val="left"/>
+      <w:pPr>
+        <w:tabs>
+          <w:tab w:val="num" w:pos="3600"/>
+        </w:tabs>
+        <w:ind w:left="3600" w:hanging="360"/>
+      </w:pPr>
+      <w:rPr>
+        <w:rFonts w:ascii="Wingdings" w:hAnsi="Wingdings" w:hint="default"/>
+        <w:sz w:val="20"/>
+      </w:rPr>
+    </w:lvl>
+    <w:lvl w:ilvl="5" w:tentative="1">
+      <w:start w:val="1"/>
+      <w:numFmt w:val="bullet"/>
+      <w:lvlText w:val=""/>
+      <w:lvlJc w:val="left"/>
+      <w:pPr>
+        <w:tabs>
+          <w:tab w:val="num" w:pos="4320"/>
+        </w:tabs>
+        <w:ind w:left="4320" w:hanging="360"/>
+      </w:pPr>
+      <w:rPr>
+        <w:rFonts w:ascii="Wingdings" w:hAnsi="Wingdings" w:hint="default"/>
+        <w:sz w:val="20"/>
+      </w:rPr>
+    </w:lvl>
+    <w:lvl w:ilvl="6" w:tentative="1">
+      <w:start w:val="1"/>
+      <w:numFmt w:val="bullet"/>
+      <w:lvlText w:val=""/>
+      <w:lvlJc w:val="left"/>
+      <w:pPr>
+        <w:tabs>
+          <w:tab w:val="num" w:pos="5040"/>
+        </w:tabs>
+        <w:ind w:left="5040" w:hanging="360"/>
+      </w:pPr>
+      <w:rPr>
+        <w:rFonts w:ascii="Wingdings" w:hAnsi="Wingdings" w:hint="default"/>
+        <w:sz w:val="20"/>
+      </w:rPr>
+    </w:lvl>
+    <w:lvl w:ilvl="7" w:tentative="1">
+      <w:start w:val="1"/>
+      <w:numFmt w:val="bullet"/>
+      <w:lvlText w:val=""/>
+      <w:lvlJc w:val="left"/>
+      <w:pPr>
+        <w:tabs>
+          <w:tab w:val="num" w:pos="5760"/>
+        </w:tabs>
+        <w:ind w:left="5760" w:hanging="360"/>
+      </w:pPr>
+      <w:rPr>
+        <w:rFonts w:ascii="Wingdings" w:hAnsi="Wingdings" w:hint="default"/>
+        <w:sz w:val="20"/>
+      </w:rPr>
+    </w:lvl>
+    <w:lvl w:ilvl="8" w:tentative="1">
+      <w:start w:val="1"/>
+      <w:numFmt w:val="bullet"/>
+      <w:lvlText w:val=""/>
+      <w:lvlJc w:val="left"/>
+      <w:pPr>
+        <w:tabs>
+          <w:tab w:val="num" w:pos="6480"/>
+        </w:tabs>
+        <w:ind w:left="6480" w:hanging="360"/>
+      </w:pPr>
+      <w:rPr>
+        <w:rFonts w:ascii="Wingdings" w:hAnsi="Wingdings" w:hint="default"/>
+        <w:sz w:val="20"/>
+      </w:rPr>
+    </w:lvl>
+  </w:abstractNum>
+  <w:abstractNum w:abstractNumId="8" w15:restartNumberingAfterBreak="0">
+    <w:nsid w:val="552535AF"/>
+    <w:multiLevelType w:val="multilevel"/>
+    <w:tmpl w:val="6992A11E"/>
+    <w:lvl w:ilvl="0">
+      <w:start w:val="1"/>
+      <w:numFmt w:val="bullet"/>
+      <w:lvlText w:val=""/>
+      <w:lvlJc w:val="left"/>
+      <w:pPr>
+        <w:tabs>
+          <w:tab w:val="num" w:pos="720"/>
+        </w:tabs>
+        <w:ind w:left="720" w:hanging="360"/>
+      </w:pPr>
+      <w:rPr>
+        <w:rFonts w:ascii="Symbol" w:hAnsi="Symbol" w:hint="default"/>
+        <w:sz w:val="20"/>
+      </w:rPr>
+    </w:lvl>
+    <w:lvl w:ilvl="1" w:tentative="1">
+      <w:start w:val="1"/>
+      <w:numFmt w:val="bullet"/>
+      <w:lvlText w:val="o"/>
+      <w:lvlJc w:val="left"/>
+      <w:pPr>
+        <w:tabs>
+          <w:tab w:val="num" w:pos="1440"/>
+        </w:tabs>
+        <w:ind w:left="1440" w:hanging="360"/>
+      </w:pPr>
+      <w:rPr>
+        <w:rFonts w:ascii="Courier New" w:hAnsi="Courier New" w:hint="default"/>
+        <w:sz w:val="20"/>
+      </w:rPr>
+    </w:lvl>
+    <w:lvl w:ilvl="2" w:tentative="1">
+      <w:start w:val="1"/>
+      <w:numFmt w:val="bullet"/>
+      <w:lvlText w:val=""/>
+      <w:lvlJc w:val="left"/>
+      <w:pPr>
+        <w:tabs>
+          <w:tab w:val="num" w:pos="2160"/>
+        </w:tabs>
+        <w:ind w:left="2160" w:hanging="360"/>
+      </w:pPr>
+      <w:rPr>
+        <w:rFonts w:ascii="Wingdings" w:hAnsi="Wingdings" w:hint="default"/>
+        <w:sz w:val="20"/>
+      </w:rPr>
+    </w:lvl>
+    <w:lvl w:ilvl="3" w:tentative="1">
+      <w:start w:val="1"/>
+      <w:numFmt w:val="bullet"/>
+      <w:lvlText w:val=""/>
+      <w:lvlJc w:val="left"/>
+      <w:pPr>
+        <w:tabs>
+          <w:tab w:val="num" w:pos="2880"/>
+        </w:tabs>
+        <w:ind w:left="2880" w:hanging="360"/>
+      </w:pPr>
+      <w:rPr>
+        <w:rFonts w:ascii="Wingdings" w:hAnsi="Wingdings" w:hint="default"/>
+        <w:sz w:val="20"/>
+      </w:rPr>
+    </w:lvl>
+    <w:lvl w:ilvl="4" w:tentative="1">
+      <w:start w:val="1"/>
+      <w:numFmt w:val="bullet"/>
+      <w:lvlText w:val=""/>
+      <w:lvlJc w:val="left"/>
+      <w:pPr>
+        <w:tabs>
+          <w:tab w:val="num" w:pos="3600"/>
+        </w:tabs>
+        <w:ind w:left="3600" w:hanging="360"/>
+      </w:pPr>
+      <w:rPr>
+        <w:rFonts w:ascii="Wingdings" w:hAnsi="Wingdings" w:hint="default"/>
+        <w:sz w:val="20"/>
+      </w:rPr>
+    </w:lvl>
+    <w:lvl w:ilvl="5" w:tentative="1">
+      <w:start w:val="1"/>
+      <w:numFmt w:val="bullet"/>
+      <w:lvlText w:val=""/>
+      <w:lvlJc w:val="left"/>
+      <w:pPr>
+        <w:tabs>
+          <w:tab w:val="num" w:pos="4320"/>
+        </w:tabs>
+        <w:ind w:left="4320" w:hanging="360"/>
+      </w:pPr>
+      <w:rPr>
+        <w:rFonts w:ascii="Wingdings" w:hAnsi="Wingdings" w:hint="default"/>
+        <w:sz w:val="20"/>
+      </w:rPr>
+    </w:lvl>
+    <w:lvl w:ilvl="6" w:tentative="1">
+      <w:start w:val="1"/>
+      <w:numFmt w:val="bullet"/>
+      <w:lvlText w:val=""/>
+      <w:lvlJc w:val="left"/>
+      <w:pPr>
+        <w:tabs>
+          <w:tab w:val="num" w:pos="5040"/>
+        </w:tabs>
+        <w:ind w:left="5040" w:hanging="360"/>
+      </w:pPr>
+      <w:rPr>
+        <w:rFonts w:ascii="Wingdings" w:hAnsi="Wingdings" w:hint="default"/>
+        <w:sz w:val="20"/>
+      </w:rPr>
+    </w:lvl>
+    <w:lvl w:ilvl="7" w:tentative="1">
+      <w:start w:val="1"/>
+      <w:numFmt w:val="bullet"/>
+      <w:lvlText w:val=""/>
+      <w:lvlJc w:val="left"/>
+      <w:pPr>
+        <w:tabs>
+          <w:tab w:val="num" w:pos="5760"/>
+        </w:tabs>
+        <w:ind w:left="5760" w:hanging="360"/>
+      </w:pPr>
+      <w:rPr>
+        <w:rFonts w:ascii="Wingdings" w:hAnsi="Wingdings" w:hint="default"/>
+        <w:sz w:val="20"/>
+      </w:rPr>
+    </w:lvl>
+    <w:lvl w:ilvl="8" w:tentative="1">
+      <w:start w:val="1"/>
+      <w:numFmt w:val="bullet"/>
+      <w:lvlText w:val=""/>
+      <w:lvlJc w:val="left"/>
+      <w:pPr>
+        <w:tabs>
+          <w:tab w:val="num" w:pos="6480"/>
+        </w:tabs>
+        <w:ind w:left="6480" w:hanging="360"/>
+      </w:pPr>
+      <w:rPr>
+        <w:rFonts w:ascii="Wingdings" w:hAnsi="Wingdings" w:hint="default"/>
+        <w:sz w:val="20"/>
+      </w:rPr>
+    </w:lvl>
+  </w:abstractNum>
+  <w:abstractNum w:abstractNumId="9" w15:restartNumberingAfterBreak="0">
     <w:nsid w:val="55B712E2"/>
     <w:multiLevelType w:val="multilevel"/>
     <w:tmpl w:val="21FC1356"/>
@@ -3729,7 +5632,7 @@
       </w:rPr>
     </w:lvl>
   </w:abstractNum>
-  <w:abstractNum w:abstractNumId="5" w15:restartNumberingAfterBreak="0">
+  <w:abstractNum w:abstractNumId="10" w15:restartNumberingAfterBreak="0">
     <w:nsid w:val="58894B53"/>
     <w:multiLevelType w:val="multilevel"/>
     <w:tmpl w:val="DFCAD37E"/>
@@ -3878,7 +5781,156 @@
       </w:rPr>
     </w:lvl>
   </w:abstractNum>
-  <w:abstractNum w:abstractNumId="6" w15:restartNumberingAfterBreak="0">
+  <w:abstractNum w:abstractNumId="11" w15:restartNumberingAfterBreak="0">
+    <w:nsid w:val="66EE1525"/>
+    <w:multiLevelType w:val="multilevel"/>
+    <w:tmpl w:val="D520A4D4"/>
+    <w:lvl w:ilvl="0">
+      <w:start w:val="1"/>
+      <w:numFmt w:val="bullet"/>
+      <w:lvlText w:val=""/>
+      <w:lvlJc w:val="left"/>
+      <w:pPr>
+        <w:tabs>
+          <w:tab w:val="num" w:pos="720"/>
+        </w:tabs>
+        <w:ind w:left="720" w:hanging="360"/>
+      </w:pPr>
+      <w:rPr>
+        <w:rFonts w:ascii="Symbol" w:hAnsi="Symbol" w:hint="default"/>
+        <w:sz w:val="20"/>
+      </w:rPr>
+    </w:lvl>
+    <w:lvl w:ilvl="1" w:tentative="1">
+      <w:start w:val="1"/>
+      <w:numFmt w:val="bullet"/>
+      <w:lvlText w:val="o"/>
+      <w:lvlJc w:val="left"/>
+      <w:pPr>
+        <w:tabs>
+          <w:tab w:val="num" w:pos="1440"/>
+        </w:tabs>
+        <w:ind w:left="1440" w:hanging="360"/>
+      </w:pPr>
+      <w:rPr>
+        <w:rFonts w:ascii="Courier New" w:hAnsi="Courier New" w:hint="default"/>
+        <w:sz w:val="20"/>
+      </w:rPr>
+    </w:lvl>
+    <w:lvl w:ilvl="2" w:tentative="1">
+      <w:start w:val="1"/>
+      <w:numFmt w:val="bullet"/>
+      <w:lvlText w:val=""/>
+      <w:lvlJc w:val="left"/>
+      <w:pPr>
+        <w:tabs>
+          <w:tab w:val="num" w:pos="2160"/>
+        </w:tabs>
+        <w:ind w:left="2160" w:hanging="360"/>
+      </w:pPr>
+      <w:rPr>
+        <w:rFonts w:ascii="Wingdings" w:hAnsi="Wingdings" w:hint="default"/>
+        <w:sz w:val="20"/>
+      </w:rPr>
+    </w:lvl>
+    <w:lvl w:ilvl="3" w:tentative="1">
+      <w:start w:val="1"/>
+      <w:numFmt w:val="bullet"/>
+      <w:lvlText w:val=""/>
+      <w:lvlJc w:val="left"/>
+      <w:pPr>
+        <w:tabs>
+          <w:tab w:val="num" w:pos="2880"/>
+        </w:tabs>
+        <w:ind w:left="2880" w:hanging="360"/>
+      </w:pPr>
+      <w:rPr>
+        <w:rFonts w:ascii="Wingdings" w:hAnsi="Wingdings" w:hint="default"/>
+        <w:sz w:val="20"/>
+      </w:rPr>
+    </w:lvl>
+    <w:lvl w:ilvl="4" w:tentative="1">
+      <w:start w:val="1"/>
+      <w:numFmt w:val="bullet"/>
+      <w:lvlText w:val=""/>
+      <w:lvlJc w:val="left"/>
+      <w:pPr>
+        <w:tabs>
+          <w:tab w:val="num" w:pos="3600"/>
+        </w:tabs>
+        <w:ind w:left="3600" w:hanging="360"/>
+      </w:pPr>
+      <w:rPr>
+        <w:rFonts w:ascii="Wingdings" w:hAnsi="Wingdings" w:hint="default"/>
+        <w:sz w:val="20"/>
+      </w:rPr>
+    </w:lvl>
+    <w:lvl w:ilvl="5" w:tentative="1">
+      <w:start w:val="1"/>
+      <w:numFmt w:val="bullet"/>
+      <w:lvlText w:val=""/>
+      <w:lvlJc w:val="left"/>
+      <w:pPr>
+        <w:tabs>
+          <w:tab w:val="num" w:pos="4320"/>
+        </w:tabs>
+        <w:ind w:left="4320" w:hanging="360"/>
+      </w:pPr>
+      <w:rPr>
+        <w:rFonts w:ascii="Wingdings" w:hAnsi="Wingdings" w:hint="default"/>
+        <w:sz w:val="20"/>
+      </w:rPr>
+    </w:lvl>
+    <w:lvl w:ilvl="6" w:tentative="1">
+      <w:start w:val="1"/>
+      <w:numFmt w:val="bullet"/>
+      <w:lvlText w:val=""/>
+      <w:lvlJc w:val="left"/>
+      <w:pPr>
+        <w:tabs>
+          <w:tab w:val="num" w:pos="5040"/>
+        </w:tabs>
+        <w:ind w:left="5040" w:hanging="360"/>
+      </w:pPr>
+      <w:rPr>
+        <w:rFonts w:ascii="Wingdings" w:hAnsi="Wingdings" w:hint="default"/>
+        <w:sz w:val="20"/>
+      </w:rPr>
+    </w:lvl>
+    <w:lvl w:ilvl="7" w:tentative="1">
+      <w:start w:val="1"/>
+      <w:numFmt w:val="bullet"/>
+      <w:lvlText w:val=""/>
+      <w:lvlJc w:val="left"/>
+      <w:pPr>
+        <w:tabs>
+          <w:tab w:val="num" w:pos="5760"/>
+        </w:tabs>
+        <w:ind w:left="5760" w:hanging="360"/>
+      </w:pPr>
+      <w:rPr>
+        <w:rFonts w:ascii="Wingdings" w:hAnsi="Wingdings" w:hint="default"/>
+        <w:sz w:val="20"/>
+      </w:rPr>
+    </w:lvl>
+    <w:lvl w:ilvl="8" w:tentative="1">
+      <w:start w:val="1"/>
+      <w:numFmt w:val="bullet"/>
+      <w:lvlText w:val=""/>
+      <w:lvlJc w:val="left"/>
+      <w:pPr>
+        <w:tabs>
+          <w:tab w:val="num" w:pos="6480"/>
+        </w:tabs>
+        <w:ind w:left="6480" w:hanging="360"/>
+      </w:pPr>
+      <w:rPr>
+        <w:rFonts w:ascii="Wingdings" w:hAnsi="Wingdings" w:hint="default"/>
+        <w:sz w:val="20"/>
+      </w:rPr>
+    </w:lvl>
+  </w:abstractNum>
+  <w:abstractNum w:abstractNumId="12" w15:restartNumberingAfterBreak="0">
     <w:nsid w:val="6A050F98"/>
     <w:multiLevelType w:val="multilevel"/>
     <w:tmpl w:val="B4C21E54"/>
@@ -3999,7 +6051,7 @@
       </w:pPr>
     </w:lvl>
   </w:abstractNum>
-  <w:abstractNum w:abstractNumId="7" w15:restartNumberingAfterBreak="0">
+  <w:abstractNum w:abstractNumId="13" w15:restartNumberingAfterBreak="0">
     <w:nsid w:val="6F672314"/>
     <w:multiLevelType w:val="multilevel"/>
     <w:tmpl w:val="C11CD706"/>
@@ -4148,11 +6200,160 @@
       </w:rPr>
     </w:lvl>
   </w:abstractNum>
+  <w:abstractNum w:abstractNumId="14" w15:restartNumberingAfterBreak="0">
+    <w:nsid w:val="758D7EB6"/>
+    <w:multiLevelType w:val="multilevel"/>
+    <w:tmpl w:val="BF42BC56"/>
+    <w:lvl w:ilvl="0">
+      <w:start w:val="1"/>
+      <w:numFmt w:val="bullet"/>
+      <w:lvlText w:val=""/>
+      <w:lvlJc w:val="left"/>
+      <w:pPr>
+        <w:tabs>
+          <w:tab w:val="num" w:pos="720"/>
+        </w:tabs>
+        <w:ind w:left="720" w:hanging="360"/>
+      </w:pPr>
+      <w:rPr>
+        <w:rFonts w:ascii="Symbol" w:hAnsi="Symbol" w:hint="default"/>
+        <w:sz w:val="20"/>
+      </w:rPr>
+    </w:lvl>
+    <w:lvl w:ilvl="1" w:tentative="1">
+      <w:start w:val="1"/>
+      <w:numFmt w:val="bullet"/>
+      <w:lvlText w:val="o"/>
+      <w:lvlJc w:val="left"/>
+      <w:pPr>
+        <w:tabs>
+          <w:tab w:val="num" w:pos="1440"/>
+        </w:tabs>
+        <w:ind w:left="1440" w:hanging="360"/>
+      </w:pPr>
+      <w:rPr>
+        <w:rFonts w:ascii="Courier New" w:hAnsi="Courier New" w:hint="default"/>
+        <w:sz w:val="20"/>
+      </w:rPr>
+    </w:lvl>
+    <w:lvl w:ilvl="2" w:tentative="1">
+      <w:start w:val="1"/>
+      <w:numFmt w:val="bullet"/>
+      <w:lvlText w:val=""/>
+      <w:lvlJc w:val="left"/>
+      <w:pPr>
+        <w:tabs>
+          <w:tab w:val="num" w:pos="2160"/>
+        </w:tabs>
+        <w:ind w:left="2160" w:hanging="360"/>
+      </w:pPr>
+      <w:rPr>
+        <w:rFonts w:ascii="Wingdings" w:hAnsi="Wingdings" w:hint="default"/>
+        <w:sz w:val="20"/>
+      </w:rPr>
+    </w:lvl>
+    <w:lvl w:ilvl="3" w:tentative="1">
+      <w:start w:val="1"/>
+      <w:numFmt w:val="bullet"/>
+      <w:lvlText w:val=""/>
+      <w:lvlJc w:val="left"/>
+      <w:pPr>
+        <w:tabs>
+          <w:tab w:val="num" w:pos="2880"/>
+        </w:tabs>
+        <w:ind w:left="2880" w:hanging="360"/>
+      </w:pPr>
+      <w:rPr>
+        <w:rFonts w:ascii="Wingdings" w:hAnsi="Wingdings" w:hint="default"/>
+        <w:sz w:val="20"/>
+      </w:rPr>
+    </w:lvl>
+    <w:lvl w:ilvl="4" w:tentative="1">
+      <w:start w:val="1"/>
+      <w:numFmt w:val="bullet"/>
+      <w:lvlText w:val=""/>
+      <w:lvlJc w:val="left"/>
+      <w:pPr>
+        <w:tabs>
+          <w:tab w:val="num" w:pos="3600"/>
+        </w:tabs>
+        <w:ind w:left="3600" w:hanging="360"/>
+      </w:pPr>
+      <w:rPr>
+        <w:rFonts w:ascii="Wingdings" w:hAnsi="Wingdings" w:hint="default"/>
+        <w:sz w:val="20"/>
+      </w:rPr>
+    </w:lvl>
+    <w:lvl w:ilvl="5" w:tentative="1">
+      <w:start w:val="1"/>
+      <w:numFmt w:val="bullet"/>
+      <w:lvlText w:val=""/>
+      <w:lvlJc w:val="left"/>
+      <w:pPr>
+        <w:tabs>
+          <w:tab w:val="num" w:pos="4320"/>
+        </w:tabs>
+        <w:ind w:left="4320" w:hanging="360"/>
+      </w:pPr>
+      <w:rPr>
+        <w:rFonts w:ascii="Wingdings" w:hAnsi="Wingdings" w:hint="default"/>
+        <w:sz w:val="20"/>
+      </w:rPr>
+    </w:lvl>
+    <w:lvl w:ilvl="6" w:tentative="1">
+      <w:start w:val="1"/>
+      <w:numFmt w:val="bullet"/>
+      <w:lvlText w:val=""/>
+      <w:lvlJc w:val="left"/>
+      <w:pPr>
+        <w:tabs>
+          <w:tab w:val="num" w:pos="5040"/>
+        </w:tabs>
+        <w:ind w:left="5040" w:hanging="360"/>
+      </w:pPr>
+      <w:rPr>
+        <w:rFonts w:ascii="Wingdings" w:hAnsi="Wingdings" w:hint="default"/>
+        <w:sz w:val="20"/>
+      </w:rPr>
+    </w:lvl>
+    <w:lvl w:ilvl="7" w:tentative="1">
+      <w:start w:val="1"/>
+      <w:numFmt w:val="bullet"/>
+      <w:lvlText w:val=""/>
+      <w:lvlJc w:val="left"/>
+      <w:pPr>
+        <w:tabs>
+          <w:tab w:val="num" w:pos="5760"/>
+        </w:tabs>
+        <w:ind w:left="5760" w:hanging="360"/>
+      </w:pPr>
+      <w:rPr>
+        <w:rFonts w:ascii="Wingdings" w:hAnsi="Wingdings" w:hint="default"/>
+        <w:sz w:val="20"/>
+      </w:rPr>
+    </w:lvl>
+    <w:lvl w:ilvl="8" w:tentative="1">
+      <w:start w:val="1"/>
+      <w:numFmt w:val="bullet"/>
+      <w:lvlText w:val=""/>
+      <w:lvlJc w:val="left"/>
+      <w:pPr>
+        <w:tabs>
+          <w:tab w:val="num" w:pos="6480"/>
+        </w:tabs>
+        <w:ind w:left="6480" w:hanging="360"/>
+      </w:pPr>
+      <w:rPr>
+        <w:rFonts w:ascii="Wingdings" w:hAnsi="Wingdings" w:hint="default"/>
+        <w:sz w:val="20"/>
+      </w:rPr>
+    </w:lvl>
+  </w:abstractNum>
   <w:num w:numId="1" w16cid:durableId="2000227274">
-    <w:abstractNumId w:val="3"/>
+    <w:abstractNumId w:val="6"/>
   </w:num>
   <w:num w:numId="2" w16cid:durableId="1789272679">
-    <w:abstractNumId w:val="6"/>
+    <w:abstractNumId w:val="12"/>
   </w:num>
   <w:num w:numId="3" w16cid:durableId="1199900630">
     <w:abstractNumId w:val="1"/>
@@ -4161,16 +6362,37 @@
     <w:abstractNumId w:val="0"/>
   </w:num>
   <w:num w:numId="5" w16cid:durableId="1214151711">
-    <w:abstractNumId w:val="7"/>
+    <w:abstractNumId w:val="13"/>
   </w:num>
   <w:num w:numId="6" w16cid:durableId="335033712">
+    <w:abstractNumId w:val="9"/>
+  </w:num>
+  <w:num w:numId="7" w16cid:durableId="465127553">
+    <w:abstractNumId w:val="10"/>
+  </w:num>
+  <w:num w:numId="8" w16cid:durableId="1096095349">
     <w:abstractNumId w:val="4"/>
   </w:num>
-  <w:num w:numId="7" w16cid:durableId="465127553">
+  <w:num w:numId="9" w16cid:durableId="1572228002">
+    <w:abstractNumId w:val="2"/>
+  </w:num>
+  <w:num w:numId="10" w16cid:durableId="1592620191">
+    <w:abstractNumId w:val="14"/>
+  </w:num>
+  <w:num w:numId="11" w16cid:durableId="1362432979">
     <w:abstractNumId w:val="5"/>
   </w:num>
-  <w:num w:numId="8" w16cid:durableId="1096095349">
-    <w:abstractNumId w:val="2"/>
+  <w:num w:numId="12" w16cid:durableId="1773696490">
+    <w:abstractNumId w:val="3"/>
+  </w:num>
+  <w:num w:numId="13" w16cid:durableId="1692759503">
+    <w:abstractNumId w:val="11"/>
+  </w:num>
+  <w:num w:numId="14" w16cid:durableId="870993016">
+    <w:abstractNumId w:val="8"/>
+  </w:num>
+  <w:num w:numId="15" w16cid:durableId="1334994670">
+    <w:abstractNumId w:val="7"/>
   </w:num>
 </w:numbering>
 </file>
@@ -5114,6 +7336,50 @@
       <w:shd w:val="clear" w:color="auto" w:fill="E1DFDD"/>
     </w:rPr>
   </w:style>
+  <w:style w:type="paragraph" w:styleId="Header">
+    <w:name w:val="header"/>
+    <w:basedOn w:val="Normal"/>
+    <w:link w:val="HeaderChar"/>
+    <w:uiPriority w:val="99"/>
+    <w:unhideWhenUsed/>
+    <w:rsid w:val="009E30BF"/>
+    <w:pPr>
+      <w:tabs>
+        <w:tab w:val="center" w:pos="4680"/>
+        <w:tab w:val="right" w:pos="9360"/>
+      </w:tabs>
+      <w:spacing w:after="0" w:line="240" w:lineRule="auto"/>
+    </w:pPr>
+  </w:style>
+  <w:style w:type="character" w:customStyle="1" w:styleId="HeaderChar">
+    <w:name w:val="Header Char"/>
+    <w:basedOn w:val="DefaultParagraphFont"/>
+    <w:link w:val="Header"/>
+    <w:uiPriority w:val="99"/>
+    <w:rsid w:val="009E30BF"/>
+  </w:style>
+  <w:style w:type="paragraph" w:styleId="Footer">
+    <w:name w:val="footer"/>
+    <w:basedOn w:val="Normal"/>
+    <w:link w:val="FooterChar"/>
+    <w:uiPriority w:val="99"/>
+    <w:unhideWhenUsed/>
+    <w:rsid w:val="009E30BF"/>
+    <w:pPr>
+      <w:tabs>
+        <w:tab w:val="center" w:pos="4680"/>
+        <w:tab w:val="right" w:pos="9360"/>
+      </w:tabs>
+      <w:spacing w:after="0" w:line="240" w:lineRule="auto"/>
+    </w:pPr>
+  </w:style>
+  <w:style w:type="character" w:customStyle="1" w:styleId="FooterChar">
+    <w:name w:val="Footer Char"/>
+    <w:basedOn w:val="DefaultParagraphFont"/>
+    <w:link w:val="Footer"/>
+    <w:uiPriority w:val="99"/>
+    <w:rsid w:val="009E30BF"/>
+  </w:style>
 </w:styles>
 </file>
 

</xml_diff>